<commit_message>
added use case links to README
</commit_message>
<xml_diff>
--- a/Project Plan-1.docx
+++ b/Project Plan-1.docx
@@ -1,6 +1,6 @@
 
 <file path=word/document.xml><?xml version="1.0" encoding="utf-8"?>
-<w:document xmlns:wpc="http://schemas.microsoft.com/office/word/2010/wordprocessingCanvas" xmlns:cx="http://schemas.microsoft.com/office/drawing/2014/chartex" xmlns:cx1="http://schemas.microsoft.com/office/drawing/2015/9/8/chartex" xmlns:mc="http://schemas.openxmlformats.org/markup-compatibility/2006" xmlns:o="urn:schemas-microsoft-com:office:office" xmlns:r="http://schemas.openxmlformats.org/officeDocument/2006/relationships" xmlns:m="http://schemas.openxmlformats.org/officeDocument/2006/math" xmlns:v="urn:schemas-microsoft-com:vml" xmlns:wp14="http://schemas.microsoft.com/office/word/2010/wordprocessingDrawing" xmlns:wp="http://schemas.openxmlformats.org/drawingml/2006/wordprocessingDrawing" xmlns:w10="urn:schemas-microsoft-com:office:word" xmlns:w="http://schemas.openxmlformats.org/wordprocessingml/2006/main" xmlns:w14="http://schemas.microsoft.com/office/word/2010/wordml" xmlns:w15="http://schemas.microsoft.com/office/word/2012/wordml" xmlns:w16se="http://schemas.microsoft.com/office/word/2015/wordml/symex" xmlns:wpg="http://schemas.microsoft.com/office/word/2010/wordprocessingGroup" xmlns:wpi="http://schemas.microsoft.com/office/word/2010/wordprocessingInk" xmlns:wne="http://schemas.microsoft.com/office/word/2006/wordml" xmlns:wps="http://schemas.microsoft.com/office/word/2010/wordprocessingShape" mc:Ignorable="w14 w15 w16se wp14">
+<w:document xmlns:wpc="http://schemas.microsoft.com/office/word/2010/wordprocessingCanvas" xmlns:cx="http://schemas.microsoft.com/office/drawing/2014/chartex" xmlns:cx1="http://schemas.microsoft.com/office/drawing/2015/9/8/chartex" xmlns:cx2="http://schemas.microsoft.com/office/drawing/2015/10/21/chartex" xmlns:cx3="http://schemas.microsoft.com/office/drawing/2016/5/9/chartex" xmlns:cx4="http://schemas.microsoft.com/office/drawing/2016/5/10/chartex" xmlns:cx5="http://schemas.microsoft.com/office/drawing/2016/5/11/chartex" xmlns:cx6="http://schemas.microsoft.com/office/drawing/2016/5/12/chartex" xmlns:cx7="http://schemas.microsoft.com/office/drawing/2016/5/13/chartex" xmlns:cx8="http://schemas.microsoft.com/office/drawing/2016/5/14/chartex" xmlns:mc="http://schemas.openxmlformats.org/markup-compatibility/2006" xmlns:aink="http://schemas.microsoft.com/office/drawing/2016/ink" xmlns:am3d="http://schemas.microsoft.com/office/drawing/2017/model3d" xmlns:o="urn:schemas-microsoft-com:office:office" xmlns:oel="http://schemas.microsoft.com/office/2019/extlst" xmlns:r="http://schemas.openxmlformats.org/officeDocument/2006/relationships" xmlns:m="http://schemas.openxmlformats.org/officeDocument/2006/math" xmlns:v="urn:schemas-microsoft-com:vml" xmlns:wp14="http://schemas.microsoft.com/office/word/2010/wordprocessingDrawing" xmlns:wp="http://schemas.openxmlformats.org/drawingml/2006/wordprocessingDrawing" xmlns:w10="urn:schemas-microsoft-com:office:word" xmlns:w="http://schemas.openxmlformats.org/wordprocessingml/2006/main" xmlns:w14="http://schemas.microsoft.com/office/word/2010/wordml" xmlns:w15="http://schemas.microsoft.com/office/word/2012/wordml" xmlns:w16cex="http://schemas.microsoft.com/office/word/2018/wordml/cex" xmlns:w16cid="http://schemas.microsoft.com/office/word/2016/wordml/cid" xmlns:w16="http://schemas.microsoft.com/office/word/2018/wordml" xmlns:w16sdtdh="http://schemas.microsoft.com/office/word/2020/wordml/sdtdatahash" xmlns:w16se="http://schemas.microsoft.com/office/word/2015/wordml/symex" xmlns:wpg="http://schemas.microsoft.com/office/word/2010/wordprocessingGroup" xmlns:wpi="http://schemas.microsoft.com/office/word/2010/wordprocessingInk" xmlns:wne="http://schemas.microsoft.com/office/word/2006/wordml" xmlns:wps="http://schemas.microsoft.com/office/word/2010/wordprocessingShape" mc:Ignorable="w14 w15 w16se w16cid w16 w16cex w16sdtdh wp14">
   <w:body>
     <w:p>
       <w:pPr>
@@ -18,8 +18,14 @@
         <w:pStyle w:val="Title"/>
       </w:pPr>
       <w:r>
+        <w:rPr>
+          <w:highlight w:val="yellow"/>
+        </w:rPr>
         <w:t>&lt;Project Name&gt;</w:t>
       </w:r>
+      <w:r>
+        <w:t xml:space="preserve"> </w:t>
+      </w:r>
     </w:p>
     <w:p>
       <w:r>
@@ -27,6 +33,24 @@
       </w:r>
       <w:r>
         <w:t>s</w:t>
+      </w:r>
+      <w:r>
+        <w:br/>
+      </w:r>
+    </w:p>
+    <w:p>
+      <w:r>
+        <w:t>Ashley Pergoliti</w:t>
+      </w:r>
+    </w:p>
+    <w:p>
+      <w:r>
+        <w:t>Jonas Sajonas</w:t>
+      </w:r>
+    </w:p>
+    <w:p>
+      <w:r>
+        <w:t>Jodie Thomson s118338</w:t>
       </w:r>
     </w:p>
     <w:p>
@@ -929,8 +953,6 @@
         </w:rPr>
         <w:t>Activity Definition</w:t>
       </w:r>
-      <w:bookmarkStart w:id="4" w:name="_GoBack"/>
-      <w:bookmarkEnd w:id="4"/>
     </w:p>
     <w:p>
       <w:pPr>
@@ -968,7 +990,7 @@
           <w:numId w:val="2"/>
         </w:numPr>
       </w:pPr>
-      <w:bookmarkStart w:id="5" w:name="_Toc46748292"/>
+      <w:bookmarkStart w:id="4" w:name="_Toc46748292"/>
       <w:r>
         <w:lastRenderedPageBreak/>
         <w:t>Activity Definition</w:t>
@@ -976,7 +998,7 @@
       <w:r>
         <w:t xml:space="preserve"> &amp; Estimation</w:t>
       </w:r>
-      <w:bookmarkEnd w:id="5"/>
+      <w:bookmarkEnd w:id="4"/>
     </w:p>
     <w:p>
       <w:pPr>
@@ -1033,12 +1055,12 @@
           <w:numId w:val="2"/>
         </w:numPr>
       </w:pPr>
-      <w:bookmarkStart w:id="6" w:name="_Toc46748293"/>
+      <w:bookmarkStart w:id="5" w:name="_Toc46748293"/>
       <w:r>
         <w:lastRenderedPageBreak/>
         <w:t>Gantt Chart</w:t>
       </w:r>
-      <w:bookmarkEnd w:id="6"/>
+      <w:bookmarkEnd w:id="5"/>
     </w:p>
     <w:p>
       <w:pPr>
@@ -1080,7 +1102,7 @@
 </file>
 
 <file path=word/numbering.xml><?xml version="1.0" encoding="utf-8"?>
-<w:numbering xmlns:wpc="http://schemas.microsoft.com/office/word/2010/wordprocessingCanvas" xmlns:cx="http://schemas.microsoft.com/office/drawing/2014/chartex" xmlns:cx1="http://schemas.microsoft.com/office/drawing/2015/9/8/chartex" xmlns:mc="http://schemas.openxmlformats.org/markup-compatibility/2006" xmlns:o="urn:schemas-microsoft-com:office:office" xmlns:r="http://schemas.openxmlformats.org/officeDocument/2006/relationships" xmlns:m="http://schemas.openxmlformats.org/officeDocument/2006/math" xmlns:v="urn:schemas-microsoft-com:vml" xmlns:wp14="http://schemas.microsoft.com/office/word/2010/wordprocessingDrawing" xmlns:wp="http://schemas.openxmlformats.org/drawingml/2006/wordprocessingDrawing" xmlns:w10="urn:schemas-microsoft-com:office:word" xmlns:w="http://schemas.openxmlformats.org/wordprocessingml/2006/main" xmlns:w14="http://schemas.microsoft.com/office/word/2010/wordml" xmlns:w15="http://schemas.microsoft.com/office/word/2012/wordml" xmlns:w16se="http://schemas.microsoft.com/office/word/2015/wordml/symex" xmlns:wpg="http://schemas.microsoft.com/office/word/2010/wordprocessingGroup" xmlns:wpi="http://schemas.microsoft.com/office/word/2010/wordprocessingInk" xmlns:wne="http://schemas.microsoft.com/office/word/2006/wordml" xmlns:wps="http://schemas.microsoft.com/office/word/2010/wordprocessingShape" mc:Ignorable="w14 w15 w16se wp14">
+<w:numbering xmlns:wpc="http://schemas.microsoft.com/office/word/2010/wordprocessingCanvas" xmlns:cx="http://schemas.microsoft.com/office/drawing/2014/chartex" xmlns:cx1="http://schemas.microsoft.com/office/drawing/2015/9/8/chartex" xmlns:cx2="http://schemas.microsoft.com/office/drawing/2015/10/21/chartex" xmlns:cx3="http://schemas.microsoft.com/office/drawing/2016/5/9/chartex" xmlns:cx4="http://schemas.microsoft.com/office/drawing/2016/5/10/chartex" xmlns:cx5="http://schemas.microsoft.com/office/drawing/2016/5/11/chartex" xmlns:cx6="http://schemas.microsoft.com/office/drawing/2016/5/12/chartex" xmlns:cx7="http://schemas.microsoft.com/office/drawing/2016/5/13/chartex" xmlns:cx8="http://schemas.microsoft.com/office/drawing/2016/5/14/chartex" xmlns:mc="http://schemas.openxmlformats.org/markup-compatibility/2006" xmlns:aink="http://schemas.microsoft.com/office/drawing/2016/ink" xmlns:am3d="http://schemas.microsoft.com/office/drawing/2017/model3d" xmlns:o="urn:schemas-microsoft-com:office:office" xmlns:oel="http://schemas.microsoft.com/office/2019/extlst" xmlns:r="http://schemas.openxmlformats.org/officeDocument/2006/relationships" xmlns:m="http://schemas.openxmlformats.org/officeDocument/2006/math" xmlns:v="urn:schemas-microsoft-com:vml" xmlns:wp14="http://schemas.microsoft.com/office/word/2010/wordprocessingDrawing" xmlns:wp="http://schemas.openxmlformats.org/drawingml/2006/wordprocessingDrawing" xmlns:w10="urn:schemas-microsoft-com:office:word" xmlns:w="http://schemas.openxmlformats.org/wordprocessingml/2006/main" xmlns:w14="http://schemas.microsoft.com/office/word/2010/wordml" xmlns:w15="http://schemas.microsoft.com/office/word/2012/wordml" xmlns:w16cex="http://schemas.microsoft.com/office/word/2018/wordml/cex" xmlns:w16cid="http://schemas.microsoft.com/office/word/2016/wordml/cid" xmlns:w16="http://schemas.microsoft.com/office/word/2018/wordml" xmlns:w16sdtdh="http://schemas.microsoft.com/office/word/2020/wordml/sdtdatahash" xmlns:w16se="http://schemas.microsoft.com/office/word/2015/wordml/symex" xmlns:wpg="http://schemas.microsoft.com/office/word/2010/wordprocessingGroup" xmlns:wpi="http://schemas.microsoft.com/office/word/2010/wordprocessingInk" xmlns:wne="http://schemas.microsoft.com/office/word/2006/wordml" xmlns:wps="http://schemas.microsoft.com/office/word/2010/wordprocessingShape" mc:Ignorable="w14 w15 w16se w16cid w16 w16cex w16sdtdh wp14">
   <w:abstractNum w:abstractNumId="0" w15:restartNumberingAfterBreak="0">
     <w:nsid w:val="375D36C8"/>
     <w:multiLevelType w:val="multilevel"/>
@@ -1307,17 +1329,17 @@
       </w:rPr>
     </w:lvl>
   </w:abstractNum>
-  <w:num w:numId="1">
+  <w:num w:numId="1" w16cid:durableId="87163125">
     <w:abstractNumId w:val="0"/>
   </w:num>
-  <w:num w:numId="2">
+  <w:num w:numId="2" w16cid:durableId="63576631">
     <w:abstractNumId w:val="1"/>
   </w:num>
 </w:numbering>
 </file>
 
 <file path=word/styles.xml><?xml version="1.0" encoding="utf-8"?>
-<w:styles xmlns:mc="http://schemas.openxmlformats.org/markup-compatibility/2006" xmlns:r="http://schemas.openxmlformats.org/officeDocument/2006/relationships" xmlns:w="http://schemas.openxmlformats.org/wordprocessingml/2006/main" xmlns:w14="http://schemas.microsoft.com/office/word/2010/wordml" xmlns:w15="http://schemas.microsoft.com/office/word/2012/wordml" xmlns:w16se="http://schemas.microsoft.com/office/word/2015/wordml/symex" mc:Ignorable="w14 w15 w16se">
+<w:styles xmlns:mc="http://schemas.openxmlformats.org/markup-compatibility/2006" xmlns:r="http://schemas.openxmlformats.org/officeDocument/2006/relationships" xmlns:w="http://schemas.openxmlformats.org/wordprocessingml/2006/main" xmlns:w14="http://schemas.microsoft.com/office/word/2010/wordml" xmlns:w15="http://schemas.microsoft.com/office/word/2012/wordml" xmlns:w16cex="http://schemas.microsoft.com/office/word/2018/wordml/cex" xmlns:w16cid="http://schemas.microsoft.com/office/word/2016/wordml/cid" xmlns:w16="http://schemas.microsoft.com/office/word/2018/wordml" xmlns:w16sdtdh="http://schemas.microsoft.com/office/word/2020/wordml/sdtdatahash" xmlns:w16se="http://schemas.microsoft.com/office/word/2015/wordml/symex" mc:Ignorable="w14 w15 w16se w16cid w16 w16cex w16sdtdh">
   <w:docDefaults>
     <w:rPrDefault>
       <w:rPr>
@@ -1333,7 +1355,7 @@
       </w:pPr>
     </w:pPrDefault>
   </w:docDefaults>
-  <w:latentStyles w:defLockedState="0" w:defUIPriority="99" w:defSemiHidden="0" w:defUnhideWhenUsed="0" w:defQFormat="0" w:count="371">
+  <w:latentStyles w:defLockedState="0" w:defUIPriority="99" w:defSemiHidden="0" w:defUnhideWhenUsed="0" w:defQFormat="0" w:count="376">
     <w:lsdException w:name="Normal" w:uiPriority="0" w:qFormat="1"/>
     <w:lsdException w:name="heading 1" w:uiPriority="9" w:qFormat="1"/>
     <w:lsdException w:name="heading 2" w:semiHidden="1" w:uiPriority="9" w:unhideWhenUsed="1" w:qFormat="1"/>
@@ -1705,6 +1727,11 @@
     <w:lsdException w:name="List Table 5 Dark Accent 6" w:uiPriority="50"/>
     <w:lsdException w:name="List Table 6 Colorful Accent 6" w:uiPriority="51"/>
     <w:lsdException w:name="List Table 7 Colorful Accent 6" w:uiPriority="52"/>
+    <w:lsdException w:name="Mention" w:semiHidden="1" w:unhideWhenUsed="1"/>
+    <w:lsdException w:name="Smart Hyperlink" w:semiHidden="1" w:unhideWhenUsed="1"/>
+    <w:lsdException w:name="Hashtag" w:semiHidden="1" w:unhideWhenUsed="1"/>
+    <w:lsdException w:name="Unresolved Mention" w:semiHidden="1" w:unhideWhenUsed="1"/>
+    <w:lsdException w:name="Smart Link" w:semiHidden="1" w:unhideWhenUsed="1"/>
   </w:latentStyles>
   <w:style w:type="paragraph" w:default="1" w:styleId="Normal">
     <w:name w:val="Normal"/>

</xml_diff>

<commit_message>
update Gantt Chart, Project Plan, and references. catchup update
</commit_message>
<xml_diff>
--- a/Project Plan-1.docx
+++ b/Project Plan-1.docx
@@ -2,36 +2,26 @@
 <file path=word/document.xml><?xml version="1.0" encoding="utf-8"?>
 <w:document xmlns:wpc="http://schemas.microsoft.com/office/word/2010/wordprocessingCanvas" xmlns:cx="http://schemas.microsoft.com/office/drawing/2014/chartex" xmlns:cx1="http://schemas.microsoft.com/office/drawing/2015/9/8/chartex" xmlns:cx2="http://schemas.microsoft.com/office/drawing/2015/10/21/chartex" xmlns:cx3="http://schemas.microsoft.com/office/drawing/2016/5/9/chartex" xmlns:cx4="http://schemas.microsoft.com/office/drawing/2016/5/10/chartex" xmlns:cx5="http://schemas.microsoft.com/office/drawing/2016/5/11/chartex" xmlns:cx6="http://schemas.microsoft.com/office/drawing/2016/5/12/chartex" xmlns:cx7="http://schemas.microsoft.com/office/drawing/2016/5/13/chartex" xmlns:cx8="http://schemas.microsoft.com/office/drawing/2016/5/14/chartex" xmlns:mc="http://schemas.openxmlformats.org/markup-compatibility/2006" xmlns:aink="http://schemas.microsoft.com/office/drawing/2016/ink" xmlns:am3d="http://schemas.microsoft.com/office/drawing/2017/model3d" xmlns:o="urn:schemas-microsoft-com:office:office" xmlns:oel="http://schemas.microsoft.com/office/2019/extlst" xmlns:r="http://schemas.openxmlformats.org/officeDocument/2006/relationships" xmlns:m="http://schemas.openxmlformats.org/officeDocument/2006/math" xmlns:v="urn:schemas-microsoft-com:vml" xmlns:wp14="http://schemas.microsoft.com/office/word/2010/wordprocessingDrawing" xmlns:wp="http://schemas.openxmlformats.org/drawingml/2006/wordprocessingDrawing" xmlns:w10="urn:schemas-microsoft-com:office:word" xmlns:w="http://schemas.openxmlformats.org/wordprocessingml/2006/main" xmlns:w14="http://schemas.microsoft.com/office/word/2010/wordml" xmlns:w15="http://schemas.microsoft.com/office/word/2012/wordml" xmlns:w16cex="http://schemas.microsoft.com/office/word/2018/wordml/cex" xmlns:w16cid="http://schemas.microsoft.com/office/word/2016/wordml/cid" xmlns:w16="http://schemas.microsoft.com/office/word/2018/wordml" xmlns:w16sdtdh="http://schemas.microsoft.com/office/word/2020/wordml/sdtdatahash" xmlns:w16se="http://schemas.microsoft.com/office/word/2015/wordml/symex" xmlns:wpg="http://schemas.microsoft.com/office/word/2010/wordprocessingGroup" xmlns:wpi="http://schemas.microsoft.com/office/word/2010/wordprocessingInk" xmlns:wne="http://schemas.microsoft.com/office/word/2006/wordml" xmlns:wps="http://schemas.microsoft.com/office/word/2010/wordprocessingShape" mc:Ignorable="w14 w15 w16se w16cid w16 w16cex w16sdtdh wp14">
   <w:body>
+    <w:p/>
+    <w:p/>
+    <w:p/>
+    <w:p/>
+    <w:p/>
+    <w:p/>
+    <w:p/>
     <w:p>
       <w:pPr>
         <w:pStyle w:val="Title"/>
+        <w:jc w:val="center"/>
       </w:pPr>
       <w:r>
         <w:t>Project Plan</w:t>
-      </w:r>
-      <w:r>
-        <w:t xml:space="preserve"> </w:t>
       </w:r>
     </w:p>
     <w:p>
       <w:pPr>
         <w:pStyle w:val="Title"/>
-      </w:pPr>
-      <w:r>
-        <w:rPr>
-          <w:highlight w:val="yellow"/>
-        </w:rPr>
-        <w:t>&lt;Project Name&gt;</w:t>
-      </w:r>
-      <w:r>
-        <w:t xml:space="preserve"> </w:t>
-      </w:r>
-      <w:r>
-        <w:t>THIS ONE FIRST</w:t>
-      </w:r>
-    </w:p>
-    <w:p>
-      <w:pPr>
+        <w:jc w:val="center"/>
         <w:rPr>
           <w:color w:val="FF0000"/>
           <w:sz w:val="36"/>
@@ -40,66 +30,174 @@
       </w:pPr>
       <w:r>
         <w:rPr>
-          <w:color w:val="FF0000"/>
-          <w:sz w:val="36"/>
-          <w:szCs w:val="36"/>
-        </w:rPr>
-        <w:t>WE CAN DO IT</w:t>
-      </w:r>
-      <w:r>
-        <w:rPr>
-          <w:color w:val="FF0000"/>
-          <w:sz w:val="36"/>
-          <w:szCs w:val="36"/>
-        </w:rPr>
-        <w:t>!!!!!!!!!!</w:t>
+          <w:highlight w:val="yellow"/>
+        </w:rPr>
+        <w:t>&lt;Project Name&gt;</w:t>
       </w:r>
     </w:p>
     <w:p>
       <w:pPr>
-        <w:rPr>
-          <w:color w:val="FF0000"/>
-          <w:sz w:val="36"/>
-          <w:szCs w:val="36"/>
-        </w:rPr>
-      </w:pPr>
-      <w:r>
-        <w:rPr>
-          <w:color w:val="FF0000"/>
-          <w:sz w:val="36"/>
-          <w:szCs w:val="36"/>
-        </w:rPr>
-        <w:t xml:space="preserve">Focus on the project </w:t>
-      </w:r>
-      <w:proofErr w:type="gramStart"/>
-      <w:r>
-        <w:rPr>
-          <w:color w:val="FF0000"/>
-          <w:sz w:val="36"/>
-          <w:szCs w:val="36"/>
-        </w:rPr>
-        <w:t>plan</w:t>
-      </w:r>
-      <w:proofErr w:type="gramEnd"/>
+        <w:pStyle w:val="NoSpacing"/>
+      </w:pPr>
     </w:p>
     <w:p>
       <w:pPr>
         <w:pStyle w:val="NoSpacing"/>
       </w:pPr>
-      <w:r>
-        <w:t>Student Name</w:t>
-      </w:r>
-      <w:r>
-        <w:t>s</w:t>
-      </w:r>
-      <w:r>
-        <w:t>:</w:t>
-      </w:r>
     </w:p>
     <w:p>
       <w:pPr>
         <w:pStyle w:val="NoSpacing"/>
       </w:pPr>
+    </w:p>
+    <w:p>
+      <w:pPr>
+        <w:pStyle w:val="NoSpacing"/>
+      </w:pPr>
+    </w:p>
+    <w:p>
+      <w:pPr>
+        <w:pStyle w:val="NoSpacing"/>
+      </w:pPr>
+    </w:p>
+    <w:p>
+      <w:pPr>
+        <w:pStyle w:val="NoSpacing"/>
+      </w:pPr>
+    </w:p>
+    <w:p>
+      <w:pPr>
+        <w:pStyle w:val="NoSpacing"/>
+      </w:pPr>
+    </w:p>
+    <w:p>
+      <w:pPr>
+        <w:pStyle w:val="NoSpacing"/>
+      </w:pPr>
+    </w:p>
+    <w:p>
+      <w:pPr>
+        <w:pStyle w:val="NoSpacing"/>
+      </w:pPr>
+    </w:p>
+    <w:p>
+      <w:pPr>
+        <w:pStyle w:val="NoSpacing"/>
+      </w:pPr>
+    </w:p>
+    <w:p>
+      <w:pPr>
+        <w:pStyle w:val="NoSpacing"/>
+      </w:pPr>
+    </w:p>
+    <w:p>
+      <w:pPr>
+        <w:pStyle w:val="NoSpacing"/>
+      </w:pPr>
+    </w:p>
+    <w:p>
+      <w:pPr>
+        <w:pStyle w:val="NoSpacing"/>
+      </w:pPr>
+    </w:p>
+    <w:p>
+      <w:pPr>
+        <w:pStyle w:val="NoSpacing"/>
+      </w:pPr>
+    </w:p>
+    <w:p>
+      <w:pPr>
+        <w:pStyle w:val="NoSpacing"/>
+      </w:pPr>
+    </w:p>
+    <w:p>
+      <w:pPr>
+        <w:pStyle w:val="NoSpacing"/>
+      </w:pPr>
+    </w:p>
+    <w:p>
+      <w:pPr>
+        <w:pStyle w:val="NoSpacing"/>
+      </w:pPr>
+    </w:p>
+    <w:p>
+      <w:pPr>
+        <w:pStyle w:val="NoSpacing"/>
+      </w:pPr>
+    </w:p>
+    <w:p>
+      <w:pPr>
+        <w:pStyle w:val="NoSpacing"/>
+      </w:pPr>
+    </w:p>
+    <w:p>
+      <w:pPr>
+        <w:pStyle w:val="NoSpacing"/>
+      </w:pPr>
+    </w:p>
+    <w:p>
+      <w:pPr>
+        <w:pStyle w:val="NoSpacing"/>
+      </w:pPr>
+    </w:p>
+    <w:p>
+      <w:pPr>
+        <w:pStyle w:val="NoSpacing"/>
+      </w:pPr>
+    </w:p>
+    <w:p>
+      <w:pPr>
+        <w:pStyle w:val="NoSpacing"/>
+      </w:pPr>
+    </w:p>
+    <w:p>
+      <w:pPr>
+        <w:pStyle w:val="NoSpacing"/>
+      </w:pPr>
+    </w:p>
+    <w:p>
+      <w:pPr>
+        <w:pStyle w:val="NoSpacing"/>
+      </w:pPr>
+    </w:p>
+    <w:p>
+      <w:pPr>
+        <w:pStyle w:val="NoSpacing"/>
+      </w:pPr>
+    </w:p>
+    <w:p>
+      <w:pPr>
+        <w:pStyle w:val="NoSpacing"/>
+      </w:pPr>
+    </w:p>
+    <w:p>
+      <w:pPr>
+        <w:pStyle w:val="NoSpacing"/>
+      </w:pPr>
+    </w:p>
+    <w:p>
+      <w:pPr>
+        <w:pStyle w:val="NoSpacing"/>
+        <w:jc w:val="right"/>
+      </w:pPr>
+      <w:r>
+        <w:t>Student Name</w:t>
+      </w:r>
+      <w:r>
+        <w:t>s</w:t>
+      </w:r>
+      <w:r>
+        <w:t>:</w:t>
+      </w:r>
+      <w:r>
+        <w:tab/>
+      </w:r>
+    </w:p>
+    <w:p>
+      <w:pPr>
+        <w:pStyle w:val="NoSpacing"/>
+        <w:jc w:val="right"/>
+      </w:pPr>
       <w:r>
         <w:t xml:space="preserve">Ashley </w:t>
       </w:r>
@@ -139,15 +237,11 @@
     <w:p>
       <w:pPr>
         <w:pStyle w:val="NoSpacing"/>
-      </w:pPr>
-      <w:r>
-        <w:t xml:space="preserve">Jonas </w:t>
-      </w:r>
-      <w:proofErr w:type="spellStart"/>
-      <w:r>
-        <w:t>Sajonas</w:t>
-      </w:r>
-      <w:proofErr w:type="spellEnd"/>
+        <w:jc w:val="right"/>
+      </w:pPr>
+      <w:r>
+        <w:t>Jonas Sajonas</w:t>
+      </w:r>
       <w:r>
         <w:t xml:space="preserve"> </w:t>
       </w:r>
@@ -164,6 +258,7 @@
     <w:p>
       <w:pPr>
         <w:pStyle w:val="NoSpacing"/>
+        <w:jc w:val="right"/>
       </w:pPr>
       <w:r>
         <w:t xml:space="preserve">Jodie Thomson </w:t>
@@ -178,7 +273,12 @@
         <w:t>)</w:t>
       </w:r>
     </w:p>
-    <w:p/>
+    <w:p>
+      <w:pPr>
+        <w:pStyle w:val="NoSpacing"/>
+        <w:jc w:val="right"/>
+      </w:pPr>
+    </w:p>
     <w:sdt>
       <w:sdtPr>
         <w:rPr>
@@ -872,9 +972,19 @@
           <w:szCs w:val="24"/>
           <w:highlight w:val="green"/>
         </w:rPr>
-        <w:t xml:space="preserve">1. Introduction (5 </w:t>
-      </w:r>
-      <w:proofErr w:type="gramStart"/>
+        <w:t xml:space="preserve">1. Introduction (5 marks) </w:t>
+      </w:r>
+      <w:r>
+        <w:rPr>
+          <w:rFonts w:ascii="Calibri" w:eastAsia="Calibri" w:hAnsi="Calibri" w:cs="Calibri"/>
+          <w:sz w:val="24"/>
+          <w:szCs w:val="24"/>
+        </w:rPr>
+        <w:t xml:space="preserve"> REMOVE</w:t>
+      </w:r>
+      <w:r>
+        <w:br/>
+      </w:r>
       <w:r>
         <w:rPr>
           <w:rFonts w:ascii="Calibri" w:eastAsia="Calibri" w:hAnsi="Calibri" w:cs="Calibri"/>
@@ -882,17 +992,8 @@
           <w:szCs w:val="24"/>
           <w:highlight w:val="green"/>
         </w:rPr>
-        <w:t xml:space="preserve">marks) </w:t>
-      </w:r>
-      <w:r>
-        <w:rPr>
-          <w:rFonts w:ascii="Calibri" w:eastAsia="Calibri" w:hAnsi="Calibri" w:cs="Calibri"/>
-          <w:sz w:val="24"/>
-          <w:szCs w:val="24"/>
-        </w:rPr>
-        <w:t xml:space="preserve"> REMOVE</w:t>
-      </w:r>
-      <w:proofErr w:type="gramEnd"/>
+        <w:t>Should contain an overview of the project (from a project management/component perspective)</w:t>
+      </w:r>
       <w:r>
         <w:br/>
       </w:r>
@@ -903,30 +1004,27 @@
           <w:szCs w:val="24"/>
           <w:highlight w:val="green"/>
         </w:rPr>
-        <w:t>Should contain an overview of the project (from a project management/component perspective)</w:t>
-      </w:r>
-      <w:r>
-        <w:br/>
-      </w:r>
-      <w:r>
+        <w:t>and mention the scope and outline of the project management document</w:t>
+      </w:r>
+    </w:p>
+    <w:p>
+      <w:pPr>
         <w:rPr>
           <w:rFonts w:ascii="Calibri" w:eastAsia="Calibri" w:hAnsi="Calibri" w:cs="Calibri"/>
           <w:sz w:val="24"/>
           <w:szCs w:val="24"/>
           <w:highlight w:val="green"/>
         </w:rPr>
-        <w:t>and mention the scope and outline of the project management document</w:t>
-      </w:r>
-    </w:p>
-    <w:p>
-      <w:pPr>
+      </w:pPr>
+      <w:r>
         <w:rPr>
           <w:rFonts w:ascii="Calibri" w:eastAsia="Calibri" w:hAnsi="Calibri" w:cs="Calibri"/>
           <w:sz w:val="24"/>
           <w:szCs w:val="24"/>
           <w:highlight w:val="green"/>
         </w:rPr>
-      </w:pPr>
+        <w:t>&lt;</w:t>
+      </w:r>
       <w:r>
         <w:rPr>
           <w:rFonts w:ascii="Calibri" w:eastAsia="Calibri" w:hAnsi="Calibri" w:cs="Calibri"/>
@@ -934,9 +1032,8 @@
           <w:szCs w:val="24"/>
           <w:highlight w:val="green"/>
         </w:rPr>
-        <w:t>&lt;</w:t>
-      </w:r>
-      <w:proofErr w:type="spellStart"/>
+        <w:t>toC</w:t>
+      </w:r>
       <w:r>
         <w:rPr>
           <w:rFonts w:ascii="Calibri" w:eastAsia="Calibri" w:hAnsi="Calibri" w:cs="Calibri"/>
@@ -944,26 +1041,7 @@
           <w:szCs w:val="24"/>
           <w:highlight w:val="green"/>
         </w:rPr>
-        <w:t>toC</w:t>
-      </w:r>
-      <w:r>
-        <w:rPr>
-          <w:rFonts w:ascii="Calibri" w:eastAsia="Calibri" w:hAnsi="Calibri" w:cs="Calibri"/>
-          <w:sz w:val="24"/>
-          <w:szCs w:val="24"/>
-          <w:highlight w:val="green"/>
-        </w:rPr>
-        <w:t>heck</w:t>
-      </w:r>
-      <w:proofErr w:type="spellEnd"/>
-      <w:r>
-        <w:rPr>
-          <w:rFonts w:ascii="Calibri" w:eastAsia="Calibri" w:hAnsi="Calibri" w:cs="Calibri"/>
-          <w:sz w:val="24"/>
-          <w:szCs w:val="24"/>
-          <w:highlight w:val="green"/>
-        </w:rPr>
-        <w:t>&gt;</w:t>
+        <w:t>heck&gt;</w:t>
       </w:r>
     </w:p>
     <w:p>
@@ -1007,7 +1085,6 @@
         </w:rPr>
         <w:t>Jodie-</w:t>
       </w:r>
-      <w:proofErr w:type="spellStart"/>
       <w:r>
         <w:rPr>
           <w:rFonts w:eastAsia="Times New Roman"/>
@@ -1016,9 +1093,8 @@
           <w:szCs w:val="24"/>
           <w:lang w:eastAsia="en-AU"/>
         </w:rPr>
-        <w:t>AshleyBnbCompany</w:t>
-      </w:r>
-      <w:proofErr w:type="spellEnd"/>
+        <w:t>Ashley</w:t>
+      </w:r>
       <w:r>
         <w:rPr>
           <w:rFonts w:eastAsia="Times New Roman"/>
@@ -1027,7 +1103,7 @@
           <w:szCs w:val="24"/>
           <w:lang w:eastAsia="en-AU"/>
         </w:rPr>
-        <w:t>&gt;</w:t>
+        <w:t>-Jonas</w:t>
       </w:r>
       <w:r>
         <w:rPr>
@@ -1037,7 +1113,7 @@
           <w:szCs w:val="24"/>
           <w:lang w:eastAsia="en-AU"/>
         </w:rPr>
-        <w:t xml:space="preserve"> is contained </w:t>
+        <w:t>BnbCompany</w:t>
       </w:r>
       <w:r>
         <w:rPr>
@@ -1047,7 +1123,7 @@
           <w:szCs w:val="24"/>
           <w:lang w:eastAsia="en-AU"/>
         </w:rPr>
-        <w:t xml:space="preserve">within </w:t>
+        <w:t>&gt;</w:t>
       </w:r>
       <w:r>
         <w:rPr>
@@ -1057,7 +1133,27 @@
           <w:szCs w:val="24"/>
           <w:lang w:eastAsia="en-AU"/>
         </w:rPr>
-        <w:t>this document. The proposal is to create a software solution that extracts and analyses the public Sydney Airbnb data set hosted on kaggle.com. The solution will enable the company to become data-driven and make informed insights and decisions on Airbnb space trends to compete in the market. </w:t>
+        <w:t xml:space="preserve"> is contained </w:t>
+      </w:r>
+      <w:r>
+        <w:rPr>
+          <w:rFonts w:eastAsia="Times New Roman"/>
+          <w:color w:val="0E101A"/>
+          <w:sz w:val="24"/>
+          <w:szCs w:val="24"/>
+          <w:lang w:eastAsia="en-AU"/>
+        </w:rPr>
+        <w:t>within</w:t>
+      </w:r>
+      <w:r>
+        <w:rPr>
+          <w:rFonts w:eastAsia="Times New Roman"/>
+          <w:color w:val="0E101A"/>
+          <w:sz w:val="24"/>
+          <w:szCs w:val="24"/>
+          <w:lang w:eastAsia="en-AU"/>
+        </w:rPr>
+        <w:t xml:space="preserve"> this document. The proposal is to create a software solution that extracts and analyses the public Sydney Airbnb data set hosted on kaggle.com. The solution will enable the company to become data-driven and make informed insights and decisions on Airbnb space trends to compete in the market. </w:t>
       </w:r>
     </w:p>
     <w:p>
@@ -1076,6 +1172,78 @@
       <w:pPr>
         <w:spacing w:after="0" w:line="240" w:lineRule="auto"/>
         <w:rPr>
+          <w:rFonts w:eastAsia="Times New Roman"/>
+          <w:color w:val="0E101A"/>
+          <w:sz w:val="24"/>
+          <w:szCs w:val="24"/>
+          <w:lang w:eastAsia="en-AU"/>
+        </w:rPr>
+      </w:pPr>
+      <w:r>
+        <w:rPr>
+          <w:rFonts w:eastAsia="Times New Roman"/>
+          <w:color w:val="0E101A"/>
+          <w:sz w:val="24"/>
+          <w:szCs w:val="24"/>
+          <w:lang w:eastAsia="en-AU"/>
+        </w:rPr>
+        <w:t>Th</w:t>
+      </w:r>
+      <w:r>
+        <w:rPr>
+          <w:rFonts w:eastAsia="Times New Roman"/>
+          <w:color w:val="0E101A"/>
+          <w:sz w:val="24"/>
+          <w:szCs w:val="24"/>
+          <w:lang w:eastAsia="en-AU"/>
+        </w:rPr>
+        <w:t>is</w:t>
+      </w:r>
+      <w:r>
+        <w:rPr>
+          <w:rFonts w:eastAsia="Times New Roman"/>
+          <w:color w:val="0E101A"/>
+          <w:sz w:val="24"/>
+          <w:szCs w:val="24"/>
+          <w:lang w:eastAsia="en-AU"/>
+        </w:rPr>
+        <w:t xml:space="preserve"> document includes:</w:t>
+      </w:r>
+    </w:p>
+    <w:p>
+      <w:pPr>
+        <w:numPr>
+          <w:ilvl w:val="0"/>
+          <w:numId w:val="9"/>
+        </w:numPr>
+        <w:spacing w:after="0" w:line="240" w:lineRule="auto"/>
+        <w:rPr>
+          <w:rFonts w:eastAsia="Times New Roman"/>
+          <w:color w:val="0E101A"/>
+          <w:sz w:val="24"/>
+          <w:szCs w:val="24"/>
+          <w:lang w:eastAsia="en-AU"/>
+        </w:rPr>
+      </w:pPr>
+      <w:r>
+        <w:rPr>
+          <w:rFonts w:eastAsia="Times New Roman"/>
+          <w:color w:val="0E101A"/>
+          <w:sz w:val="24"/>
+          <w:szCs w:val="24"/>
+          <w:lang w:eastAsia="en-AU"/>
+        </w:rPr>
+        <w:t>Background</w:t>
+      </w:r>
+    </w:p>
+    <w:p>
+      <w:pPr>
+        <w:numPr>
+          <w:ilvl w:val="0"/>
+          <w:numId w:val="9"/>
+        </w:numPr>
+        <w:spacing w:after="0" w:line="240" w:lineRule="auto"/>
+        <w:rPr>
           <w:rFonts w:eastAsia="Times New Roman" w:cstheme="minorHAnsi"/>
           <w:color w:val="0E101A"/>
           <w:sz w:val="24"/>
@@ -1091,7 +1259,7 @@
           <w:szCs w:val="24"/>
           <w:lang w:eastAsia="en-AU"/>
         </w:rPr>
-        <w:t>The project document includes:</w:t>
+        <w:t>Scope</w:t>
       </w:r>
     </w:p>
     <w:p>
@@ -1102,7 +1270,7 @@
         </w:numPr>
         <w:spacing w:after="0" w:line="240" w:lineRule="auto"/>
         <w:rPr>
-          <w:rFonts w:eastAsia="Times New Roman"/>
+          <w:rFonts w:eastAsia="Times New Roman" w:cstheme="minorHAnsi"/>
           <w:color w:val="0E101A"/>
           <w:sz w:val="24"/>
           <w:szCs w:val="24"/>
@@ -1111,13 +1279,13 @@
       </w:pPr>
       <w:r>
         <w:rPr>
-          <w:rFonts w:eastAsia="Times New Roman"/>
+          <w:rFonts w:eastAsia="Times New Roman" w:cstheme="minorHAnsi"/>
           <w:color w:val="0E101A"/>
           <w:sz w:val="24"/>
           <w:szCs w:val="24"/>
           <w:lang w:eastAsia="en-AU"/>
         </w:rPr>
-        <w:t>Background</w:t>
+        <w:t>Work Breakdown Structure</w:t>
       </w:r>
     </w:p>
     <w:p>
@@ -1143,7 +1311,7 @@
           <w:szCs w:val="24"/>
           <w:lang w:eastAsia="en-AU"/>
         </w:rPr>
-        <w:t>Scope</w:t>
+        <w:t>Activity definition and estimation</w:t>
       </w:r>
     </w:p>
     <w:p>
@@ -1169,15 +1337,11 @@
           <w:szCs w:val="24"/>
           <w:lang w:eastAsia="en-AU"/>
         </w:rPr>
-        <w:t>Work Breakdown Structure</w:t>
+        <w:t>Gantt Chart.</w:t>
       </w:r>
     </w:p>
     <w:p>
       <w:pPr>
-        <w:numPr>
-          <w:ilvl w:val="0"/>
-          <w:numId w:val="9"/>
-        </w:numPr>
         <w:spacing w:after="0" w:line="240" w:lineRule="auto"/>
         <w:rPr>
           <w:rFonts w:eastAsia="Times New Roman" w:cstheme="minorHAnsi"/>
@@ -1187,7 +1351,10 @@
           <w:lang w:eastAsia="en-AU"/>
         </w:rPr>
       </w:pPr>
-      <w:r>
+    </w:p>
+    <w:p>
+      <w:pPr>
+        <w:spacing w:after="0" w:line="240" w:lineRule="auto"/>
         <w:rPr>
           <w:rFonts w:eastAsia="Times New Roman" w:cstheme="minorHAnsi"/>
           <w:color w:val="0E101A"/>
@@ -1195,16 +1362,8 @@
           <w:szCs w:val="24"/>
           <w:lang w:eastAsia="en-AU"/>
         </w:rPr>
-        <w:t>Activity definition and estimation</w:t>
-      </w:r>
-    </w:p>
-    <w:p>
-      <w:pPr>
-        <w:numPr>
-          <w:ilvl w:val="0"/>
-          <w:numId w:val="9"/>
-        </w:numPr>
-        <w:spacing w:after="0" w:line="240" w:lineRule="auto"/>
+      </w:pPr>
+      <w:r>
         <w:rPr>
           <w:rFonts w:eastAsia="Times New Roman" w:cstheme="minorHAnsi"/>
           <w:color w:val="0E101A"/>
@@ -1212,54 +1371,11 @@
           <w:szCs w:val="24"/>
           <w:lang w:eastAsia="en-AU"/>
         </w:rPr>
-      </w:pPr>
-      <w:r>
-        <w:rPr>
-          <w:rFonts w:eastAsia="Times New Roman" w:cstheme="minorHAnsi"/>
-          <w:color w:val="0E101A"/>
-          <w:sz w:val="24"/>
-          <w:szCs w:val="24"/>
-          <w:lang w:eastAsia="en-AU"/>
-        </w:rPr>
-        <w:t>Gantt Chart.</w:t>
+        <w:t>This document only contains the project plan. The software program details are included in the software design document, which will further elaborate on the software solution. </w:t>
       </w:r>
     </w:p>
     <w:p>
       <w:pPr>
-        <w:spacing w:after="0" w:line="240" w:lineRule="auto"/>
-        <w:rPr>
-          <w:rFonts w:eastAsia="Times New Roman" w:cstheme="minorHAnsi"/>
-          <w:color w:val="0E101A"/>
-          <w:sz w:val="24"/>
-          <w:szCs w:val="24"/>
-          <w:lang w:eastAsia="en-AU"/>
-        </w:rPr>
-      </w:pPr>
-    </w:p>
-    <w:p>
-      <w:pPr>
-        <w:spacing w:after="0" w:line="240" w:lineRule="auto"/>
-        <w:rPr>
-          <w:rFonts w:eastAsia="Times New Roman" w:cstheme="minorHAnsi"/>
-          <w:color w:val="0E101A"/>
-          <w:sz w:val="24"/>
-          <w:szCs w:val="24"/>
-          <w:lang w:eastAsia="en-AU"/>
-        </w:rPr>
-      </w:pPr>
-      <w:r>
-        <w:rPr>
-          <w:rFonts w:eastAsia="Times New Roman" w:cstheme="minorHAnsi"/>
-          <w:color w:val="0E101A"/>
-          <w:sz w:val="24"/>
-          <w:szCs w:val="24"/>
-          <w:lang w:eastAsia="en-AU"/>
-        </w:rPr>
-        <w:t>This document only contains the project plan. The software program details are included in the software design document, which will further elaborate on the software solution. </w:t>
-      </w:r>
-    </w:p>
-    <w:p>
-      <w:pPr>
         <w:rPr>
           <w:rFonts w:ascii="Calibri" w:eastAsia="Calibri" w:hAnsi="Calibri" w:cs="Calibri"/>
           <w:highlight w:val="green"/>
@@ -1272,7 +1388,6 @@
         </w:rPr>
         <w:t>&lt;/</w:t>
       </w:r>
-      <w:proofErr w:type="spellStart"/>
       <w:r>
         <w:rPr>
           <w:rFonts w:ascii="Calibri" w:eastAsia="Calibri" w:hAnsi="Calibri" w:cs="Calibri"/>
@@ -1285,15 +1400,7 @@
           <w:rFonts w:ascii="Calibri" w:eastAsia="Calibri" w:hAnsi="Calibri" w:cs="Calibri"/>
           <w:highlight w:val="green"/>
         </w:rPr>
-        <w:t>heck</w:t>
-      </w:r>
-      <w:proofErr w:type="spellEnd"/>
-      <w:r>
-        <w:rPr>
-          <w:rFonts w:ascii="Calibri" w:eastAsia="Calibri" w:hAnsi="Calibri" w:cs="Calibri"/>
-          <w:highlight w:val="green"/>
-        </w:rPr>
-        <w:t>&gt;</w:t>
+        <w:t>heck&gt;</w:t>
       </w:r>
     </w:p>
     <w:p>
@@ -1341,7 +1448,7 @@
           <w:sz w:val="24"/>
           <w:szCs w:val="24"/>
         </w:rPr>
-        <w:t xml:space="preserve">the competition </w:t>
+        <w:t>the competition</w:t>
       </w:r>
       <w:r>
         <w:rPr>
@@ -1349,18 +1456,16 @@
           <w:sz w:val="24"/>
           <w:szCs w:val="24"/>
         </w:rPr>
-        <w:t>with rivals. &lt;Jodie-</w:t>
-      </w:r>
-      <w:proofErr w:type="spellStart"/>
+        <w:t xml:space="preserve"> with rivals. &lt;Jodie-</w:t>
+      </w:r>
       <w:r>
         <w:rPr>
           <w:color w:val="000000" w:themeColor="text1"/>
           <w:sz w:val="24"/>
           <w:szCs w:val="24"/>
         </w:rPr>
-        <w:t>AshleyBnbCompany</w:t>
-      </w:r>
-      <w:proofErr w:type="spellEnd"/>
+        <w:t>Ashley-JonasBnbCompany</w:t>
+      </w:r>
       <w:r>
         <w:rPr>
           <w:color w:val="000000" w:themeColor="text1"/>
@@ -1383,7 +1488,7 @@
           <w:sz w:val="24"/>
           <w:szCs w:val="24"/>
         </w:rPr>
-        <w:t xml:space="preserve"> will benefit the most</w:t>
+        <w:t xml:space="preserve"> will benefit the most </w:t>
       </w:r>
       <w:r>
         <w:rPr>
@@ -1391,7 +1496,7 @@
           <w:sz w:val="24"/>
           <w:szCs w:val="24"/>
         </w:rPr>
-        <w:t xml:space="preserve"> by </w:t>
+        <w:t>by</w:t>
       </w:r>
       <w:r>
         <w:rPr>
@@ -1399,7 +1504,7 @@
           <w:sz w:val="24"/>
           <w:szCs w:val="24"/>
         </w:rPr>
-        <w:t xml:space="preserve">staying ahead of the competition. Sydney is a sought-after destination for travellers, tourists, and businesses alike. At the same time, Airbnb is a popular choice for accommodation and a lucrative investment choice for property owners. Kaggle.com provides access to Sydney Airbnb Open Data. The data provided includes detailed listings, pricing, calendar variances, reviews, </w:t>
+        <w:t xml:space="preserve"> staying ahead of the competition. Sydney is a sought-after destination for travellers, tourists, and businesses alike. At the same time, Airbnb is a popular choice for accommodation and a lucrative investment choice for property owners. Kaggle.com provides access to Sydney Airbnb Open Data. The data provided includes detailed listings, pricing, calendar variances, reviews, </w:t>
       </w:r>
       <w:r>
         <w:rPr>
@@ -1531,9 +1636,9 @@
           <w:szCs w:val="24"/>
           <w:u w:val="single"/>
         </w:rPr>
-        <w:t xml:space="preserve">the notes talk about project management scope but in the </w:t>
-      </w:r>
-      <w:proofErr w:type="gramStart"/>
+        <w:t>the notes talk about project management scope but in the workshop he said the scope of the software so idk</w:t>
+      </w:r>
+      <w:bookmarkEnd w:id="1"/>
       <w:r>
         <w:rPr>
           <w:i/>
@@ -1543,9 +1648,8 @@
           <w:szCs w:val="24"/>
           <w:u w:val="single"/>
         </w:rPr>
-        <w:t>workshop</w:t>
-      </w:r>
-      <w:proofErr w:type="gramEnd"/>
+        <w:t xml:space="preserve"> &lt;I think it’s the project management scope cause the </w:t>
+      </w:r>
       <w:r>
         <w:rPr>
           <w:i/>
@@ -1555,9 +1659,8 @@
           <w:szCs w:val="24"/>
           <w:u w:val="single"/>
         </w:rPr>
-        <w:t xml:space="preserve"> he said the scope of the software so idk</w:t>
-      </w:r>
-      <w:bookmarkEnd w:id="1"/>
+        <w:t xml:space="preserve">software design documents contains all </w:t>
+      </w:r>
       <w:r>
         <w:rPr>
           <w:i/>
@@ -1567,7 +1670,7 @@
           <w:szCs w:val="24"/>
           <w:u w:val="single"/>
         </w:rPr>
-        <w:t xml:space="preserve"> &lt;I think it’s the project management scope cause the </w:t>
+        <w:t>software related stuff</w:t>
       </w:r>
       <w:r>
         <w:rPr>
@@ -1578,28 +1681,6 @@
           <w:szCs w:val="24"/>
           <w:u w:val="single"/>
         </w:rPr>
-        <w:t xml:space="preserve">software design documents contains all </w:t>
-      </w:r>
-      <w:r>
-        <w:rPr>
-          <w:i/>
-          <w:iCs/>
-          <w:color w:val="auto"/>
-          <w:sz w:val="24"/>
-          <w:szCs w:val="24"/>
-          <w:u w:val="single"/>
-        </w:rPr>
-        <w:t>software related stuff</w:t>
-      </w:r>
-      <w:r>
-        <w:rPr>
-          <w:i/>
-          <w:iCs/>
-          <w:color w:val="auto"/>
-          <w:sz w:val="24"/>
-          <w:szCs w:val="24"/>
-          <w:u w:val="single"/>
-        </w:rPr>
         <w:t>&gt;</w:t>
       </w:r>
     </w:p>
@@ -1613,605 +1694,19 @@
         <w:rPr>
           <w:highlight w:val="yellow"/>
         </w:rPr>
-        <w:t xml:space="preserve">Needs </w:t>
-      </w:r>
-      <w:proofErr w:type="gramStart"/>
-      <w:r>
-        <w:rPr>
-          <w:highlight w:val="yellow"/>
-        </w:rPr>
-        <w:t>more</w:t>
-      </w:r>
-      <w:proofErr w:type="gramEnd"/>
+        <w:t>Needs more</w:t>
+      </w:r>
     </w:p>
     <w:p>
-      <w:pPr>
-        <w:rPr>
-          <w:i/>
-          <w:iCs/>
-          <w:color w:val="000000" w:themeColor="text1"/>
-          <w:sz w:val="24"/>
-          <w:szCs w:val="24"/>
-        </w:rPr>
-      </w:pPr>
-      <w:r>
-        <w:rPr>
-          <w:i/>
-          <w:iCs/>
-          <w:color w:val="000000" w:themeColor="text1"/>
-          <w:sz w:val="24"/>
-          <w:szCs w:val="24"/>
-        </w:rPr>
-        <w:t xml:space="preserve">The above is more related to the system vision </w:t>
-      </w:r>
-      <w:proofErr w:type="gramStart"/>
-      <w:r>
-        <w:rPr>
-          <w:i/>
-          <w:iCs/>
-          <w:color w:val="000000" w:themeColor="text1"/>
-          <w:sz w:val="24"/>
-          <w:szCs w:val="24"/>
-        </w:rPr>
-        <w:t>requirements</w:t>
-      </w:r>
-      <w:proofErr w:type="gramEnd"/>
-    </w:p>
-    <w:p>
-      <w:pPr>
-        <w:rPr>
-          <w:i/>
-          <w:iCs/>
-          <w:color w:val="000000" w:themeColor="text1"/>
-          <w:sz w:val="24"/>
-          <w:szCs w:val="24"/>
-        </w:rPr>
-      </w:pPr>
-      <w:r>
-        <w:rPr>
-          <w:i/>
-          <w:iCs/>
-          <w:color w:val="000000" w:themeColor="text1"/>
-          <w:sz w:val="24"/>
-          <w:szCs w:val="24"/>
-        </w:rPr>
-        <w:t>I think this should be more along the lines of:</w:t>
-      </w:r>
-      <w:r>
-        <w:br/>
-      </w:r>
-      <w:r>
-        <w:br/>
-      </w:r>
-      <w:r>
-        <w:rPr>
-          <w:color w:val="000000" w:themeColor="text1"/>
-          <w:sz w:val="24"/>
-          <w:szCs w:val="24"/>
-        </w:rPr>
-        <w:t>The scope of this document is limited to the planning of the project. It will cover the …...</w:t>
-      </w:r>
-    </w:p>
-    <w:p/>
-    <w:p>
-      <w:pPr>
-        <w:pStyle w:val="Heading2"/>
-        <w:numPr>
-          <w:ilvl w:val="1"/>
-          <w:numId w:val="2"/>
-        </w:numPr>
-        <w:rPr>
-          <w:highlight w:val="yellow"/>
-        </w:rPr>
-      </w:pPr>
-      <w:bookmarkStart w:id="2" w:name="_Toc46748290"/>
-      <w:r>
-        <w:rPr>
-          <w:highlight w:val="yellow"/>
-        </w:rPr>
-        <w:t>Document contents</w:t>
-      </w:r>
-      <w:bookmarkEnd w:id="2"/>
-      <w:r>
-        <w:rPr>
-          <w:highlight w:val="yellow"/>
-        </w:rPr>
-        <w:t xml:space="preserve"> </w:t>
-      </w:r>
-    </w:p>
-    <w:p>
-      <w:pPr>
-        <w:pStyle w:val="ListParagraph"/>
-      </w:pPr>
-    </w:p>
-    <w:p>
-      <w:pPr>
-        <w:pStyle w:val="ListParagraph"/>
-        <w:ind w:left="857"/>
-      </w:pPr>
-    </w:p>
-    <w:p>
-      <w:pPr>
-        <w:jc w:val="both"/>
-        <w:rPr>
-          <w:i/>
-          <w:color w:val="FF0000"/>
-        </w:rPr>
-      </w:pPr>
-      <w:r>
-        <w:rPr>
-          <w:i/>
-          <w:color w:val="FF0000"/>
-        </w:rPr>
-        <w:t xml:space="preserve">Include some background information about the problem, the scope and what this document will contain. </w:t>
-      </w:r>
-    </w:p>
-    <w:p/>
-    <w:p/>
-    <w:p>
-      <w:r>
-        <w:br w:type="page"/>
-      </w:r>
-    </w:p>
-    <w:p>
-      <w:pPr>
-        <w:pStyle w:val="Heading1"/>
-        <w:numPr>
-          <w:ilvl w:val="0"/>
-          <w:numId w:val="2"/>
-        </w:numPr>
-      </w:pPr>
-      <w:bookmarkStart w:id="3" w:name="_Toc46748291"/>
-      <w:r>
-        <w:lastRenderedPageBreak/>
-        <w:t>Work Breakdown Structure</w:t>
-      </w:r>
-      <w:r>
-        <w:t xml:space="preserve"> </w:t>
-      </w:r>
-      <w:bookmarkEnd w:id="3"/>
-    </w:p>
-    <w:p>
-      <w:pPr>
-        <w:rPr>
-          <w:rFonts w:ascii="Calibri" w:eastAsia="Calibri" w:hAnsi="Calibri" w:cs="Calibri"/>
-          <w:sz w:val="20"/>
-          <w:szCs w:val="20"/>
-          <w:highlight w:val="cyan"/>
-        </w:rPr>
-      </w:pPr>
-      <w:r>
-        <w:rPr>
-          <w:rFonts w:ascii="Calibri" w:eastAsia="Calibri" w:hAnsi="Calibri" w:cs="Calibri"/>
-          <w:sz w:val="24"/>
-          <w:szCs w:val="24"/>
-        </w:rPr>
-        <w:t>2. Work Breakdown Structure (WBS)</w:t>
-      </w:r>
-      <w:r>
-        <w:rPr>
-          <w:rFonts w:ascii="Calibri" w:eastAsia="Calibri" w:hAnsi="Calibri" w:cs="Calibri"/>
-          <w:sz w:val="20"/>
-          <w:szCs w:val="20"/>
-        </w:rPr>
-        <w:t xml:space="preserve"> </w:t>
-      </w:r>
-      <w:r>
-        <w:rPr>
-          <w:rFonts w:ascii="Calibri" w:eastAsia="Calibri" w:hAnsi="Calibri" w:cs="Calibri"/>
-          <w:sz w:val="20"/>
-          <w:szCs w:val="20"/>
-          <w:highlight w:val="cyan"/>
-        </w:rPr>
-        <w:t xml:space="preserve">(10 </w:t>
-      </w:r>
-      <w:proofErr w:type="gramStart"/>
-      <w:r>
-        <w:rPr>
-          <w:rFonts w:ascii="Calibri" w:eastAsia="Calibri" w:hAnsi="Calibri" w:cs="Calibri"/>
-          <w:sz w:val="20"/>
-          <w:szCs w:val="20"/>
-          <w:highlight w:val="cyan"/>
-        </w:rPr>
-        <w:t>marks)  REMOVE</w:t>
-      </w:r>
-      <w:proofErr w:type="gramEnd"/>
-      <w:r>
-        <w:br/>
-      </w:r>
-      <w:r>
-        <w:rPr>
-          <w:rFonts w:ascii="Calibri" w:eastAsia="Calibri" w:hAnsi="Calibri" w:cs="Calibri"/>
-          <w:sz w:val="20"/>
-          <w:szCs w:val="20"/>
-          <w:highlight w:val="cyan"/>
-        </w:rPr>
-        <w:t>Should be a breakdown of all the different activities involved in completing the project. For Part A</w:t>
-      </w:r>
-      <w:r>
-        <w:rPr>
-          <w:rFonts w:ascii="Calibri" w:eastAsia="Calibri" w:hAnsi="Calibri" w:cs="Calibri"/>
-          <w:sz w:val="20"/>
-          <w:szCs w:val="20"/>
-          <w:highlight w:val="cyan"/>
-        </w:rPr>
-        <w:t>:</w:t>
-      </w:r>
-      <w:r>
-        <w:rPr>
-          <w:sz w:val="20"/>
-          <w:szCs w:val="20"/>
-          <w:highlight w:val="cyan"/>
-        </w:rPr>
-        <w:t xml:space="preserve"> </w:t>
-      </w:r>
-      <w:r>
-        <w:rPr>
-          <w:rFonts w:ascii="Calibri" w:eastAsia="Calibri" w:hAnsi="Calibri" w:cs="Calibri"/>
-          <w:sz w:val="20"/>
-          <w:szCs w:val="20"/>
-          <w:highlight w:val="cyan"/>
-        </w:rPr>
-        <w:t xml:space="preserve">this should contain </w:t>
-      </w:r>
-      <w:proofErr w:type="gramStart"/>
-      <w:r>
-        <w:rPr>
-          <w:rFonts w:ascii="Calibri" w:eastAsia="Calibri" w:hAnsi="Calibri" w:cs="Calibri"/>
-          <w:sz w:val="20"/>
-          <w:szCs w:val="20"/>
-          <w:highlight w:val="cyan"/>
-        </w:rPr>
-        <w:t>all of</w:t>
-      </w:r>
-      <w:proofErr w:type="gramEnd"/>
-      <w:r>
-        <w:rPr>
-          <w:rFonts w:ascii="Calibri" w:eastAsia="Calibri" w:hAnsi="Calibri" w:cs="Calibri"/>
-          <w:sz w:val="20"/>
-          <w:szCs w:val="20"/>
-          <w:highlight w:val="cyan"/>
-        </w:rPr>
-        <w:t xml:space="preserve"> the work involved including preparing the project plan and software</w:t>
-      </w:r>
-      <w:r>
-        <w:rPr>
-          <w:sz w:val="20"/>
-          <w:szCs w:val="20"/>
-          <w:highlight w:val="cyan"/>
-        </w:rPr>
-        <w:t xml:space="preserve"> </w:t>
-      </w:r>
-      <w:r>
-        <w:rPr>
-          <w:rFonts w:ascii="Calibri" w:eastAsia="Calibri" w:hAnsi="Calibri" w:cs="Calibri"/>
-          <w:sz w:val="20"/>
-          <w:szCs w:val="20"/>
-          <w:highlight w:val="cyan"/>
-        </w:rPr>
-        <w:t>design document, as well as all related preparatory/organisation work.</w:t>
-      </w:r>
-    </w:p>
-    <w:p>
-      <w:pPr>
-        <w:rPr>
-          <w:rFonts w:ascii="Calibri" w:eastAsia="Calibri" w:hAnsi="Calibri" w:cs="Calibri"/>
-          <w:sz w:val="20"/>
-          <w:szCs w:val="20"/>
-        </w:rPr>
-      </w:pPr>
-      <w:r>
-        <w:rPr>
-          <w:rFonts w:ascii="Calibri" w:eastAsia="Calibri" w:hAnsi="Calibri" w:cs="Calibri"/>
-          <w:sz w:val="20"/>
-          <w:szCs w:val="20"/>
-          <w:highlight w:val="cyan"/>
-        </w:rPr>
-        <w:t xml:space="preserve"> For Part B this should include</w:t>
-      </w:r>
-      <w:r>
-        <w:rPr>
-          <w:sz w:val="20"/>
-          <w:szCs w:val="20"/>
-          <w:highlight w:val="cyan"/>
-        </w:rPr>
-        <w:t xml:space="preserve"> </w:t>
-      </w:r>
-      <w:proofErr w:type="gramStart"/>
-      <w:r>
-        <w:rPr>
-          <w:rFonts w:ascii="Calibri" w:eastAsia="Calibri" w:hAnsi="Calibri" w:cs="Calibri"/>
-          <w:sz w:val="20"/>
-          <w:szCs w:val="20"/>
-          <w:highlight w:val="cyan"/>
-        </w:rPr>
-        <w:t>all of</w:t>
-      </w:r>
-      <w:proofErr w:type="gramEnd"/>
-      <w:r>
-        <w:rPr>
-          <w:rFonts w:ascii="Calibri" w:eastAsia="Calibri" w:hAnsi="Calibri" w:cs="Calibri"/>
-          <w:sz w:val="20"/>
-          <w:szCs w:val="20"/>
-          <w:highlight w:val="cyan"/>
-        </w:rPr>
-        <w:t xml:space="preserve"> the required implementation, testing and reporting activities. This can be somewhat high level</w:t>
-      </w:r>
-      <w:r>
-        <w:rPr>
-          <w:sz w:val="20"/>
-          <w:szCs w:val="20"/>
-          <w:highlight w:val="cyan"/>
-        </w:rPr>
-        <w:t xml:space="preserve"> </w:t>
-      </w:r>
-      <w:r>
-        <w:rPr>
-          <w:rFonts w:ascii="Calibri" w:eastAsia="Calibri" w:hAnsi="Calibri" w:cs="Calibri"/>
-          <w:sz w:val="20"/>
-          <w:szCs w:val="20"/>
-          <w:highlight w:val="cyan"/>
-        </w:rPr>
-        <w:t xml:space="preserve">for Part </w:t>
-      </w:r>
-      <w:proofErr w:type="gramStart"/>
-      <w:r>
-        <w:rPr>
-          <w:rFonts w:ascii="Calibri" w:eastAsia="Calibri" w:hAnsi="Calibri" w:cs="Calibri"/>
-          <w:sz w:val="20"/>
-          <w:szCs w:val="20"/>
-          <w:highlight w:val="cyan"/>
-        </w:rPr>
-        <w:t>B, but</w:t>
-      </w:r>
-      <w:proofErr w:type="gramEnd"/>
-      <w:r>
-        <w:rPr>
-          <w:rFonts w:ascii="Calibri" w:eastAsia="Calibri" w:hAnsi="Calibri" w:cs="Calibri"/>
-          <w:sz w:val="20"/>
-          <w:szCs w:val="20"/>
-          <w:highlight w:val="cyan"/>
-        </w:rPr>
-        <w:t xml:space="preserve"> should still contain some reasonable assumptions. This should be presented as some</w:t>
-      </w:r>
-      <w:r>
-        <w:rPr>
-          <w:sz w:val="20"/>
-          <w:szCs w:val="20"/>
-          <w:highlight w:val="cyan"/>
-        </w:rPr>
-        <w:t xml:space="preserve"> </w:t>
-      </w:r>
-      <w:r>
-        <w:rPr>
-          <w:rFonts w:ascii="Calibri" w:eastAsia="Calibri" w:hAnsi="Calibri" w:cs="Calibri"/>
-          <w:sz w:val="20"/>
-          <w:szCs w:val="20"/>
-          <w:highlight w:val="cyan"/>
-        </w:rPr>
-        <w:t>form of diagram/hierarchy.</w:t>
-      </w:r>
-    </w:p>
-    <w:p>
-      <w:pPr>
-        <w:jc w:val="both"/>
-        <w:rPr>
-          <w:i/>
-          <w:color w:val="FF0000"/>
-        </w:rPr>
-      </w:pPr>
-      <w:r>
-        <w:rPr>
-          <w:i/>
-          <w:color w:val="FF0000"/>
-        </w:rPr>
-        <w:t xml:space="preserve">This section should include the work breakdown structure for the whole project. The elements from the WBS should </w:t>
-      </w:r>
-      <w:r>
-        <w:rPr>
-          <w:i/>
-          <w:color w:val="FF0000"/>
-        </w:rPr>
-        <w:t>be used to generate</w:t>
-      </w:r>
-      <w:r>
-        <w:rPr>
-          <w:i/>
-          <w:color w:val="FF0000"/>
-        </w:rPr>
-        <w:t xml:space="preserve"> your activity definition and those activities should then be scheduled in the Gantt Chart</w:t>
-      </w:r>
-      <w:r>
-        <w:rPr>
-          <w:i/>
-          <w:color w:val="FF0000"/>
-        </w:rPr>
-        <w:t xml:space="preserve">. Remember to consider </w:t>
-      </w:r>
-      <w:r>
-        <w:rPr>
-          <w:i/>
-          <w:color w:val="FF0000"/>
-          <w:highlight w:val="yellow"/>
-        </w:rPr>
-        <w:t>ALL project activities</w:t>
-      </w:r>
-      <w:r>
-        <w:rPr>
-          <w:i/>
-          <w:color w:val="FF0000"/>
-        </w:rPr>
-        <w:t xml:space="preserve"> – anything you do or will need to do should be included in the </w:t>
-      </w:r>
-      <w:proofErr w:type="gramStart"/>
-      <w:r>
-        <w:rPr>
-          <w:i/>
-          <w:color w:val="FF0000"/>
-        </w:rPr>
-        <w:t>WBS</w:t>
-      </w:r>
-      <w:proofErr w:type="gramEnd"/>
-    </w:p>
-    <w:p>
-      <w:pPr>
-        <w:jc w:val="both"/>
-        <w:rPr>
-          <w:b/>
-          <w:i/>
-          <w:color w:val="FF0000"/>
-        </w:rPr>
-      </w:pPr>
-      <w:r>
-        <w:rPr>
-          <w:i/>
-          <w:color w:val="FF0000"/>
-        </w:rPr>
-        <w:t xml:space="preserve">WBS’s are usually </w:t>
-      </w:r>
-      <w:r>
-        <w:rPr>
-          <w:i/>
-          <w:color w:val="FF0000"/>
-          <w:highlight w:val="yellow"/>
-        </w:rPr>
-        <w:t>presented as some kind of hierarchical diagram</w:t>
-      </w:r>
-      <w:r>
-        <w:rPr>
-          <w:i/>
-          <w:color w:val="FF0000"/>
-          <w:highlight w:val="yellow"/>
-        </w:rPr>
-        <w:t>/chart</w:t>
-      </w:r>
-      <w:r>
-        <w:rPr>
-          <w:i/>
-          <w:color w:val="FF0000"/>
-        </w:rPr>
-        <w:t xml:space="preserve"> etc</w:t>
-      </w:r>
-      <w:r>
-        <w:rPr>
-          <w:i/>
-          <w:color w:val="FF0000"/>
-        </w:rPr>
-        <w:t>.</w:t>
-      </w:r>
-      <w:r>
-        <w:rPr>
-          <w:i/>
-          <w:color w:val="FF0000"/>
-        </w:rPr>
-        <w:t xml:space="preserve"> The </w:t>
-      </w:r>
-      <w:r>
-        <w:rPr>
-          <w:i/>
-          <w:color w:val="FF0000"/>
-          <w:highlight w:val="yellow"/>
-        </w:rPr>
-        <w:t>details</w:t>
-      </w:r>
-      <w:r>
-        <w:rPr>
-          <w:i/>
-          <w:color w:val="FF0000"/>
-        </w:rPr>
-        <w:t xml:space="preserve"> </w:t>
-      </w:r>
-      <w:r>
-        <w:rPr>
-          <w:i/>
-          <w:color w:val="FF0000"/>
-        </w:rPr>
-        <w:t xml:space="preserve">what is involved each work unit should </w:t>
-      </w:r>
-      <w:r>
-        <w:rPr>
-          <w:i/>
-          <w:color w:val="FF0000"/>
-          <w:highlight w:val="yellow"/>
-        </w:rPr>
-        <w:t>be</w:t>
-      </w:r>
-      <w:r>
-        <w:rPr>
-          <w:i/>
-          <w:color w:val="FF0000"/>
-          <w:highlight w:val="yellow"/>
-        </w:rPr>
-        <w:t xml:space="preserve"> provided in</w:t>
-      </w:r>
-      <w:r>
-        <w:rPr>
-          <w:i/>
-          <w:color w:val="FF0000"/>
-        </w:rPr>
-        <w:t xml:space="preserve"> section 3:</w:t>
-      </w:r>
-      <w:r>
-        <w:rPr>
-          <w:i/>
-          <w:color w:val="FF0000"/>
-        </w:rPr>
-        <w:t xml:space="preserve"> </w:t>
-      </w:r>
-      <w:r>
-        <w:rPr>
-          <w:b/>
-          <w:i/>
-          <w:color w:val="FF0000"/>
-          <w:highlight w:val="yellow"/>
-        </w:rPr>
-        <w:t>Activity Definition</w:t>
-      </w:r>
-    </w:p>
-    <w:p>
-      <w:pPr>
-        <w:jc w:val="both"/>
-        <w:rPr>
-          <w:i/>
-          <w:color w:val="FF0000"/>
-        </w:rPr>
-      </w:pPr>
-      <w:r>
-        <w:rPr>
-          <w:i/>
-          <w:color w:val="FF0000"/>
-        </w:rPr>
-        <w:t>You do NOT need to do a WBS Dictionary for this project – the activity definition (whilst slightly different) will suffice.</w:t>
-      </w:r>
-      <w:r>
-        <w:rPr>
-          <w:i/>
-          <w:color w:val="FF0000"/>
-        </w:rPr>
-        <w:t xml:space="preserve"> The WBS is focussed on SCOPE. The Activity definition is focussed on TIME.</w:t>
-      </w:r>
-    </w:p>
-    <w:p>
-      <w:r>
-        <w:br/>
-      </w:r>
       <w:r>
         <w:rPr>
           <w:noProof/>
         </w:rPr>
         <w:drawing>
-          <wp:anchor distT="0" distB="0" distL="114300" distR="114300" simplePos="0" relativeHeight="251658240" behindDoc="1" locked="0" layoutInCell="1" allowOverlap="1" wp14:anchorId="2C1720C6" wp14:editId="4DB16815">
-            <wp:simplePos x="0" y="0"/>
-            <wp:positionH relativeFrom="column">
-              <wp:align>left</wp:align>
-            </wp:positionH>
-            <wp:positionV relativeFrom="paragraph">
-              <wp:posOffset>0</wp:posOffset>
-            </wp:positionV>
-            <wp:extent cx="4188380" cy="4457700"/>
+          <wp:inline distT="0" distB="0" distL="0" distR="0" wp14:anchorId="06D42D2E" wp14:editId="62291605">
+            <wp:extent cx="4572000" cy="2000250"/>
             <wp:effectExtent l="0" t="0" r="0" b="0"/>
-            <wp:wrapNone/>
-            <wp:docPr id="1209698602" name="Picture 1209698602"/>
+            <wp:docPr id="1992755407" name="Picture 1992755407"/>
             <wp:cNvGraphicFramePr>
               <a:graphicFrameLocks xmlns:a="http://schemas.openxmlformats.org/drawingml/2006/main" noChangeAspect="1"/>
             </wp:cNvGraphicFramePr>
@@ -2237,7 +1732,7 @@
                   <pic:spPr>
                     <a:xfrm>
                       <a:off x="0" y="0"/>
-                      <a:ext cx="4188380" cy="4457700"/>
+                      <a:ext cx="4572000" cy="2000250"/>
                     </a:xfrm>
                     <a:prstGeom prst="rect">
                       <a:avLst/>
@@ -2246,41 +1741,127 @@
                 </pic:pic>
               </a:graphicData>
             </a:graphic>
-            <wp14:sizeRelH relativeFrom="page">
-              <wp14:pctWidth>0</wp14:pctWidth>
-            </wp14:sizeRelH>
-            <wp14:sizeRelV relativeFrom="page">
-              <wp14:pctHeight>0</wp14:pctHeight>
-            </wp14:sizeRelV>
-          </wp:anchor>
+          </wp:inline>
         </w:drawing>
+      </w:r>
+    </w:p>
+    <w:p>
+      <w:pPr>
+        <w:rPr>
+          <w:i/>
+          <w:iCs/>
+          <w:color w:val="000000" w:themeColor="text1"/>
+          <w:sz w:val="24"/>
+          <w:szCs w:val="24"/>
+        </w:rPr>
+      </w:pPr>
+      <w:r>
+        <w:rPr>
+          <w:i/>
+          <w:iCs/>
+          <w:color w:val="000000" w:themeColor="text1"/>
+          <w:sz w:val="24"/>
+          <w:szCs w:val="24"/>
+        </w:rPr>
+        <w:t>The above is more related to the system vision requirements</w:t>
+      </w:r>
+    </w:p>
+    <w:p>
+      <w:pPr>
+        <w:rPr>
+          <w:i/>
+          <w:iCs/>
+          <w:color w:val="000000" w:themeColor="text1"/>
+          <w:sz w:val="24"/>
+          <w:szCs w:val="24"/>
+        </w:rPr>
+      </w:pPr>
+      <w:r>
+        <w:rPr>
+          <w:i/>
+          <w:iCs/>
+          <w:color w:val="000000" w:themeColor="text1"/>
+          <w:sz w:val="24"/>
+          <w:szCs w:val="24"/>
+        </w:rPr>
+        <w:t>I think this should be more along the lines of:</w:t>
+      </w:r>
+      <w:r>
+        <w:br/>
+      </w:r>
+      <w:r>
+        <w:br/>
+      </w:r>
+      <w:r>
+        <w:rPr>
+          <w:color w:val="000000" w:themeColor="text1"/>
+          <w:sz w:val="24"/>
+          <w:szCs w:val="24"/>
+        </w:rPr>
+        <w:t>The scope of this document is limited to the planning of the project. It will cover the …...</w:t>
       </w:r>
     </w:p>
     <w:p/>
     <w:p>
       <w:pPr>
+        <w:pStyle w:val="Heading2"/>
+        <w:numPr>
+          <w:ilvl w:val="1"/>
+          <w:numId w:val="2"/>
+        </w:numPr>
         <w:rPr>
           <w:highlight w:val="yellow"/>
         </w:rPr>
       </w:pPr>
+      <w:bookmarkStart w:id="2" w:name="_Toc46748290"/>
+      <w:r>
+        <w:rPr>
+          <w:highlight w:val="yellow"/>
+        </w:rPr>
+        <w:t>Document contents</w:t>
+      </w:r>
+      <w:bookmarkEnd w:id="2"/>
+      <w:r>
+        <w:rPr>
+          <w:highlight w:val="yellow"/>
+        </w:rPr>
+        <w:t xml:space="preserve"> </w:t>
+      </w:r>
     </w:p>
     <w:p>
       <w:pPr>
-        <w:rPr>
-          <w:highlight w:val="yellow"/>
-        </w:rPr>
-      </w:pPr>
+        <w:pStyle w:val="ListParagraph"/>
+      </w:pPr>
+    </w:p>
+    <w:p>
+      <w:pPr>
+        <w:pStyle w:val="ListParagraph"/>
+        <w:ind w:left="857"/>
+      </w:pPr>
+    </w:p>
+    <w:p>
+      <w:pPr>
+        <w:jc w:val="both"/>
+        <w:rPr>
+          <w:i/>
+          <w:color w:val="FF0000"/>
+        </w:rPr>
+      </w:pPr>
+      <w:r>
+        <w:rPr>
+          <w:i/>
+          <w:color w:val="FF0000"/>
+        </w:rPr>
+        <w:t xml:space="preserve">Include some background information about the problem, the scope and what this document will contain. </w:t>
+      </w:r>
     </w:p>
     <w:p/>
     <w:p/>
-    <w:p/>
-    <w:p/>
-    <w:p/>
-    <w:p/>
-    <w:p/>
-    <w:p/>
-    <w:p/>
-    <w:p/>
+    <w:p>
+      <w:r>
+        <w:br w:type="page"/>
+      </w:r>
+    </w:p>
     <w:p>
       <w:pPr>
         <w:pStyle w:val="Heading1"/>
@@ -2288,6 +1869,427 @@
           <w:ilvl w:val="0"/>
           <w:numId w:val="2"/>
         </w:numPr>
+      </w:pPr>
+      <w:bookmarkStart w:id="3" w:name="_Toc46748291"/>
+      <w:r>
+        <w:lastRenderedPageBreak/>
+        <w:t>Work Breakdown Structure</w:t>
+      </w:r>
+      <w:bookmarkEnd w:id="3"/>
+      <w:r>
+        <w:t xml:space="preserve"> </w:t>
+      </w:r>
+    </w:p>
+    <w:p>
+      <w:pPr>
+        <w:rPr>
+          <w:rFonts w:ascii="Calibri" w:eastAsia="Calibri" w:hAnsi="Calibri" w:cs="Calibri"/>
+          <w:sz w:val="20"/>
+          <w:szCs w:val="20"/>
+          <w:highlight w:val="cyan"/>
+        </w:rPr>
+      </w:pPr>
+      <w:r>
+        <w:rPr>
+          <w:rFonts w:ascii="Calibri" w:eastAsia="Calibri" w:hAnsi="Calibri" w:cs="Calibri"/>
+          <w:sz w:val="24"/>
+          <w:szCs w:val="24"/>
+        </w:rPr>
+        <w:t>2. Work Breakdown Structure (WBS)</w:t>
+      </w:r>
+      <w:r>
+        <w:rPr>
+          <w:rFonts w:ascii="Calibri" w:eastAsia="Calibri" w:hAnsi="Calibri" w:cs="Calibri"/>
+          <w:sz w:val="20"/>
+          <w:szCs w:val="20"/>
+        </w:rPr>
+        <w:t xml:space="preserve"> </w:t>
+      </w:r>
+      <w:r>
+        <w:rPr>
+          <w:rFonts w:ascii="Calibri" w:eastAsia="Calibri" w:hAnsi="Calibri" w:cs="Calibri"/>
+          <w:sz w:val="20"/>
+          <w:szCs w:val="20"/>
+          <w:highlight w:val="cyan"/>
+        </w:rPr>
+        <w:t>(10 marks)  REMOVE</w:t>
+      </w:r>
+      <w:r>
+        <w:br/>
+      </w:r>
+      <w:r>
+        <w:rPr>
+          <w:rFonts w:ascii="Calibri" w:eastAsia="Calibri" w:hAnsi="Calibri" w:cs="Calibri"/>
+          <w:sz w:val="20"/>
+          <w:szCs w:val="20"/>
+          <w:highlight w:val="cyan"/>
+        </w:rPr>
+        <w:t>Should be a breakdown of all the different activities involved in completing the project. For Part A</w:t>
+      </w:r>
+      <w:r>
+        <w:rPr>
+          <w:rFonts w:ascii="Calibri" w:eastAsia="Calibri" w:hAnsi="Calibri" w:cs="Calibri"/>
+          <w:sz w:val="20"/>
+          <w:szCs w:val="20"/>
+          <w:highlight w:val="cyan"/>
+        </w:rPr>
+        <w:t>:</w:t>
+      </w:r>
+      <w:r>
+        <w:rPr>
+          <w:sz w:val="20"/>
+          <w:szCs w:val="20"/>
+          <w:highlight w:val="cyan"/>
+        </w:rPr>
+        <w:t xml:space="preserve"> </w:t>
+      </w:r>
+      <w:r>
+        <w:rPr>
+          <w:rFonts w:ascii="Calibri" w:eastAsia="Calibri" w:hAnsi="Calibri" w:cs="Calibri"/>
+          <w:sz w:val="20"/>
+          <w:szCs w:val="20"/>
+          <w:highlight w:val="cyan"/>
+        </w:rPr>
+        <w:t>this should contain all of the work involved including preparing the project plan and software</w:t>
+      </w:r>
+      <w:r>
+        <w:rPr>
+          <w:sz w:val="20"/>
+          <w:szCs w:val="20"/>
+          <w:highlight w:val="cyan"/>
+        </w:rPr>
+        <w:t xml:space="preserve"> </w:t>
+      </w:r>
+      <w:r>
+        <w:rPr>
+          <w:rFonts w:ascii="Calibri" w:eastAsia="Calibri" w:hAnsi="Calibri" w:cs="Calibri"/>
+          <w:sz w:val="20"/>
+          <w:szCs w:val="20"/>
+          <w:highlight w:val="cyan"/>
+        </w:rPr>
+        <w:t>design document, as well as all related preparatory/organisation work.</w:t>
+      </w:r>
+    </w:p>
+    <w:p>
+      <w:pPr>
+        <w:rPr>
+          <w:rFonts w:ascii="Calibri" w:eastAsia="Calibri" w:hAnsi="Calibri" w:cs="Calibri"/>
+          <w:sz w:val="20"/>
+          <w:szCs w:val="20"/>
+        </w:rPr>
+      </w:pPr>
+      <w:r>
+        <w:rPr>
+          <w:rFonts w:ascii="Calibri" w:eastAsia="Calibri" w:hAnsi="Calibri" w:cs="Calibri"/>
+          <w:sz w:val="20"/>
+          <w:szCs w:val="20"/>
+          <w:highlight w:val="cyan"/>
+        </w:rPr>
+        <w:t xml:space="preserve"> For Part B this should include</w:t>
+      </w:r>
+      <w:r>
+        <w:rPr>
+          <w:sz w:val="20"/>
+          <w:szCs w:val="20"/>
+          <w:highlight w:val="cyan"/>
+        </w:rPr>
+        <w:t xml:space="preserve"> </w:t>
+      </w:r>
+      <w:r>
+        <w:rPr>
+          <w:rFonts w:ascii="Calibri" w:eastAsia="Calibri" w:hAnsi="Calibri" w:cs="Calibri"/>
+          <w:sz w:val="20"/>
+          <w:szCs w:val="20"/>
+          <w:highlight w:val="cyan"/>
+        </w:rPr>
+        <w:t>all of the required implementation, testing and reporting activities. This can be somewhat high level</w:t>
+      </w:r>
+      <w:r>
+        <w:rPr>
+          <w:sz w:val="20"/>
+          <w:szCs w:val="20"/>
+          <w:highlight w:val="cyan"/>
+        </w:rPr>
+        <w:t xml:space="preserve"> </w:t>
+      </w:r>
+      <w:r>
+        <w:rPr>
+          <w:rFonts w:ascii="Calibri" w:eastAsia="Calibri" w:hAnsi="Calibri" w:cs="Calibri"/>
+          <w:sz w:val="20"/>
+          <w:szCs w:val="20"/>
+          <w:highlight w:val="cyan"/>
+        </w:rPr>
+        <w:t>for Part B, but should still contain some reasonable assumptions. This should be presented as some</w:t>
+      </w:r>
+      <w:r>
+        <w:rPr>
+          <w:sz w:val="20"/>
+          <w:szCs w:val="20"/>
+          <w:highlight w:val="cyan"/>
+        </w:rPr>
+        <w:t xml:space="preserve"> </w:t>
+      </w:r>
+      <w:r>
+        <w:rPr>
+          <w:rFonts w:ascii="Calibri" w:eastAsia="Calibri" w:hAnsi="Calibri" w:cs="Calibri"/>
+          <w:sz w:val="20"/>
+          <w:szCs w:val="20"/>
+          <w:highlight w:val="cyan"/>
+        </w:rPr>
+        <w:t>form of diagram/hierarchy.</w:t>
+      </w:r>
+    </w:p>
+    <w:p>
+      <w:pPr>
+        <w:jc w:val="both"/>
+        <w:rPr>
+          <w:i/>
+          <w:color w:val="FF0000"/>
+        </w:rPr>
+      </w:pPr>
+      <w:r>
+        <w:rPr>
+          <w:i/>
+          <w:color w:val="FF0000"/>
+        </w:rPr>
+        <w:t xml:space="preserve">This section should include the work breakdown structure for the whole project. The elements from the WBS should </w:t>
+      </w:r>
+      <w:r>
+        <w:rPr>
+          <w:i/>
+          <w:color w:val="FF0000"/>
+        </w:rPr>
+        <w:t>be used to generate</w:t>
+      </w:r>
+      <w:r>
+        <w:rPr>
+          <w:i/>
+          <w:color w:val="FF0000"/>
+        </w:rPr>
+        <w:t xml:space="preserve"> your activity definition and those activities should then be scheduled in the Gantt Chart</w:t>
+      </w:r>
+      <w:r>
+        <w:rPr>
+          <w:i/>
+          <w:color w:val="FF0000"/>
+        </w:rPr>
+        <w:t xml:space="preserve">. Remember to consider </w:t>
+      </w:r>
+      <w:r>
+        <w:rPr>
+          <w:i/>
+          <w:color w:val="FF0000"/>
+          <w:highlight w:val="yellow"/>
+        </w:rPr>
+        <w:t>ALL project activities</w:t>
+      </w:r>
+      <w:r>
+        <w:rPr>
+          <w:i/>
+          <w:color w:val="FF0000"/>
+        </w:rPr>
+        <w:t xml:space="preserve"> – anything you do or will need to do should be included in the WBS</w:t>
+      </w:r>
+    </w:p>
+    <w:p>
+      <w:pPr>
+        <w:jc w:val="both"/>
+        <w:rPr>
+          <w:b/>
+          <w:i/>
+          <w:color w:val="FF0000"/>
+        </w:rPr>
+      </w:pPr>
+      <w:r>
+        <w:rPr>
+          <w:i/>
+          <w:color w:val="FF0000"/>
+        </w:rPr>
+        <w:t xml:space="preserve">WBS’s are usually </w:t>
+      </w:r>
+      <w:r>
+        <w:rPr>
+          <w:i/>
+          <w:color w:val="FF0000"/>
+          <w:highlight w:val="yellow"/>
+        </w:rPr>
+        <w:t>presented as some kind of hierarchical diagram</w:t>
+      </w:r>
+      <w:r>
+        <w:rPr>
+          <w:i/>
+          <w:color w:val="FF0000"/>
+          <w:highlight w:val="yellow"/>
+        </w:rPr>
+        <w:t>/chart</w:t>
+      </w:r>
+      <w:r>
+        <w:rPr>
+          <w:i/>
+          <w:color w:val="FF0000"/>
+        </w:rPr>
+        <w:t xml:space="preserve"> etc</w:t>
+      </w:r>
+      <w:r>
+        <w:rPr>
+          <w:i/>
+          <w:color w:val="FF0000"/>
+        </w:rPr>
+        <w:t>.</w:t>
+      </w:r>
+      <w:r>
+        <w:rPr>
+          <w:i/>
+          <w:color w:val="FF0000"/>
+        </w:rPr>
+        <w:t xml:space="preserve"> The </w:t>
+      </w:r>
+      <w:r>
+        <w:rPr>
+          <w:i/>
+          <w:color w:val="FF0000"/>
+          <w:highlight w:val="yellow"/>
+        </w:rPr>
+        <w:t>details</w:t>
+      </w:r>
+      <w:r>
+        <w:rPr>
+          <w:i/>
+          <w:color w:val="FF0000"/>
+        </w:rPr>
+        <w:t xml:space="preserve"> </w:t>
+      </w:r>
+      <w:r>
+        <w:rPr>
+          <w:i/>
+          <w:color w:val="FF0000"/>
+        </w:rPr>
+        <w:t xml:space="preserve">what is involved each work unit should </w:t>
+      </w:r>
+      <w:r>
+        <w:rPr>
+          <w:i/>
+          <w:color w:val="FF0000"/>
+          <w:highlight w:val="yellow"/>
+        </w:rPr>
+        <w:t>be</w:t>
+      </w:r>
+      <w:r>
+        <w:rPr>
+          <w:i/>
+          <w:color w:val="FF0000"/>
+          <w:highlight w:val="yellow"/>
+        </w:rPr>
+        <w:t xml:space="preserve"> provided in</w:t>
+      </w:r>
+      <w:r>
+        <w:rPr>
+          <w:i/>
+          <w:color w:val="FF0000"/>
+        </w:rPr>
+        <w:t xml:space="preserve"> section 3:</w:t>
+      </w:r>
+      <w:r>
+        <w:rPr>
+          <w:i/>
+          <w:color w:val="FF0000"/>
+        </w:rPr>
+        <w:t xml:space="preserve"> </w:t>
+      </w:r>
+      <w:r>
+        <w:rPr>
+          <w:b/>
+          <w:i/>
+          <w:color w:val="FF0000"/>
+          <w:highlight w:val="yellow"/>
+        </w:rPr>
+        <w:t>Activity Definition</w:t>
+      </w:r>
+    </w:p>
+    <w:p>
+      <w:pPr>
+        <w:jc w:val="both"/>
+        <w:rPr>
+          <w:i/>
+          <w:color w:val="FF0000"/>
+        </w:rPr>
+      </w:pPr>
+      <w:r>
+        <w:rPr>
+          <w:i/>
+          <w:color w:val="FF0000"/>
+        </w:rPr>
+        <w:t>You do NOT need to do a WBS Dictionary for this project – the activity definition (whilst slightly different) will suffice.</w:t>
+      </w:r>
+      <w:r>
+        <w:rPr>
+          <w:i/>
+          <w:color w:val="FF0000"/>
+        </w:rPr>
+        <w:t xml:space="preserve"> The WBS is focussed on SCOPE. The Activity definition is focussed on TIME.</w:t>
+      </w:r>
+    </w:p>
+    <w:p>
+      <w:pPr>
+        <w:rPr>
+          <w:highlight w:val="yellow"/>
+        </w:rPr>
+      </w:pPr>
+      <w:r>
+        <w:rPr>
+          <w:noProof/>
+        </w:rPr>
+        <w:drawing>
+          <wp:inline distT="0" distB="0" distL="0" distR="0" wp14:anchorId="359CC85C" wp14:editId="402836B5">
+            <wp:extent cx="4124325" cy="4572000"/>
+            <wp:effectExtent l="0" t="0" r="0" b="0"/>
+            <wp:docPr id="40572663" name="Picture 40572663"/>
+            <wp:cNvGraphicFramePr>
+              <a:graphicFrameLocks xmlns:a="http://schemas.openxmlformats.org/drawingml/2006/main" noChangeAspect="1"/>
+            </wp:cNvGraphicFramePr>
+            <a:graphic xmlns:a="http://schemas.openxmlformats.org/drawingml/2006/main">
+              <a:graphicData uri="http://schemas.openxmlformats.org/drawingml/2006/picture">
+                <pic:pic xmlns:pic="http://schemas.openxmlformats.org/drawingml/2006/picture">
+                  <pic:nvPicPr>
+                    <pic:cNvPr id="0" name=""/>
+                    <pic:cNvPicPr/>
+                  </pic:nvPicPr>
+                  <pic:blipFill>
+                    <a:blip r:embed="rId10" cstate="print">
+                      <a:extLst>
+                        <a:ext uri="{28A0092B-C50C-407E-A947-70E740481C1C}">
+                          <a14:useLocalDpi xmlns:a14="http://schemas.microsoft.com/office/drawing/2010/main" val="0"/>
+                        </a:ext>
+                      </a:extLst>
+                    </a:blip>
+                    <a:stretch>
+                      <a:fillRect/>
+                    </a:stretch>
+                  </pic:blipFill>
+                  <pic:spPr>
+                    <a:xfrm>
+                      <a:off x="0" y="0"/>
+                      <a:ext cx="4124325" cy="4572000"/>
+                    </a:xfrm>
+                    <a:prstGeom prst="rect">
+                      <a:avLst/>
+                    </a:prstGeom>
+                  </pic:spPr>
+                </pic:pic>
+              </a:graphicData>
+            </a:graphic>
+          </wp:inline>
+        </w:drawing>
+      </w:r>
+    </w:p>
+    <w:p/>
+    <w:p>
+      <w:pPr>
+        <w:pStyle w:val="Heading1"/>
+        <w:numPr>
+          <w:ilvl w:val="0"/>
+          <w:numId w:val="2"/>
+        </w:numPr>
         <w:rPr>
           <w:sz w:val="24"/>
           <w:szCs w:val="24"/>
@@ -2331,23 +2333,13 @@
           <w:highlight w:val="yellow"/>
         </w:rPr>
       </w:pPr>
-      <w:proofErr w:type="gramStart"/>
       <w:r>
         <w:rPr>
           <w:sz w:val="24"/>
           <w:szCs w:val="24"/>
           <w:highlight w:val="yellow"/>
         </w:rPr>
-        <w:t>adjust</w:t>
-      </w:r>
-      <w:proofErr w:type="gramEnd"/>
-      <w:r>
-        <w:rPr>
-          <w:sz w:val="24"/>
-          <w:szCs w:val="24"/>
-          <w:highlight w:val="yellow"/>
-        </w:rPr>
-        <w:t xml:space="preserve"> total times for each section as things over lap</w:t>
+        <w:t>adjust total times for each section as things over lap</w:t>
       </w:r>
     </w:p>
     <w:p>
@@ -2635,22 +2627,13 @@
               <w:jc w:val="right"/>
               <w:rPr>
                 <w:rFonts w:ascii="Calibri" w:eastAsia="Calibri" w:hAnsi="Calibri" w:cs="Calibri"/>
-                <w:color w:val="000000" w:themeColor="text1"/>
-                <w:sz w:val="24"/>
-                <w:szCs w:val="24"/>
-              </w:rPr>
-            </w:pPr>
-            <w:r>
-              <w:rPr>
-                <w:rFonts w:ascii="Calibri" w:eastAsia="Calibri" w:hAnsi="Calibri" w:cs="Calibri"/>
                 <w:b/>
                 <w:bCs/>
                 <w:color w:val="000000" w:themeColor="text1"/>
                 <w:sz w:val="24"/>
                 <w:szCs w:val="24"/>
               </w:rPr>
-              <w:t>1 week</w:t>
-            </w:r>
+            </w:pPr>
           </w:p>
         </w:tc>
       </w:tr>
@@ -3258,22 +3241,13 @@
               <w:jc w:val="right"/>
               <w:rPr>
                 <w:rFonts w:ascii="Calibri" w:eastAsia="Calibri" w:hAnsi="Calibri" w:cs="Calibri"/>
-                <w:color w:val="000000" w:themeColor="text1"/>
-                <w:sz w:val="24"/>
-                <w:szCs w:val="24"/>
-              </w:rPr>
-            </w:pPr>
-            <w:r>
-              <w:rPr>
-                <w:rFonts w:ascii="Calibri" w:eastAsia="Calibri" w:hAnsi="Calibri" w:cs="Calibri"/>
                 <w:b/>
                 <w:bCs/>
                 <w:color w:val="000000" w:themeColor="text1"/>
                 <w:sz w:val="24"/>
                 <w:szCs w:val="24"/>
               </w:rPr>
-              <w:t>19 days</w:t>
-            </w:r>
+            </w:pPr>
           </w:p>
         </w:tc>
       </w:tr>
@@ -3389,22 +3363,13 @@
               <w:jc w:val="right"/>
               <w:rPr>
                 <w:rFonts w:ascii="Calibri" w:eastAsia="Calibri" w:hAnsi="Calibri" w:cs="Calibri"/>
-                <w:color w:val="000000" w:themeColor="text1"/>
-                <w:sz w:val="24"/>
-                <w:szCs w:val="24"/>
-              </w:rPr>
-            </w:pPr>
-            <w:r>
-              <w:rPr>
-                <w:rFonts w:ascii="Calibri" w:eastAsia="Calibri" w:hAnsi="Calibri" w:cs="Calibri"/>
                 <w:b/>
                 <w:bCs/>
                 <w:color w:val="000000" w:themeColor="text1"/>
                 <w:sz w:val="24"/>
                 <w:szCs w:val="24"/>
               </w:rPr>
-              <w:t>6 hours</w:t>
-            </w:r>
+            </w:pPr>
           </w:p>
         </w:tc>
       </w:tr>
@@ -3490,21 +3455,12 @@
                 <w:color w:val="000000" w:themeColor="text1"/>
               </w:rPr>
             </w:pPr>
-            <w:proofErr w:type="gramStart"/>
-            <w:r>
-              <w:rPr>
-                <w:rFonts w:ascii="Calibri" w:eastAsia="Calibri" w:hAnsi="Calibri" w:cs="Calibri"/>
-                <w:color w:val="000000" w:themeColor="text1"/>
-              </w:rPr>
-              <w:t>!Why</w:t>
-            </w:r>
-            <w:proofErr w:type="gramEnd"/>
-            <w:r>
-              <w:rPr>
-                <w:rFonts w:ascii="Calibri" w:eastAsia="Calibri" w:hAnsi="Calibri" w:cs="Calibri"/>
-                <w:color w:val="000000" w:themeColor="text1"/>
-              </w:rPr>
-              <w:t xml:space="preserve"> the software solution is being made???</w:t>
+            <w:r>
+              <w:rPr>
+                <w:rFonts w:ascii="Calibri" w:eastAsia="Calibri" w:hAnsi="Calibri" w:cs="Calibri"/>
+                <w:color w:val="000000" w:themeColor="text1"/>
+              </w:rPr>
+              <w:t>!Why the software solution is being made???</w:t>
             </w:r>
           </w:p>
         </w:tc>
@@ -3889,22 +3845,13 @@
               <w:jc w:val="right"/>
               <w:rPr>
                 <w:rFonts w:ascii="Calibri" w:eastAsia="Calibri" w:hAnsi="Calibri" w:cs="Calibri"/>
-                <w:color w:val="000000" w:themeColor="text1"/>
-                <w:sz w:val="24"/>
-                <w:szCs w:val="24"/>
-              </w:rPr>
-            </w:pPr>
-            <w:r>
-              <w:rPr>
-                <w:rFonts w:ascii="Calibri" w:eastAsia="Calibri" w:hAnsi="Calibri" w:cs="Calibri"/>
                 <w:b/>
                 <w:bCs/>
                 <w:color w:val="000000" w:themeColor="text1"/>
                 <w:sz w:val="24"/>
                 <w:szCs w:val="24"/>
               </w:rPr>
-              <w:t>3 days</w:t>
-            </w:r>
+            </w:pPr>
           </w:p>
         </w:tc>
       </w:tr>
@@ -4364,23 +4311,7 @@
                 <w:rFonts w:ascii="Calibri" w:eastAsia="Calibri" w:hAnsi="Calibri" w:cs="Calibri"/>
                 <w:color w:val="000000" w:themeColor="text1"/>
               </w:rPr>
-              <w:t xml:space="preserve">Description of how users </w:t>
-            </w:r>
-            <w:proofErr w:type="gramStart"/>
-            <w:r>
-              <w:rPr>
-                <w:rFonts w:ascii="Calibri" w:eastAsia="Calibri" w:hAnsi="Calibri" w:cs="Calibri"/>
-                <w:color w:val="000000" w:themeColor="text1"/>
-              </w:rPr>
-              <w:t>interact  with</w:t>
-            </w:r>
-            <w:proofErr w:type="gramEnd"/>
-            <w:r>
-              <w:rPr>
-                <w:rFonts w:ascii="Calibri" w:eastAsia="Calibri" w:hAnsi="Calibri" w:cs="Calibri"/>
-                <w:color w:val="000000" w:themeColor="text1"/>
-              </w:rPr>
-              <w:t xml:space="preserve"> the system</w:t>
+              <w:t>Description of how users interact  with the system</w:t>
             </w:r>
           </w:p>
         </w:tc>
@@ -4519,22 +4450,13 @@
               <w:jc w:val="right"/>
               <w:rPr>
                 <w:rFonts w:ascii="Calibri" w:eastAsia="Calibri" w:hAnsi="Calibri" w:cs="Calibri"/>
-                <w:color w:val="000000" w:themeColor="text1"/>
-                <w:sz w:val="24"/>
-                <w:szCs w:val="24"/>
-              </w:rPr>
-            </w:pPr>
-            <w:r>
-              <w:rPr>
-                <w:rFonts w:ascii="Calibri" w:eastAsia="Calibri" w:hAnsi="Calibri" w:cs="Calibri"/>
                 <w:b/>
                 <w:bCs/>
                 <w:color w:val="000000" w:themeColor="text1"/>
                 <w:sz w:val="24"/>
                 <w:szCs w:val="24"/>
               </w:rPr>
-              <w:t>10 days</w:t>
-            </w:r>
+            </w:pPr>
           </w:p>
         </w:tc>
       </w:tr>
@@ -4772,15 +4694,6 @@
                 <w:szCs w:val="24"/>
               </w:rPr>
             </w:pPr>
-            <w:r>
-              <w:rPr>
-                <w:rFonts w:ascii="Calibri" w:eastAsia="Calibri" w:hAnsi="Calibri" w:cs="Calibri"/>
-                <w:color w:val="000000" w:themeColor="text1"/>
-                <w:sz w:val="24"/>
-                <w:szCs w:val="24"/>
-              </w:rPr>
-              <w:t>9 days</w:t>
-            </w:r>
           </w:p>
         </w:tc>
       </w:tr>
@@ -5256,22 +5169,13 @@
               <w:jc w:val="right"/>
               <w:rPr>
                 <w:rFonts w:ascii="Calibri" w:eastAsia="Calibri" w:hAnsi="Calibri" w:cs="Calibri"/>
-                <w:color w:val="000000" w:themeColor="text1"/>
-                <w:sz w:val="24"/>
-                <w:szCs w:val="24"/>
-              </w:rPr>
-            </w:pPr>
-            <w:r>
-              <w:rPr>
-                <w:rFonts w:ascii="Calibri" w:eastAsia="Calibri" w:hAnsi="Calibri" w:cs="Calibri"/>
                 <w:b/>
                 <w:bCs/>
                 <w:color w:val="000000" w:themeColor="text1"/>
                 <w:sz w:val="24"/>
                 <w:szCs w:val="24"/>
               </w:rPr>
-              <w:t>5 days</w:t>
-            </w:r>
+            </w:pPr>
           </w:p>
         </w:tc>
       </w:tr>
@@ -5641,22 +5545,13 @@
               <w:jc w:val="right"/>
               <w:rPr>
                 <w:rFonts w:ascii="Calibri" w:eastAsia="Calibri" w:hAnsi="Calibri" w:cs="Calibri"/>
-                <w:color w:val="000000" w:themeColor="text1"/>
-                <w:sz w:val="24"/>
-                <w:szCs w:val="24"/>
-              </w:rPr>
-            </w:pPr>
-            <w:r>
-              <w:rPr>
-                <w:rFonts w:ascii="Calibri" w:eastAsia="Calibri" w:hAnsi="Calibri" w:cs="Calibri"/>
                 <w:b/>
                 <w:bCs/>
                 <w:color w:val="000000" w:themeColor="text1"/>
                 <w:sz w:val="24"/>
                 <w:szCs w:val="24"/>
               </w:rPr>
-              <w:t>13 days</w:t>
-            </w:r>
+            </w:pPr>
           </w:p>
         </w:tc>
       </w:tr>
@@ -5763,22 +5658,13 @@
               <w:jc w:val="right"/>
               <w:rPr>
                 <w:rFonts w:ascii="Calibri" w:eastAsia="Calibri" w:hAnsi="Calibri" w:cs="Calibri"/>
-                <w:color w:val="000000" w:themeColor="text1"/>
-                <w:sz w:val="24"/>
-                <w:szCs w:val="24"/>
-              </w:rPr>
-            </w:pPr>
-            <w:r>
-              <w:rPr>
-                <w:rFonts w:ascii="Calibri" w:eastAsia="Calibri" w:hAnsi="Calibri" w:cs="Calibri"/>
                 <w:b/>
                 <w:bCs/>
                 <w:color w:val="000000" w:themeColor="text1"/>
                 <w:sz w:val="24"/>
                 <w:szCs w:val="24"/>
               </w:rPr>
-              <w:t>3 days</w:t>
-            </w:r>
+            </w:pPr>
           </w:p>
         </w:tc>
       </w:tr>
@@ -6017,22 +5903,13 @@
               <w:jc w:val="right"/>
               <w:rPr>
                 <w:rFonts w:ascii="Calibri" w:eastAsia="Calibri" w:hAnsi="Calibri" w:cs="Calibri"/>
-                <w:color w:val="000000" w:themeColor="text1"/>
-                <w:sz w:val="24"/>
-                <w:szCs w:val="24"/>
-              </w:rPr>
-            </w:pPr>
-            <w:r>
-              <w:rPr>
-                <w:rFonts w:ascii="Calibri" w:eastAsia="Calibri" w:hAnsi="Calibri" w:cs="Calibri"/>
                 <w:b/>
                 <w:bCs/>
                 <w:color w:val="000000" w:themeColor="text1"/>
                 <w:sz w:val="24"/>
                 <w:szCs w:val="24"/>
               </w:rPr>
-              <w:t>10 days</w:t>
-            </w:r>
+            </w:pPr>
           </w:p>
         </w:tc>
       </w:tr>
@@ -6339,37 +6216,15 @@
                 <w:szCs w:val="24"/>
               </w:rPr>
             </w:pPr>
-            <w:proofErr w:type="spellStart"/>
-            <w:r>
-              <w:rPr>
-                <w:rFonts w:ascii="Calibri" w:eastAsia="Calibri" w:hAnsi="Calibri" w:cs="Calibri"/>
-                <w:color w:val="000000" w:themeColor="text1"/>
-                <w:sz w:val="24"/>
-                <w:szCs w:val="24"/>
-              </w:rPr>
-              <w:t>Tkinter</w:t>
-            </w:r>
-            <w:proofErr w:type="spellEnd"/>
-            <w:r>
-              <w:rPr>
-                <w:rFonts w:ascii="Calibri" w:eastAsia="Calibri" w:hAnsi="Calibri" w:cs="Calibri"/>
-                <w:color w:val="000000" w:themeColor="text1"/>
-                <w:sz w:val="24"/>
-                <w:szCs w:val="24"/>
-              </w:rPr>
-              <w:t xml:space="preserve"> Code/</w:t>
-            </w:r>
-            <w:proofErr w:type="spellStart"/>
-            <w:r>
-              <w:rPr>
-                <w:rFonts w:ascii="Calibri" w:eastAsia="Calibri" w:hAnsi="Calibri" w:cs="Calibri"/>
-                <w:color w:val="000000" w:themeColor="text1"/>
-                <w:sz w:val="24"/>
-                <w:szCs w:val="24"/>
-              </w:rPr>
-              <w:t>wxPython</w:t>
-            </w:r>
-            <w:proofErr w:type="spellEnd"/>
+            <w:r>
+              <w:rPr>
+                <w:rFonts w:ascii="Calibri" w:eastAsia="Calibri" w:hAnsi="Calibri" w:cs="Calibri"/>
+                <w:color w:val="000000" w:themeColor="text1"/>
+                <w:sz w:val="24"/>
+                <w:szCs w:val="24"/>
+              </w:rPr>
+              <w:t>Tkinter Code/wxPython</w:t>
+            </w:r>
           </w:p>
         </w:tc>
         <w:tc>
@@ -7316,7 +7171,6 @@
                 <w:szCs w:val="24"/>
               </w:rPr>
             </w:pPr>
-            <w:proofErr w:type="spellStart"/>
             <w:r>
               <w:rPr>
                 <w:rFonts w:ascii="Calibri" w:eastAsia="Calibri" w:hAnsi="Calibri" w:cs="Calibri"/>
@@ -7326,7 +7180,6 @@
               </w:rPr>
               <w:t>Git_log</w:t>
             </w:r>
-            <w:proofErr w:type="spellEnd"/>
           </w:p>
         </w:tc>
         <w:tc>
@@ -7475,102 +7328,8 @@
           </w:p>
         </w:tc>
       </w:tr>
-      <w:tr>
-        <w:trPr>
-          <w:trHeight w:val="300"/>
-        </w:trPr>
-        <w:tc>
-          <w:tcPr>
-            <w:tcW w:w="1112" w:type="dxa"/>
-            <w:shd w:val="clear" w:color="auto" w:fill="FFD9D9"/>
-            <w:tcMar>
-              <w:left w:w="105" w:type="dxa"/>
-              <w:right w:w="105" w:type="dxa"/>
-            </w:tcMar>
-          </w:tcPr>
-          <w:p>
-            <w:pPr>
-              <w:spacing w:line="259" w:lineRule="auto"/>
-              <w:jc w:val="center"/>
-              <w:rPr>
-                <w:rFonts w:ascii="Calibri" w:eastAsia="Calibri" w:hAnsi="Calibri" w:cs="Calibri"/>
-                <w:color w:val="000000" w:themeColor="text1"/>
-              </w:rPr>
-            </w:pPr>
-          </w:p>
-        </w:tc>
-        <w:tc>
-          <w:tcPr>
-            <w:tcW w:w="3105" w:type="dxa"/>
-            <w:shd w:val="clear" w:color="auto" w:fill="FFD9D9"/>
-            <w:tcMar>
-              <w:left w:w="105" w:type="dxa"/>
-              <w:right w:w="105" w:type="dxa"/>
-            </w:tcMar>
-          </w:tcPr>
-          <w:p>
-            <w:pPr>
-              <w:spacing w:line="259" w:lineRule="auto"/>
-              <w:rPr>
-                <w:rFonts w:ascii="Calibri" w:eastAsia="Calibri" w:hAnsi="Calibri" w:cs="Calibri"/>
-                <w:color w:val="000000" w:themeColor="text1"/>
-                <w:sz w:val="25"/>
-                <w:szCs w:val="25"/>
-              </w:rPr>
-            </w:pPr>
-            <w:r>
-              <w:rPr>
-                <w:rFonts w:ascii="Calibri" w:eastAsia="Calibri" w:hAnsi="Calibri" w:cs="Calibri"/>
-                <w:b/>
-                <w:bCs/>
-                <w:color w:val="000000" w:themeColor="text1"/>
-                <w:sz w:val="25"/>
-                <w:szCs w:val="25"/>
-              </w:rPr>
-              <w:t>Project Completion</w:t>
-            </w:r>
-          </w:p>
-        </w:tc>
-        <w:tc>
-          <w:tcPr>
-            <w:tcW w:w="3426" w:type="dxa"/>
-            <w:shd w:val="clear" w:color="auto" w:fill="FFD9D9"/>
-            <w:tcMar>
-              <w:left w:w="105" w:type="dxa"/>
-              <w:right w:w="105" w:type="dxa"/>
-            </w:tcMar>
-          </w:tcPr>
-          <w:p>
-            <w:pPr>
-              <w:spacing w:line="259" w:lineRule="auto"/>
-              <w:rPr>
-                <w:rFonts w:ascii="Calibri" w:eastAsia="Calibri" w:hAnsi="Calibri" w:cs="Calibri"/>
-                <w:color w:val="000000" w:themeColor="text1"/>
-              </w:rPr>
-            </w:pPr>
-          </w:p>
-        </w:tc>
-        <w:tc>
-          <w:tcPr>
-            <w:tcW w:w="1372" w:type="dxa"/>
-            <w:shd w:val="clear" w:color="auto" w:fill="FFD9D9"/>
-            <w:tcMar>
-              <w:left w:w="105" w:type="dxa"/>
-              <w:right w:w="105" w:type="dxa"/>
-            </w:tcMar>
-          </w:tcPr>
-          <w:p>
-            <w:pPr>
-              <w:spacing w:line="259" w:lineRule="auto"/>
-              <w:rPr>
-                <w:rFonts w:ascii="Calibri" w:eastAsia="Calibri" w:hAnsi="Calibri" w:cs="Calibri"/>
-                <w:color w:val="000000" w:themeColor="text1"/>
-              </w:rPr>
-            </w:pPr>
-          </w:p>
-        </w:tc>
-      </w:tr>
     </w:tbl>
+    <w:p/>
     <w:p>
       <w:pPr>
         <w:rPr>
@@ -7716,9 +7475,8 @@
           <w:szCs w:val="24"/>
           <w:highlight w:val="green"/>
         </w:rPr>
-        <w:t xml:space="preserve"> assign </w:t>
-      </w:r>
-      <w:proofErr w:type="spellStart"/>
+        <w:t xml:space="preserve"> assign proj manager, develop proj charter, meet with stake holders?</w:t>
+      </w:r>
       <w:r>
         <w:rPr>
           <w:rFonts w:ascii="Calibri" w:eastAsia="Calibri" w:hAnsi="Calibri" w:cs="Calibri"/>
@@ -7726,45 +7484,6 @@
           <w:szCs w:val="24"/>
           <w:highlight w:val="green"/>
         </w:rPr>
-        <w:t>proj</w:t>
-      </w:r>
-      <w:proofErr w:type="spellEnd"/>
-      <w:r>
-        <w:rPr>
-          <w:rFonts w:ascii="Calibri" w:eastAsia="Calibri" w:hAnsi="Calibri" w:cs="Calibri"/>
-          <w:sz w:val="24"/>
-          <w:szCs w:val="24"/>
-          <w:highlight w:val="green"/>
-        </w:rPr>
-        <w:t xml:space="preserve"> manager, develop </w:t>
-      </w:r>
-      <w:proofErr w:type="spellStart"/>
-      <w:r>
-        <w:rPr>
-          <w:rFonts w:ascii="Calibri" w:eastAsia="Calibri" w:hAnsi="Calibri" w:cs="Calibri"/>
-          <w:sz w:val="24"/>
-          <w:szCs w:val="24"/>
-          <w:highlight w:val="green"/>
-        </w:rPr>
-        <w:t>proj</w:t>
-      </w:r>
-      <w:proofErr w:type="spellEnd"/>
-      <w:r>
-        <w:rPr>
-          <w:rFonts w:ascii="Calibri" w:eastAsia="Calibri" w:hAnsi="Calibri" w:cs="Calibri"/>
-          <w:sz w:val="24"/>
-          <w:szCs w:val="24"/>
-          <w:highlight w:val="green"/>
-        </w:rPr>
-        <w:t xml:space="preserve"> charter, meet with stake holders?</w:t>
-      </w:r>
-      <w:r>
-        <w:rPr>
-          <w:rFonts w:ascii="Calibri" w:eastAsia="Calibri" w:hAnsi="Calibri" w:cs="Calibri"/>
-          <w:sz w:val="24"/>
-          <w:szCs w:val="24"/>
-          <w:highlight w:val="green"/>
-        </w:rPr>
         <w:t>&gt;</w:t>
       </w:r>
     </w:p>
@@ -7804,7 +7523,6 @@
       <w:r>
         <w:rPr>
           <w:i/>
-          <w:iCs/>
           <w:color w:val="FF0000"/>
         </w:rPr>
         <w:t>Each activity should be clearly identified by a number and should match up to your Gantt chart. You should provide some estimations for the time you think each activity will take. This should make it easy to prepare your Gantt chart.</w:t>
@@ -7827,33 +7545,66 @@
         <w:rPr>
           <w:highlight w:val="yellow"/>
         </w:rPr>
-        <w:t xml:space="preserve">Gantt </w:t>
-      </w:r>
-      <w:proofErr w:type="gramStart"/>
+        <w:t>Gantt Chart</w:t>
+      </w:r>
+      <w:bookmarkEnd w:id="5"/>
       <w:r>
         <w:rPr>
           <w:highlight w:val="yellow"/>
         </w:rPr>
-        <w:t>Chart</w:t>
-      </w:r>
-      <w:bookmarkEnd w:id="5"/>
-      <w:r>
-        <w:rPr>
-          <w:highlight w:val="yellow"/>
-        </w:rPr>
         <w:t xml:space="preserve"> </w:t>
       </w:r>
       <w:r>
         <w:t xml:space="preserve"> Last</w:t>
       </w:r>
-      <w:proofErr w:type="gramEnd"/>
     </w:p>
     <w:p>
-      <w:pPr>
-        <w:rPr>
-          <w:highlight w:val="yellow"/>
-        </w:rPr>
-      </w:pPr>
+      <w:r>
+        <w:rPr>
+          <w:noProof/>
+        </w:rPr>
+        <w:drawing>
+          <wp:inline distT="0" distB="0" distL="0" distR="0" wp14:anchorId="2065DFD6" wp14:editId="456F0D96">
+            <wp:extent cx="4572000" cy="2190750"/>
+            <wp:effectExtent l="0" t="0" r="0" b="0"/>
+            <wp:docPr id="749819756" name="Picture 749819756"/>
+            <wp:cNvGraphicFramePr>
+              <a:graphicFrameLocks xmlns:a="http://schemas.openxmlformats.org/drawingml/2006/main" noChangeAspect="1"/>
+            </wp:cNvGraphicFramePr>
+            <a:graphic xmlns:a="http://schemas.openxmlformats.org/drawingml/2006/main">
+              <a:graphicData uri="http://schemas.openxmlformats.org/drawingml/2006/picture">
+                <pic:pic xmlns:pic="http://schemas.openxmlformats.org/drawingml/2006/picture">
+                  <pic:nvPicPr>
+                    <pic:cNvPr id="0" name=""/>
+                    <pic:cNvPicPr/>
+                  </pic:nvPicPr>
+                  <pic:blipFill>
+                    <a:blip r:embed="rId11" cstate="print">
+                      <a:extLst>
+                        <a:ext uri="{28A0092B-C50C-407E-A947-70E740481C1C}">
+                          <a14:useLocalDpi xmlns:a14="http://schemas.microsoft.com/office/drawing/2010/main" val="0"/>
+                        </a:ext>
+                      </a:extLst>
+                    </a:blip>
+                    <a:stretch>
+                      <a:fillRect/>
+                    </a:stretch>
+                  </pic:blipFill>
+                  <pic:spPr>
+                    <a:xfrm>
+                      <a:off x="0" y="0"/>
+                      <a:ext cx="4572000" cy="2190750"/>
+                    </a:xfrm>
+                    <a:prstGeom prst="rect">
+                      <a:avLst/>
+                    </a:prstGeom>
+                  </pic:spPr>
+                </pic:pic>
+              </a:graphicData>
+            </a:graphic>
+          </wp:inline>
+        </w:drawing>
+      </w:r>
     </w:p>
     <w:p>
       <w:pPr>
@@ -7873,9 +7624,20 @@
           <w:szCs w:val="24"/>
           <w:highlight w:val="green"/>
         </w:rPr>
-        <w:t xml:space="preserve">Gantt chart (15 </w:t>
-      </w:r>
-      <w:proofErr w:type="gramStart"/>
+        <w:t xml:space="preserve">Gantt chart (15 marks) </w:t>
+      </w:r>
+      <w:r>
+        <w:rPr>
+          <w:rFonts w:ascii="Lato" w:eastAsia="Lato" w:hAnsi="Lato" w:cs="Lato"/>
+          <w:color w:val="000000" w:themeColor="text1"/>
+          <w:sz w:val="24"/>
+          <w:szCs w:val="24"/>
+        </w:rPr>
+        <w:t xml:space="preserve"> REMOVE</w:t>
+      </w:r>
+      <w:r>
+        <w:br/>
+      </w:r>
       <w:r>
         <w:rPr>
           <w:rFonts w:ascii="Lato" w:eastAsia="Lato" w:hAnsi="Lato" w:cs="Lato"/>
@@ -7884,20 +7646,10 @@
           <w:szCs w:val="24"/>
           <w:highlight w:val="green"/>
         </w:rPr>
-        <w:t xml:space="preserve">marks) </w:t>
-      </w:r>
-      <w:r>
-        <w:rPr>
-          <w:rFonts w:ascii="Lato" w:eastAsia="Lato" w:hAnsi="Lato" w:cs="Lato"/>
-          <w:color w:val="000000" w:themeColor="text1"/>
-          <w:sz w:val="24"/>
-          <w:szCs w:val="24"/>
-        </w:rPr>
-        <w:t xml:space="preserve"> REMOVE</w:t>
-      </w:r>
-      <w:proofErr w:type="gramEnd"/>
-      <w:r>
-        <w:br/>
+        <w:t>All of the items in the Activity definition should be listed in the Gantt chart with the relevant</w:t>
+      </w:r>
+      <w:r>
+        <w:t xml:space="preserve"> </w:t>
       </w:r>
       <w:r>
         <w:rPr>
@@ -7907,7 +7659,7 @@
           <w:szCs w:val="24"/>
           <w:highlight w:val="green"/>
         </w:rPr>
-        <w:t>All of the items in the Activity definition should be listed in the Gantt chart with the relevant</w:t>
+        <w:t>estimates and scheduling. The students should have also tracked the actual start time and time</w:t>
       </w:r>
       <w:r>
         <w:t xml:space="preserve"> </w:t>
@@ -7920,33 +7672,8 @@
           <w:szCs w:val="24"/>
           <w:highlight w:val="green"/>
         </w:rPr>
-        <w:t>estimates and scheduling. The students should have also tracked the actual start time and time</w:t>
-      </w:r>
-      <w:r>
-        <w:t xml:space="preserve"> </w:t>
-      </w:r>
-      <w:r>
-        <w:rPr>
-          <w:rFonts w:ascii="Lato" w:eastAsia="Lato" w:hAnsi="Lato" w:cs="Lato"/>
-          <w:color w:val="000000" w:themeColor="text1"/>
-          <w:sz w:val="24"/>
-          <w:szCs w:val="24"/>
-          <w:highlight w:val="green"/>
-        </w:rPr>
-        <w:t xml:space="preserve">taken. Also need to submit the Gantt </w:t>
-      </w:r>
-      <w:proofErr w:type="gramStart"/>
-      <w:r>
-        <w:rPr>
-          <w:rFonts w:ascii="Lato" w:eastAsia="Lato" w:hAnsi="Lato" w:cs="Lato"/>
-          <w:color w:val="000000" w:themeColor="text1"/>
-          <w:sz w:val="24"/>
-          <w:szCs w:val="24"/>
-          <w:highlight w:val="green"/>
-        </w:rPr>
-        <w:t>chart.xlsx</w:t>
-      </w:r>
-      <w:proofErr w:type="gramEnd"/>
+        <w:t>taken. Also need to submit the Gantt chart.xlsx</w:t>
+      </w:r>
     </w:p>
     <w:p>
       <w:r>
@@ -11983,7 +11710,7 @@
     <w:lsdException w:name="Table Web 2" w:semiHidden="1" w:unhideWhenUsed="1"/>
     <w:lsdException w:name="Table Web 3" w:semiHidden="1" w:unhideWhenUsed="1"/>
     <w:lsdException w:name="Balloon Text" w:semiHidden="1" w:unhideWhenUsed="1"/>
-    <w:lsdException w:name="Table Grid" w:uiPriority="39"/>
+    <w:lsdException w:name="Table Grid" w:uiPriority="59"/>
     <w:lsdException w:name="Table Theme" w:semiHidden="1" w:unhideWhenUsed="1"/>
     <w:lsdException w:name="Placeholder Text" w:semiHidden="1"/>
     <w:lsdException w:name="No Spacing" w:uiPriority="1" w:qFormat="1"/>
@@ -12929,7 +12656,7 @@
     <w:name w:val="Table Grid"/>
     <w:basedOn w:val="TableNormal"/>
     <w:uiPriority w:val="59"/>
-    <w:rsid w:val="00FB4123"/>
+    <w:rsid w:val="00B55C08"/>
     <w:pPr>
       <w:spacing w:after="0" w:line="240" w:lineRule="auto"/>
     </w:pPr>
@@ -13209,6 +12936,14 @@
 </file>
 
 <file path=customXml/item1.xml><?xml version="1.0" encoding="utf-8"?>
+<p:properties xmlns:p="http://schemas.microsoft.com/office/2006/metadata/properties" xmlns:xsi="http://www.w3.org/2001/XMLSchema-instance" xmlns:pc="http://schemas.microsoft.com/office/infopath/2007/PartnerControls">
+  <documentManagement>
+    <_activity xmlns="c92308a8-1835-41e9-8926-04f7d96944eb" xsi:nil="true"/>
+  </documentManagement>
+</p:properties>
+</file>
+
+<file path=customXml/item2.xml><?xml version="1.0" encoding="utf-8"?>
 <?mso-contentType ?>
 <FormTemplates xmlns="http://schemas.microsoft.com/sharepoint/v3/contenttype/forms">
   <Display>DocumentLibraryForm</Display>
@@ -13217,19 +12952,7 @@
 </FormTemplates>
 </file>
 
-<file path=customXml/item2.xml><?xml version="1.0" encoding="utf-8"?>
-<p:properties xmlns:p="http://schemas.microsoft.com/office/2006/metadata/properties" xmlns:xsi="http://www.w3.org/2001/XMLSchema-instance" xmlns:pc="http://schemas.microsoft.com/office/infopath/2007/PartnerControls">
-  <documentManagement>
-    <_activity xmlns="c92308a8-1835-41e9-8926-04f7d96944eb" xsi:nil="true"/>
-  </documentManagement>
-</p:properties>
-</file>
-
 <file path=customXml/item3.xml><?xml version="1.0" encoding="utf-8"?>
-<b:Sources xmlns:b="http://schemas.openxmlformats.org/officeDocument/2006/bibliography" xmlns="http://schemas.openxmlformats.org/officeDocument/2006/bibliography" SelectedStyle="\APASixthEditionOfficeOnline.xsl" StyleName="APA" Version="6"/>
-</file>
-
-<file path=customXml/item4.xml><?xml version="1.0" encoding="utf-8"?>
 <ct:contentTypeSchema xmlns:ct="http://schemas.microsoft.com/office/2006/metadata/contentType" xmlns:ma="http://schemas.microsoft.com/office/2006/metadata/properties/metaAttributes" ct:_="" ma:_="" ma:contentTypeName="Document" ma:contentTypeID="0x010100F59D4D64CE5F8C4CA58525DF3DC0AFD5" ma:contentTypeVersion="13" ma:contentTypeDescription="Create a new document." ma:contentTypeScope="" ma:versionID="113e38f2615660614a99283ca940ebc7">
   <xsd:schema xmlns:xsd="http://www.w3.org/2001/XMLSchema" xmlns:xs="http://www.w3.org/2001/XMLSchema" xmlns:p="http://schemas.microsoft.com/office/2006/metadata/properties" xmlns:ns3="c92308a8-1835-41e9-8926-04f7d96944eb" xmlns:ns4="e356df2a-e0c9-4065-84cd-66458133e470" targetNamespace="http://schemas.microsoft.com/office/2006/metadata/properties" ma:root="true" ma:fieldsID="4ab5e97994a6c3a355cf6b2ac1128788" ns3:_="" ns4:_="">
     <xsd:import namespace="c92308a8-1835-41e9-8926-04f7d96944eb"/>
@@ -13450,7 +13173,28 @@
 </ct:contentTypeSchema>
 </file>
 
+<file path=customXml/item4.xml><?xml version="1.0" encoding="utf-8"?>
+<b:Sources xmlns:b="http://schemas.openxmlformats.org/officeDocument/2006/bibliography" xmlns="http://schemas.openxmlformats.org/officeDocument/2006/bibliography" SelectedStyle="\APASixthEditionOfficeOnline.xsl" StyleName="APA" Version="6"/>
+</file>
+
 <file path=customXml/itemProps1.xml><?xml version="1.0" encoding="utf-8"?>
+<ds:datastoreItem xmlns:ds="http://schemas.openxmlformats.org/officeDocument/2006/customXml" ds:itemID="{E05F0100-9B32-4E99-8496-459331275771}">
+  <ds:schemaRefs>
+    <ds:schemaRef ds:uri="http://purl.org/dc/elements/1.1/"/>
+    <ds:schemaRef ds:uri="http://schemas.microsoft.com/office/2006/documentManagement/types"/>
+    <ds:schemaRef ds:uri="http://purl.org/dc/dcmitype/"/>
+    <ds:schemaRef ds:uri="http://schemas.openxmlformats.org/package/2006/metadata/core-properties"/>
+    <ds:schemaRef ds:uri="http://schemas.microsoft.com/office/2006/metadata/properties"/>
+    <ds:schemaRef ds:uri="http://www.w3.org/XML/1998/namespace"/>
+    <ds:schemaRef ds:uri="http://schemas.microsoft.com/office/infopath/2007/PartnerControls"/>
+    <ds:schemaRef ds:uri="e356df2a-e0c9-4065-84cd-66458133e470"/>
+    <ds:schemaRef ds:uri="c92308a8-1835-41e9-8926-04f7d96944eb"/>
+    <ds:schemaRef ds:uri="http://purl.org/dc/terms/"/>
+  </ds:schemaRefs>
+</ds:datastoreItem>
+</file>
+
+<file path=customXml/itemProps2.xml><?xml version="1.0" encoding="utf-8"?>
 <ds:datastoreItem xmlns:ds="http://schemas.openxmlformats.org/officeDocument/2006/customXml" ds:itemID="{5608C513-B02F-4A3A-BF2E-D84B84A96A4C}">
   <ds:schemaRefs>
     <ds:schemaRef ds:uri="http://schemas.microsoft.com/sharepoint/v3/contenttype/forms"/>
@@ -13458,32 +13202,7 @@
 </ds:datastoreItem>
 </file>
 
-<file path=customXml/itemProps2.xml><?xml version="1.0" encoding="utf-8"?>
-<ds:datastoreItem xmlns:ds="http://schemas.openxmlformats.org/officeDocument/2006/customXml" ds:itemID="{E05F0100-9B32-4E99-8496-459331275771}">
-  <ds:schemaRefs>
-    <ds:schemaRef ds:uri="http://schemas.microsoft.com/office/infopath/2007/PartnerControls"/>
-    <ds:schemaRef ds:uri="http://schemas.microsoft.com/office/2006/documentManagement/types"/>
-    <ds:schemaRef ds:uri="http://purl.org/dc/elements/1.1/"/>
-    <ds:schemaRef ds:uri="http://schemas.microsoft.com/office/2006/metadata/properties"/>
-    <ds:schemaRef ds:uri="http://purl.org/dc/terms/"/>
-    <ds:schemaRef ds:uri="http://schemas.openxmlformats.org/package/2006/metadata/core-properties"/>
-    <ds:schemaRef ds:uri="http://purl.org/dc/dcmitype/"/>
-    <ds:schemaRef ds:uri="e356df2a-e0c9-4065-84cd-66458133e470"/>
-    <ds:schemaRef ds:uri="c92308a8-1835-41e9-8926-04f7d96944eb"/>
-    <ds:schemaRef ds:uri="http://www.w3.org/XML/1998/namespace"/>
-  </ds:schemaRefs>
-</ds:datastoreItem>
-</file>
-
 <file path=customXml/itemProps3.xml><?xml version="1.0" encoding="utf-8"?>
-<ds:datastoreItem xmlns:ds="http://schemas.openxmlformats.org/officeDocument/2006/customXml" ds:itemID="{1CD9DBBF-94B9-47CE-A844-CE3740091715}">
-  <ds:schemaRefs>
-    <ds:schemaRef ds:uri="http://schemas.openxmlformats.org/officeDocument/2006/bibliography"/>
-  </ds:schemaRefs>
-</ds:datastoreItem>
-</file>
-
-<file path=customXml/itemProps4.xml><?xml version="1.0" encoding="utf-8"?>
 <ds:datastoreItem xmlns:ds="http://schemas.openxmlformats.org/officeDocument/2006/customXml" ds:itemID="{7C8BB69A-853D-4A3B-8E76-934087A4DA82}">
   <ds:schemaRefs>
     <ds:schemaRef ds:uri="http://schemas.microsoft.com/office/2006/metadata/contentType"/>
@@ -13502,6 +13221,14 @@
 </ds:datastoreItem>
 </file>
 
+<file path=customXml/itemProps4.xml><?xml version="1.0" encoding="utf-8"?>
+<ds:datastoreItem xmlns:ds="http://schemas.openxmlformats.org/officeDocument/2006/customXml" ds:itemID="{1CD9DBBF-94B9-47CE-A844-CE3740091715}">
+  <ds:schemaRefs>
+    <ds:schemaRef ds:uri="http://schemas.openxmlformats.org/officeDocument/2006/bibliography"/>
+  </ds:schemaRefs>
+</ds:datastoreItem>
+</file>
+
 <file path=docMetadata/LabelInfo.xml><?xml version="1.0" encoding="utf-8"?>
 <clbl:labelList xmlns:clbl="http://schemas.microsoft.com/office/2020/mipLabelMetadata">
   <clbl:label id="{c9f92db8-2851-4df9-9d12-fab52f5b1415}" enabled="1" method="Standard" siteId="{5a7cc8ab-a4dc-4f9b-bf60-66714049ad62}" removed="0"/>

</xml_diff>

<commit_message>
Added psuedo code, functions, and other changes to Software Design. Added changes to project plan
</commit_message>
<xml_diff>
--- a/Project Plan-1.docx
+++ b/Project Plan-1.docx
@@ -15,7 +15,23 @@
         <w:jc w:val="center"/>
         <w:rPr>
           <w:b/>
-          <w:bCs/>
+          <w:color w:val="32213A"/>
+        </w:rPr>
+      </w:pPr>
+      <w:r>
+        <w:rPr>
+          <w:b/>
+          <w:color w:val="32213A"/>
+        </w:rPr>
+        <w:t>Project Plan</w:t>
+      </w:r>
+    </w:p>
+    <w:p>
+      <w:pPr>
+        <w:pStyle w:val="Title"/>
+        <w:jc w:val="center"/>
+        <w:rPr>
+          <w:b/>
           <w:color w:val="32213A"/>
         </w:rPr>
       </w:pPr>
@@ -25,36 +41,14 @@
           <w:bCs/>
           <w:color w:val="32213A"/>
         </w:rPr>
-        <w:t>Project Plan</w:t>
+        <w:t>AJJ BNB</w:t>
       </w:r>
     </w:p>
     <w:p>
       <w:pPr>
-        <w:pStyle w:val="Title"/>
-        <w:jc w:val="center"/>
+        <w:pStyle w:val="NoSpacing"/>
         <w:rPr>
           <w:b/>
-          <w:bCs/>
-          <w:color w:val="32213A"/>
-          <w:highlight w:val="yellow"/>
-        </w:rPr>
-      </w:pPr>
-      <w:r>
-        <w:rPr>
-          <w:b/>
-          <w:bCs/>
-          <w:color w:val="32213A"/>
-          <w:highlight w:val="yellow"/>
-        </w:rPr>
-        <w:t>AJJ BNB</w:t>
-      </w:r>
-    </w:p>
-    <w:p>
-      <w:pPr>
-        <w:pStyle w:val="NoSpacing"/>
-        <w:rPr>
-          <w:b/>
-          <w:bCs/>
           <w:color w:val="32213A"/>
         </w:rPr>
       </w:pPr>
@@ -208,36 +202,51 @@
         <w:rPr>
           <w:rFonts w:ascii="Calibri" w:eastAsia="Calibri" w:hAnsi="Calibri" w:cs="Calibri"/>
           <w:b/>
-          <w:bCs/>
           <w:color w:val="32213A"/>
           <w:sz w:val="24"/>
           <w:szCs w:val="24"/>
         </w:rPr>
-        <w:t xml:space="preserve">Ashley </w:t>
-      </w:r>
-      <w:proofErr w:type="spellStart"/>
+        <w:t>Ashley Pergoliti</w:t>
+      </w:r>
       <w:r>
         <w:rPr>
           <w:rFonts w:ascii="Calibri" w:eastAsia="Calibri" w:hAnsi="Calibri" w:cs="Calibri"/>
           <w:b/>
-          <w:bCs/>
           <w:color w:val="32213A"/>
           <w:sz w:val="24"/>
           <w:szCs w:val="24"/>
         </w:rPr>
-        <w:t>Pergoliti</w:t>
-      </w:r>
-      <w:proofErr w:type="spellEnd"/>
+        <w:t xml:space="preserve"> </w:t>
+      </w:r>
       <w:r>
         <w:rPr>
           <w:rFonts w:ascii="Calibri" w:eastAsia="Calibri" w:hAnsi="Calibri" w:cs="Calibri"/>
           <w:b/>
-          <w:bCs/>
           <w:color w:val="32213A"/>
           <w:sz w:val="24"/>
           <w:szCs w:val="24"/>
         </w:rPr>
-        <w:t xml:space="preserve"> (s5311775)</w:t>
+        <w:t>(</w:t>
+      </w:r>
+      <w:r>
+        <w:rPr>
+          <w:rFonts w:ascii="Calibri" w:eastAsia="Calibri" w:hAnsi="Calibri" w:cs="Calibri"/>
+          <w:b/>
+          <w:color w:val="32213A"/>
+          <w:sz w:val="24"/>
+          <w:szCs w:val="24"/>
+        </w:rPr>
+        <w:t>s5311775</w:t>
+      </w:r>
+      <w:r>
+        <w:rPr>
+          <w:rFonts w:ascii="Calibri" w:eastAsia="Calibri" w:hAnsi="Calibri" w:cs="Calibri"/>
+          <w:b/>
+          <w:color w:val="32213A"/>
+          <w:sz w:val="24"/>
+          <w:szCs w:val="24"/>
+        </w:rPr>
+        <w:t>)</w:t>
       </w:r>
     </w:p>
     <w:p>
@@ -255,7 +264,6 @@
         <w:rPr>
           <w:rFonts w:ascii="Calibri" w:eastAsia="Calibri" w:hAnsi="Calibri" w:cs="Calibri"/>
           <w:b/>
-          <w:bCs/>
           <w:color w:val="32213A"/>
           <w:sz w:val="24"/>
           <w:szCs w:val="24"/>
@@ -267,7 +275,6 @@
         <w:rPr>
           <w:rFonts w:ascii="Calibri" w:eastAsia="Calibri" w:hAnsi="Calibri" w:cs="Calibri"/>
           <w:b/>
-          <w:bCs/>
           <w:color w:val="32213A"/>
           <w:sz w:val="24"/>
           <w:szCs w:val="24"/>
@@ -279,12 +286,41 @@
         <w:rPr>
           <w:rFonts w:ascii="Calibri" w:eastAsia="Calibri" w:hAnsi="Calibri" w:cs="Calibri"/>
           <w:b/>
-          <w:bCs/>
           <w:color w:val="32213A"/>
           <w:sz w:val="24"/>
           <w:szCs w:val="24"/>
         </w:rPr>
-        <w:t xml:space="preserve"> (s5284977)</w:t>
+        <w:t xml:space="preserve"> </w:t>
+      </w:r>
+      <w:r>
+        <w:rPr>
+          <w:rFonts w:ascii="Calibri" w:eastAsia="Calibri" w:hAnsi="Calibri" w:cs="Calibri"/>
+          <w:b/>
+          <w:color w:val="32213A"/>
+          <w:sz w:val="24"/>
+          <w:szCs w:val="24"/>
+        </w:rPr>
+        <w:t>(</w:t>
+      </w:r>
+      <w:r>
+        <w:rPr>
+          <w:rFonts w:ascii="Calibri" w:eastAsia="Calibri" w:hAnsi="Calibri" w:cs="Calibri"/>
+          <w:b/>
+          <w:color w:val="32213A"/>
+          <w:sz w:val="24"/>
+          <w:szCs w:val="24"/>
+        </w:rPr>
+        <w:t>s5284977</w:t>
+      </w:r>
+      <w:r>
+        <w:rPr>
+          <w:rFonts w:ascii="Calibri" w:eastAsia="Calibri" w:hAnsi="Calibri" w:cs="Calibri"/>
+          <w:b/>
+          <w:color w:val="32213A"/>
+          <w:sz w:val="24"/>
+          <w:szCs w:val="24"/>
+        </w:rPr>
+        <w:t>)</w:t>
       </w:r>
     </w:p>
     <w:p>
@@ -302,12 +338,41 @@
         <w:rPr>
           <w:rFonts w:ascii="Calibri" w:eastAsia="Calibri" w:hAnsi="Calibri" w:cs="Calibri"/>
           <w:b/>
-          <w:bCs/>
           <w:color w:val="32213A"/>
           <w:sz w:val="24"/>
           <w:szCs w:val="24"/>
         </w:rPr>
-        <w:t>Jodie Thomson (s118338)</w:t>
+        <w:t xml:space="preserve">Jodie Thomson </w:t>
+      </w:r>
+      <w:r>
+        <w:rPr>
+          <w:rFonts w:ascii="Calibri" w:eastAsia="Calibri" w:hAnsi="Calibri" w:cs="Calibri"/>
+          <w:b/>
+          <w:color w:val="32213A"/>
+          <w:sz w:val="24"/>
+          <w:szCs w:val="24"/>
+        </w:rPr>
+        <w:t>(</w:t>
+      </w:r>
+      <w:r>
+        <w:rPr>
+          <w:rFonts w:ascii="Calibri" w:eastAsia="Calibri" w:hAnsi="Calibri" w:cs="Calibri"/>
+          <w:b/>
+          <w:color w:val="32213A"/>
+          <w:sz w:val="24"/>
+          <w:szCs w:val="24"/>
+        </w:rPr>
+        <w:t>s118338</w:t>
+      </w:r>
+      <w:r>
+        <w:rPr>
+          <w:rFonts w:ascii="Calibri" w:eastAsia="Calibri" w:hAnsi="Calibri" w:cs="Calibri"/>
+          <w:b/>
+          <w:color w:val="32213A"/>
+          <w:sz w:val="24"/>
+          <w:szCs w:val="24"/>
+        </w:rPr>
+        <w:t>)</w:t>
       </w:r>
     </w:p>
     <w:p>
@@ -1024,19 +1089,9 @@
           <w:szCs w:val="24"/>
           <w:highlight w:val="green"/>
         </w:rPr>
-        <w:t xml:space="preserve">1. Introduction (5 marks) </w:t>
-      </w:r>
-      <w:r>
-        <w:rPr>
-          <w:rFonts w:ascii="Calibri" w:eastAsia="Calibri" w:hAnsi="Calibri" w:cs="Calibri"/>
-          <w:sz w:val="24"/>
-          <w:szCs w:val="24"/>
-        </w:rPr>
-        <w:t xml:space="preserve"> REMOVE</w:t>
-      </w:r>
-      <w:r>
-        <w:br/>
-      </w:r>
+        <w:t xml:space="preserve">1. Introduction (5 </w:t>
+      </w:r>
+      <w:proofErr w:type="gramStart"/>
       <w:r>
         <w:rPr>
           <w:rFonts w:ascii="Calibri" w:eastAsia="Calibri" w:hAnsi="Calibri" w:cs="Calibri"/>
@@ -1044,8 +1099,17 @@
           <w:szCs w:val="24"/>
           <w:highlight w:val="green"/>
         </w:rPr>
-        <w:t>Should contain an overview of the project (from a project management/component perspective)</w:t>
-      </w:r>
+        <w:t xml:space="preserve">marks) </w:t>
+      </w:r>
+      <w:r>
+        <w:rPr>
+          <w:rFonts w:ascii="Calibri" w:eastAsia="Calibri" w:hAnsi="Calibri" w:cs="Calibri"/>
+          <w:sz w:val="24"/>
+          <w:szCs w:val="24"/>
+        </w:rPr>
+        <w:t xml:space="preserve"> REMOVE</w:t>
+      </w:r>
+      <w:proofErr w:type="gramEnd"/>
       <w:r>
         <w:br/>
       </w:r>
@@ -1056,55 +1120,19 @@
           <w:szCs w:val="24"/>
           <w:highlight w:val="green"/>
         </w:rPr>
-        <w:t>and mention the scope and outline of the project management document</w:t>
-      </w:r>
-    </w:p>
-    <w:p>
-      <w:pPr>
+        <w:t>Should contain an overview of the project (from a project management/component perspective)</w:t>
+      </w:r>
+      <w:r>
+        <w:br/>
+      </w:r>
+      <w:r>
         <w:rPr>
           <w:rFonts w:ascii="Calibri" w:eastAsia="Calibri" w:hAnsi="Calibri" w:cs="Calibri"/>
           <w:sz w:val="24"/>
           <w:szCs w:val="24"/>
           <w:highlight w:val="green"/>
         </w:rPr>
-      </w:pPr>
-      <w:r>
-        <w:rPr>
-          <w:rFonts w:ascii="Calibri" w:eastAsia="Calibri" w:hAnsi="Calibri" w:cs="Calibri"/>
-          <w:sz w:val="24"/>
-          <w:szCs w:val="24"/>
-          <w:highlight w:val="green"/>
-        </w:rPr>
-        <w:t>&lt;</w:t>
-      </w:r>
-      <w:proofErr w:type="spellStart"/>
-      <w:r>
-        <w:rPr>
-          <w:rFonts w:ascii="Calibri" w:eastAsia="Calibri" w:hAnsi="Calibri" w:cs="Calibri"/>
-          <w:sz w:val="24"/>
-          <w:szCs w:val="24"/>
-          <w:highlight w:val="green"/>
-        </w:rPr>
-        <w:t>toC</w:t>
-      </w:r>
-      <w:r>
-        <w:rPr>
-          <w:rFonts w:ascii="Calibri" w:eastAsia="Calibri" w:hAnsi="Calibri" w:cs="Calibri"/>
-          <w:sz w:val="24"/>
-          <w:szCs w:val="24"/>
-          <w:highlight w:val="green"/>
-        </w:rPr>
-        <w:t>heck</w:t>
-      </w:r>
-      <w:proofErr w:type="spellEnd"/>
-      <w:r>
-        <w:rPr>
-          <w:rFonts w:ascii="Calibri" w:eastAsia="Calibri" w:hAnsi="Calibri" w:cs="Calibri"/>
-          <w:sz w:val="24"/>
-          <w:szCs w:val="24"/>
-          <w:highlight w:val="green"/>
-        </w:rPr>
-        <w:t>&gt;</w:t>
+        <w:t>and mention the scope and outline of the project management document</w:t>
       </w:r>
     </w:p>
     <w:p>
@@ -1136,7 +1164,7 @@
           <w:szCs w:val="24"/>
           <w:lang w:eastAsia="en-AU"/>
         </w:rPr>
-        <w:t>&lt;</w:t>
+        <w:t xml:space="preserve">AJJ BNB </w:t>
       </w:r>
       <w:r>
         <w:rPr>
@@ -1146,7 +1174,7 @@
           <w:szCs w:val="24"/>
           <w:lang w:eastAsia="en-AU"/>
         </w:rPr>
-        <w:t>Jodie-</w:t>
+        <w:t xml:space="preserve">is contained </w:t>
       </w:r>
       <w:r>
         <w:rPr>
@@ -1156,7 +1184,7 @@
           <w:szCs w:val="24"/>
           <w:lang w:eastAsia="en-AU"/>
         </w:rPr>
-        <w:t>Ashley</w:t>
+        <w:t>within</w:t>
       </w:r>
       <w:r>
         <w:rPr>
@@ -1166,9 +1194,8 @@
           <w:szCs w:val="24"/>
           <w:lang w:eastAsia="en-AU"/>
         </w:rPr>
-        <w:t>-</w:t>
-      </w:r>
-      <w:proofErr w:type="spellStart"/>
+        <w:t xml:space="preserve"> this document. The proposal is to create a software solution that extracts and analyses the public Sydney Airbnb data set hosted on kaggle.com. The solution will enable the company to become data-driven and make informed insights and decisions on</w:t>
+      </w:r>
       <w:r>
         <w:rPr>
           <w:rFonts w:eastAsia="Times New Roman"/>
@@ -1177,7 +1204,7 @@
           <w:szCs w:val="24"/>
           <w:lang w:eastAsia="en-AU"/>
         </w:rPr>
-        <w:t>Jonas</w:t>
+        <w:t xml:space="preserve"> the</w:t>
       </w:r>
       <w:r>
         <w:rPr>
@@ -1187,9 +1214,8 @@
           <w:szCs w:val="24"/>
           <w:lang w:eastAsia="en-AU"/>
         </w:rPr>
-        <w:t>BnbCompany</w:t>
-      </w:r>
-      <w:proofErr w:type="spellEnd"/>
+        <w:t xml:space="preserve"> Airbnb space</w:t>
+      </w:r>
       <w:r>
         <w:rPr>
           <w:rFonts w:eastAsia="Times New Roman"/>
@@ -1198,7 +1224,7 @@
           <w:szCs w:val="24"/>
           <w:lang w:eastAsia="en-AU"/>
         </w:rPr>
-        <w:t>&gt;</w:t>
+        <w:t>s</w:t>
       </w:r>
       <w:r>
         <w:rPr>
@@ -1208,7 +1234,7 @@
           <w:szCs w:val="24"/>
           <w:lang w:eastAsia="en-AU"/>
         </w:rPr>
-        <w:t xml:space="preserve"> is contained </w:t>
+        <w:t xml:space="preserve"> and</w:t>
       </w:r>
       <w:r>
         <w:rPr>
@@ -1218,7 +1244,7 @@
           <w:szCs w:val="24"/>
           <w:lang w:eastAsia="en-AU"/>
         </w:rPr>
-        <w:t>within</w:t>
+        <w:t xml:space="preserve"> trends to compete in</w:t>
       </w:r>
       <w:r>
         <w:rPr>
@@ -1228,7 +1254,37 @@
           <w:szCs w:val="24"/>
           <w:lang w:eastAsia="en-AU"/>
         </w:rPr>
-        <w:t xml:space="preserve"> this document. The proposal is to create a software solution that extracts and analyses the public Sydney Airbnb data set hosted on kaggle.com. The solution will enable the company to become data-driven and make informed insights and decisions on Airbnb space trends to compete in the market. </w:t>
+        <w:t xml:space="preserve"> a</w:t>
+      </w:r>
+      <w:r>
+        <w:rPr>
+          <w:rFonts w:eastAsia="Times New Roman"/>
+          <w:color w:val="0E101A"/>
+          <w:sz w:val="24"/>
+          <w:szCs w:val="24"/>
+          <w:lang w:eastAsia="en-AU"/>
+        </w:rPr>
+        <w:t xml:space="preserve"> </w:t>
+      </w:r>
+      <w:r>
+        <w:rPr>
+          <w:rFonts w:eastAsia="Times New Roman"/>
+          <w:color w:val="0E101A"/>
+          <w:sz w:val="24"/>
+          <w:szCs w:val="24"/>
+          <w:lang w:eastAsia="en-AU"/>
+        </w:rPr>
+        <w:t>challenging</w:t>
+      </w:r>
+      <w:r>
+        <w:rPr>
+          <w:rFonts w:eastAsia="Times New Roman"/>
+          <w:color w:val="0E101A"/>
+          <w:sz w:val="24"/>
+          <w:szCs w:val="24"/>
+          <w:lang w:eastAsia="en-AU"/>
+        </w:rPr>
+        <w:t xml:space="preserve"> market. </w:t>
       </w:r>
     </w:p>
     <w:p>
@@ -1245,7 +1301,503 @@
     </w:p>
     <w:p>
       <w:pPr>
+        <w:pStyle w:val="Heading2"/>
+        <w:numPr>
+          <w:ilvl w:val="1"/>
+          <w:numId w:val="2"/>
+        </w:numPr>
+        <w:rPr>
+          <w:highlight w:val="yellow"/>
+        </w:rPr>
+      </w:pPr>
+      <w:r>
+        <w:rPr>
+          <w:highlight w:val="yellow"/>
+        </w:rPr>
+        <w:t>Background</w:t>
+      </w:r>
+    </w:p>
+    <w:p>
+      <w:pPr>
+        <w:ind w:left="720"/>
+        <w:rPr>
+          <w:color w:val="000000" w:themeColor="text1"/>
+          <w:sz w:val="24"/>
+          <w:szCs w:val="24"/>
+        </w:rPr>
+      </w:pPr>
+      <w:r>
+        <w:rPr>
+          <w:color w:val="000000" w:themeColor="text1"/>
+          <w:sz w:val="24"/>
+          <w:szCs w:val="24"/>
+        </w:rPr>
+        <w:t xml:space="preserve">In today's data-driven business landscape, utilising gathered data means gaining the edge in </w:t>
+      </w:r>
+      <w:r>
+        <w:rPr>
+          <w:color w:val="000000" w:themeColor="text1"/>
+          <w:sz w:val="24"/>
+          <w:szCs w:val="24"/>
+        </w:rPr>
+        <w:t>the competition</w:t>
+      </w:r>
+      <w:r>
+        <w:rPr>
+          <w:color w:val="000000" w:themeColor="text1"/>
+          <w:sz w:val="24"/>
+          <w:szCs w:val="24"/>
+        </w:rPr>
+        <w:t xml:space="preserve"> with rivals. </w:t>
+      </w:r>
+      <w:r>
+        <w:rPr>
+          <w:color w:val="000000" w:themeColor="text1"/>
+          <w:sz w:val="24"/>
+          <w:szCs w:val="24"/>
+        </w:rPr>
+        <w:t>AJJ BNB</w:t>
+      </w:r>
+      <w:r>
+        <w:rPr>
+          <w:color w:val="000000" w:themeColor="text1"/>
+          <w:sz w:val="24"/>
+          <w:szCs w:val="24"/>
+        </w:rPr>
+        <w:t xml:space="preserve"> is at the forefront of the accommodation rivalry in Sydney, </w:t>
+      </w:r>
+      <w:r>
+        <w:rPr>
+          <w:color w:val="000000" w:themeColor="text1"/>
+          <w:sz w:val="24"/>
+          <w:szCs w:val="24"/>
+        </w:rPr>
+        <w:t>they</w:t>
+      </w:r>
+      <w:r>
+        <w:rPr>
+          <w:color w:val="000000" w:themeColor="text1"/>
+          <w:sz w:val="24"/>
+          <w:szCs w:val="24"/>
+        </w:rPr>
+        <w:t xml:space="preserve"> will benefit the most </w:t>
+      </w:r>
+      <w:r>
+        <w:rPr>
+          <w:color w:val="000000" w:themeColor="text1"/>
+          <w:sz w:val="24"/>
+          <w:szCs w:val="24"/>
+        </w:rPr>
+        <w:t>by</w:t>
+      </w:r>
+      <w:r>
+        <w:rPr>
+          <w:color w:val="000000" w:themeColor="text1"/>
+          <w:sz w:val="24"/>
+          <w:szCs w:val="24"/>
+        </w:rPr>
+        <w:t xml:space="preserve"> staying ahead of the competition. Sydney is a sought-after destination for travellers, tourists, and businesses alike. At the same time, Airbnb is a popular choice for accommodation and a lucrative investment choice for property owners. Kaggle.com provides access to Sydney Airbnb Open Data. The data provided includes detailed listings, pricing, calendar variances, reviews, </w:t>
+      </w:r>
+      <w:r>
+        <w:rPr>
+          <w:color w:val="000000" w:themeColor="text1"/>
+          <w:sz w:val="24"/>
+          <w:szCs w:val="24"/>
+        </w:rPr>
+        <w:t>and more</w:t>
+      </w:r>
+      <w:r>
+        <w:rPr>
+          <w:color w:val="000000" w:themeColor="text1"/>
+          <w:sz w:val="24"/>
+          <w:szCs w:val="24"/>
+        </w:rPr>
+        <w:t xml:space="preserve">. </w:t>
+      </w:r>
+    </w:p>
+    <w:p>
+      <w:pPr>
+        <w:pStyle w:val="ListParagraph"/>
+        <w:rPr>
+          <w:color w:val="000000" w:themeColor="text1"/>
+          <w:sz w:val="24"/>
+          <w:szCs w:val="24"/>
+        </w:rPr>
+      </w:pPr>
+      <w:r>
+        <w:rPr>
+          <w:color w:val="000000" w:themeColor="text1"/>
+          <w:sz w:val="24"/>
+          <w:szCs w:val="24"/>
+        </w:rPr>
+        <w:t>The proposed software aims to provide a user-friendly, quick access point to specific information and trends about the Sydney Airbnb market. Users can receive charted or listed data tailored to their specific requirements in as few steps as possible.</w:t>
+      </w:r>
+    </w:p>
+    <w:p>
+      <w:pPr>
+        <w:pStyle w:val="ListParagraph"/>
+        <w:rPr>
+          <w:color w:val="000000" w:themeColor="text1"/>
+          <w:sz w:val="24"/>
+          <w:szCs w:val="24"/>
+        </w:rPr>
+      </w:pPr>
+      <w:r>
+        <w:br/>
+      </w:r>
+    </w:p>
+    <w:p>
+      <w:pPr>
+        <w:jc w:val="both"/>
+        <w:rPr>
+          <w:i/>
+        </w:rPr>
+      </w:pPr>
+    </w:p>
+    <w:p>
+      <w:pPr>
+        <w:pStyle w:val="Heading2"/>
+        <w:numPr>
+          <w:ilvl w:val="1"/>
+          <w:numId w:val="2"/>
+        </w:numPr>
+        <w:rPr>
+          <w:color w:val="000000" w:themeColor="text1"/>
+          <w:sz w:val="24"/>
+          <w:szCs w:val="24"/>
+        </w:rPr>
+      </w:pPr>
+      <w:bookmarkStart w:id="1" w:name="_Toc46748289"/>
+      <w:r>
+        <w:rPr>
+          <w:highlight w:val="yellow"/>
+        </w:rPr>
+        <w:t>Scope</w:t>
+      </w:r>
+      <w:r>
+        <w:rPr>
+          <w:highlight w:val="yellow"/>
+        </w:rPr>
+        <w:t xml:space="preserve">   </w:t>
+      </w:r>
+      <w:r>
+        <w:t xml:space="preserve">   </w:t>
+      </w:r>
+      <w:bookmarkEnd w:id="1"/>
+      <w:r>
+        <w:br/>
+      </w:r>
+      <w:r>
+        <w:br/>
+      </w:r>
+      <w:r>
+        <w:rPr>
+          <w:color w:val="000000" w:themeColor="text1"/>
+          <w:sz w:val="24"/>
+          <w:szCs w:val="24"/>
+        </w:rPr>
+        <w:t>The scope of this document is limited to the planning</w:t>
+      </w:r>
+      <w:r>
+        <w:rPr>
+          <w:color w:val="000000" w:themeColor="text1"/>
+          <w:sz w:val="24"/>
+          <w:szCs w:val="24"/>
+        </w:rPr>
+        <w:t>,</w:t>
+      </w:r>
+      <w:r>
+        <w:rPr>
+          <w:color w:val="000000" w:themeColor="text1"/>
+          <w:sz w:val="24"/>
+          <w:szCs w:val="24"/>
+        </w:rPr>
+        <w:t xml:space="preserve"> of the project. It will cover the</w:t>
+      </w:r>
+      <w:r>
+        <w:rPr>
+          <w:color w:val="000000" w:themeColor="text1"/>
+          <w:sz w:val="24"/>
+          <w:szCs w:val="24"/>
+        </w:rPr>
+        <w:t xml:space="preserve"> planning stage of the project and include all the appropriate documents</w:t>
+      </w:r>
+      <w:r>
+        <w:rPr>
+          <w:color w:val="000000" w:themeColor="text1"/>
+          <w:sz w:val="24"/>
+          <w:szCs w:val="24"/>
+        </w:rPr>
+        <w:t xml:space="preserve"> …...</w:t>
+      </w:r>
+    </w:p>
+    <w:p/>
+    <w:p>
+      <w:pPr>
+        <w:rPr>
+          <w:sz w:val="28"/>
+          <w:szCs w:val="28"/>
+          <w:highlight w:val="cyan"/>
+        </w:rPr>
+      </w:pPr>
+      <w:r>
+        <w:rPr>
+          <w:sz w:val="24"/>
+          <w:szCs w:val="24"/>
+          <w:highlight w:val="cyan"/>
+        </w:rPr>
+        <w:t>This document focuses on the project's planning phase. It contains the Background definition, project scope description, Work Breakdown Structure diagram, Activity Definitions with completion estimates, and a Gantt Chart illustrating the project's proposed progression.</w:t>
+      </w:r>
+    </w:p>
+    <w:p>
+      <w:pPr>
+        <w:rPr>
+          <w:sz w:val="24"/>
+          <w:szCs w:val="24"/>
+        </w:rPr>
+      </w:pPr>
+    </w:p>
+    <w:p>
+      <w:pPr>
+        <w:ind w:left="720"/>
+        <w:rPr>
+          <w:sz w:val="28"/>
+          <w:szCs w:val="28"/>
+        </w:rPr>
+      </w:pPr>
+      <w:r>
+        <w:rPr>
+          <w:sz w:val="24"/>
+          <w:szCs w:val="24"/>
+        </w:rPr>
+        <w:lastRenderedPageBreak/>
+        <w:t xml:space="preserve">This system will take the data from </w:t>
+      </w:r>
+      <w:r>
+        <w:rPr>
+          <w:sz w:val="24"/>
+          <w:szCs w:val="24"/>
+        </w:rPr>
+        <w:t>Kaggle.com and</w:t>
+      </w:r>
+      <w:r>
+        <w:rPr>
+          <w:sz w:val="24"/>
+          <w:szCs w:val="24"/>
+        </w:rPr>
+        <w:t xml:space="preserve"> use the files listings_dec1</w:t>
+      </w:r>
+      <w:r>
+        <w:rPr>
+          <w:sz w:val="24"/>
+          <w:szCs w:val="24"/>
+        </w:rPr>
+        <w:t>8.csv and reviews_dec18.csv.</w:t>
+      </w:r>
+      <w:r>
+        <w:rPr>
+          <w:sz w:val="24"/>
+          <w:szCs w:val="24"/>
+        </w:rPr>
+        <w:t xml:space="preserve"> </w:t>
+      </w:r>
+      <w:r>
+        <w:rPr>
+          <w:sz w:val="24"/>
+          <w:szCs w:val="24"/>
+        </w:rPr>
+        <w:t xml:space="preserve">This data will be used in a graphical user interface, paired with user selected input, to </w:t>
+      </w:r>
+      <w:r>
+        <w:rPr>
+          <w:sz w:val="24"/>
+          <w:szCs w:val="24"/>
+        </w:rPr>
+        <w:t>output the data on screen</w:t>
+      </w:r>
+      <w:r>
+        <w:rPr>
+          <w:sz w:val="24"/>
+          <w:szCs w:val="24"/>
+        </w:rPr>
+        <w:t xml:space="preserve">, in text format, and chart format. </w:t>
+      </w:r>
+    </w:p>
+    <w:p>
+      <w:pPr>
+        <w:ind w:left="720"/>
+        <w:rPr>
+          <w:sz w:val="24"/>
+          <w:szCs w:val="24"/>
+        </w:rPr>
+      </w:pPr>
+      <w:r>
+        <w:rPr>
+          <w:sz w:val="24"/>
+          <w:szCs w:val="24"/>
+        </w:rPr>
+        <w:t>The</w:t>
+      </w:r>
+      <w:r>
+        <w:rPr>
+          <w:sz w:val="24"/>
+          <w:szCs w:val="24"/>
+        </w:rPr>
+        <w:t xml:space="preserve"> user will be able to select a start and end date on two separate calendars,</w:t>
+      </w:r>
+      <w:r>
+        <w:rPr>
+          <w:sz w:val="24"/>
+          <w:szCs w:val="24"/>
+        </w:rPr>
+        <w:t xml:space="preserve"> and then type a property name, and then see the data filtered </w:t>
+      </w:r>
+      <w:r>
+        <w:rPr>
+          <w:sz w:val="24"/>
+          <w:szCs w:val="24"/>
+        </w:rPr>
+        <w:t xml:space="preserve">by </w:t>
+      </w:r>
+      <w:r>
+        <w:rPr>
+          <w:sz w:val="24"/>
+          <w:szCs w:val="24"/>
+        </w:rPr>
+        <w:t>that criterion, in the form</w:t>
+      </w:r>
+      <w:r>
+        <w:rPr>
+          <w:sz w:val="24"/>
+          <w:szCs w:val="24"/>
+        </w:rPr>
+        <w:t xml:space="preserve"> of a chart</w:t>
+      </w:r>
+      <w:r>
+        <w:rPr>
+          <w:sz w:val="24"/>
+          <w:szCs w:val="24"/>
+        </w:rPr>
+        <w:t>.</w:t>
+      </w:r>
+      <w:r>
+        <w:rPr>
+          <w:sz w:val="24"/>
+          <w:szCs w:val="24"/>
+        </w:rPr>
+        <w:t xml:space="preserve"> This data will be showing property prices.</w:t>
+      </w:r>
+      <w:r>
+        <w:rPr>
+          <w:sz w:val="24"/>
+          <w:szCs w:val="24"/>
+        </w:rPr>
+        <w:t xml:space="preserve"> </w:t>
+      </w:r>
+      <w:r>
+        <w:rPr>
+          <w:sz w:val="24"/>
+          <w:szCs w:val="24"/>
+        </w:rPr>
+        <w:t>The user can select the start and end date, and input a suburb name, and then see the records of that data filtered by that criterion.</w:t>
+      </w:r>
+      <w:r>
+        <w:rPr>
+          <w:sz w:val="24"/>
+          <w:szCs w:val="24"/>
+        </w:rPr>
+        <w:t xml:space="preserve"> This will show the properties in those suburbs in that date range.</w:t>
+      </w:r>
+      <w:r>
+        <w:rPr>
+          <w:sz w:val="24"/>
+          <w:szCs w:val="24"/>
+        </w:rPr>
+        <w:t xml:space="preserve"> </w:t>
+      </w:r>
+      <w:r>
+        <w:rPr>
+          <w:sz w:val="24"/>
+          <w:szCs w:val="24"/>
+        </w:rPr>
+        <w:t xml:space="preserve">The user can input a list of keywords, and then select a start and end date, and see all </w:t>
+      </w:r>
+      <w:r>
+        <w:rPr>
+          <w:sz w:val="24"/>
+          <w:szCs w:val="24"/>
+        </w:rPr>
+        <w:t xml:space="preserve">properties that meet that criterion. </w:t>
+      </w:r>
+    </w:p>
+    <w:p>
+      <w:pPr>
+        <w:ind w:left="720"/>
+        <w:rPr>
+          <w:sz w:val="24"/>
+          <w:szCs w:val="24"/>
+        </w:rPr>
+      </w:pPr>
+      <w:r>
+        <w:rPr>
+          <w:sz w:val="24"/>
+          <w:szCs w:val="24"/>
+        </w:rPr>
+        <w:t>The user will be able to input a suburb and select a rating and will be able to see all data that matches that criterion. This data will be displayed in text form, and in chart form.</w:t>
+      </w:r>
+      <w:r>
+        <w:rPr>
+          <w:sz w:val="24"/>
+          <w:szCs w:val="24"/>
+        </w:rPr>
+        <w:t xml:space="preserve"> The user will be able to input a suburb</w:t>
+      </w:r>
+      <w:r>
+        <w:rPr>
+          <w:sz w:val="24"/>
+          <w:szCs w:val="24"/>
+        </w:rPr>
+        <w:t xml:space="preserve">, and then see all listings that mention cleanliness. These keywords can be </w:t>
+      </w:r>
+      <w:r>
+        <w:rPr>
+          <w:sz w:val="24"/>
+          <w:szCs w:val="24"/>
+        </w:rPr>
+        <w:t>predefined before deployment of the system.</w:t>
+      </w:r>
+    </w:p>
+    <w:p/>
+    <w:p>
+      <w:pPr>
+        <w:pStyle w:val="Heading2"/>
+        <w:numPr>
+          <w:ilvl w:val="1"/>
+          <w:numId w:val="2"/>
+        </w:numPr>
+        <w:rPr>
+          <w:highlight w:val="yellow"/>
+        </w:rPr>
+      </w:pPr>
+      <w:bookmarkStart w:id="2" w:name="_Toc46748290"/>
+      <w:r>
+        <w:rPr>
+          <w:highlight w:val="yellow"/>
+        </w:rPr>
+        <w:t>Document contents</w:t>
+      </w:r>
+      <w:bookmarkEnd w:id="2"/>
+      <w:r>
+        <w:rPr>
+          <w:highlight w:val="yellow"/>
+        </w:rPr>
+        <w:t xml:space="preserve"> </w:t>
+      </w:r>
+    </w:p>
+    <w:p>
+      <w:pPr>
         <w:spacing w:after="0" w:line="240" w:lineRule="auto"/>
+        <w:ind w:firstLine="284"/>
         <w:rPr>
           <w:rFonts w:eastAsia="Times New Roman"/>
           <w:color w:val="0E101A"/>
@@ -1262,9 +1814,16 @@
           <w:szCs w:val="24"/>
           <w:lang w:eastAsia="en-AU"/>
         </w:rPr>
-        <w:t>Th</w:t>
-      </w:r>
-      <w:r>
+        <w:t>This document includes:</w:t>
+      </w:r>
+    </w:p>
+    <w:p>
+      <w:pPr>
+        <w:numPr>
+          <w:ilvl w:val="1"/>
+          <w:numId w:val="9"/>
+        </w:numPr>
+        <w:spacing w:after="0" w:line="240" w:lineRule="auto"/>
         <w:rPr>
           <w:rFonts w:eastAsia="Times New Roman"/>
           <w:color w:val="0E101A"/>
@@ -1272,8 +1831,7 @@
           <w:szCs w:val="24"/>
           <w:lang w:eastAsia="en-AU"/>
         </w:rPr>
-        <w:t>is</w:t>
-      </w:r>
+      </w:pPr>
       <w:r>
         <w:rPr>
           <w:rFonts w:eastAsia="Times New Roman"/>
@@ -1282,13 +1840,13 @@
           <w:szCs w:val="24"/>
           <w:lang w:eastAsia="en-AU"/>
         </w:rPr>
-        <w:t xml:space="preserve"> document includes:</w:t>
+        <w:t>Background</w:t>
       </w:r>
     </w:p>
     <w:p>
       <w:pPr>
         <w:numPr>
-          <w:ilvl w:val="0"/>
+          <w:ilvl w:val="1"/>
           <w:numId w:val="9"/>
         </w:numPr>
         <w:spacing w:after="0" w:line="240" w:lineRule="auto"/>
@@ -1308,18 +1866,18 @@
           <w:szCs w:val="24"/>
           <w:lang w:eastAsia="en-AU"/>
         </w:rPr>
-        <w:t>Background</w:t>
+        <w:t>Scope</w:t>
       </w:r>
     </w:p>
     <w:p>
       <w:pPr>
         <w:numPr>
-          <w:ilvl w:val="0"/>
+          <w:ilvl w:val="1"/>
           <w:numId w:val="9"/>
         </w:numPr>
         <w:spacing w:after="0" w:line="240" w:lineRule="auto"/>
         <w:rPr>
-          <w:rFonts w:eastAsia="Times New Roman" w:cstheme="minorHAnsi"/>
+          <w:rFonts w:eastAsia="Times New Roman"/>
           <w:color w:val="0E101A"/>
           <w:sz w:val="24"/>
           <w:szCs w:val="24"/>
@@ -1328,24 +1886,24 @@
       </w:pPr>
       <w:r>
         <w:rPr>
-          <w:rFonts w:eastAsia="Times New Roman" w:cstheme="minorHAnsi"/>
+          <w:rFonts w:eastAsia="Times New Roman"/>
           <w:color w:val="0E101A"/>
           <w:sz w:val="24"/>
           <w:szCs w:val="24"/>
           <w:lang w:eastAsia="en-AU"/>
         </w:rPr>
-        <w:t>Scope</w:t>
+        <w:t>Work Breakdown Structure</w:t>
       </w:r>
     </w:p>
     <w:p>
       <w:pPr>
         <w:numPr>
-          <w:ilvl w:val="0"/>
+          <w:ilvl w:val="1"/>
           <w:numId w:val="9"/>
         </w:numPr>
         <w:spacing w:after="0" w:line="240" w:lineRule="auto"/>
         <w:rPr>
-          <w:rFonts w:eastAsia="Times New Roman" w:cstheme="minorHAnsi"/>
+          <w:rFonts w:eastAsia="Times New Roman"/>
           <w:color w:val="0E101A"/>
           <w:sz w:val="24"/>
           <w:szCs w:val="24"/>
@@ -1354,24 +1912,24 @@
       </w:pPr>
       <w:r>
         <w:rPr>
-          <w:rFonts w:eastAsia="Times New Roman" w:cstheme="minorHAnsi"/>
+          <w:rFonts w:eastAsia="Times New Roman"/>
           <w:color w:val="0E101A"/>
           <w:sz w:val="24"/>
           <w:szCs w:val="24"/>
           <w:lang w:eastAsia="en-AU"/>
         </w:rPr>
-        <w:t>Work Breakdown Structure</w:t>
+        <w:t>Activity definition and estimation</w:t>
       </w:r>
     </w:p>
     <w:p>
       <w:pPr>
         <w:numPr>
-          <w:ilvl w:val="0"/>
+          <w:ilvl w:val="1"/>
           <w:numId w:val="9"/>
         </w:numPr>
         <w:spacing w:after="0" w:line="240" w:lineRule="auto"/>
         <w:rPr>
-          <w:rFonts w:eastAsia="Times New Roman" w:cstheme="minorHAnsi"/>
+          <w:rFonts w:eastAsia="Times New Roman"/>
           <w:color w:val="0E101A"/>
           <w:sz w:val="24"/>
           <w:szCs w:val="24"/>
@@ -1380,395 +1938,77 @@
       </w:pPr>
       <w:r>
         <w:rPr>
-          <w:rFonts w:eastAsia="Times New Roman" w:cstheme="minorHAnsi"/>
+          <w:rFonts w:eastAsia="Times New Roman"/>
           <w:color w:val="0E101A"/>
           <w:sz w:val="24"/>
           <w:szCs w:val="24"/>
           <w:lang w:eastAsia="en-AU"/>
         </w:rPr>
-        <w:t>Activity definition and estimation</w:t>
+        <w:t>Gantt Chart.</w:t>
       </w:r>
     </w:p>
     <w:p>
       <w:pPr>
-        <w:numPr>
-          <w:ilvl w:val="0"/>
-          <w:numId w:val="9"/>
-        </w:numPr>
         <w:spacing w:after="0" w:line="240" w:lineRule="auto"/>
         <w:rPr>
-          <w:rFonts w:eastAsia="Times New Roman" w:cstheme="minorHAnsi"/>
+          <w:rFonts w:eastAsia="Times New Roman"/>
           <w:color w:val="0E101A"/>
           <w:sz w:val="24"/>
           <w:szCs w:val="24"/>
           <w:lang w:eastAsia="en-AU"/>
         </w:rPr>
       </w:pPr>
-      <w:r>
-        <w:rPr>
-          <w:rFonts w:eastAsia="Times New Roman" w:cstheme="minorHAnsi"/>
+    </w:p>
+    <w:p>
+      <w:pPr>
+        <w:spacing w:after="0" w:line="240" w:lineRule="auto"/>
+        <w:ind w:firstLine="720"/>
+        <w:rPr>
+          <w:rFonts w:eastAsia="Times New Roman"/>
           <w:color w:val="0E101A"/>
           <w:sz w:val="24"/>
           <w:szCs w:val="24"/>
           <w:lang w:eastAsia="en-AU"/>
         </w:rPr>
-        <w:t>Gantt Chart.</w:t>
-      </w:r>
-    </w:p>
-    <w:p>
-      <w:pPr>
-        <w:spacing w:after="0" w:line="240" w:lineRule="auto"/>
-        <w:rPr>
-          <w:rFonts w:eastAsia="Times New Roman" w:cstheme="minorHAnsi"/>
+      </w:pPr>
+      <w:r>
+        <w:rPr>
+          <w:rFonts w:eastAsia="Times New Roman"/>
           <w:color w:val="0E101A"/>
           <w:sz w:val="24"/>
           <w:szCs w:val="24"/>
           <w:lang w:eastAsia="en-AU"/>
         </w:rPr>
-      </w:pPr>
-    </w:p>
-    <w:p>
-      <w:pPr>
-        <w:spacing w:after="0" w:line="240" w:lineRule="auto"/>
-        <w:rPr>
-          <w:rFonts w:eastAsia="Times New Roman" w:cstheme="minorHAnsi"/>
+        <w:t xml:space="preserve">This document contains the project plan. The software program details are included </w:t>
+      </w:r>
+      <w:r>
+        <w:tab/>
+      </w:r>
+      <w:r>
+        <w:rPr>
+          <w:rFonts w:eastAsia="Times New Roman"/>
           <w:color w:val="0E101A"/>
           <w:sz w:val="24"/>
           <w:szCs w:val="24"/>
           <w:lang w:eastAsia="en-AU"/>
         </w:rPr>
-      </w:pPr>
-      <w:r>
-        <w:rPr>
-          <w:rFonts w:eastAsia="Times New Roman" w:cstheme="minorHAnsi"/>
+        <w:t xml:space="preserve">in the software design document, which will further elaborate on the software </w:t>
+      </w:r>
+      <w:r>
+        <w:tab/>
+      </w:r>
+      <w:r>
+        <w:tab/>
+      </w:r>
+      <w:r>
+        <w:rPr>
+          <w:rFonts w:eastAsia="Times New Roman"/>
           <w:color w:val="0E101A"/>
           <w:sz w:val="24"/>
           <w:szCs w:val="24"/>
           <w:lang w:eastAsia="en-AU"/>
         </w:rPr>
-        <w:t>This document only contains the project plan. The software program details are included in the software design document, which will further elaborate on the software solution. </w:t>
-      </w:r>
-    </w:p>
-    <w:p>
-      <w:pPr>
-        <w:rPr>
-          <w:rFonts w:ascii="Calibri" w:eastAsia="Calibri" w:hAnsi="Calibri" w:cs="Calibri"/>
-          <w:highlight w:val="green"/>
-        </w:rPr>
-      </w:pPr>
-      <w:r>
-        <w:rPr>
-          <w:rFonts w:ascii="Calibri" w:eastAsia="Calibri" w:hAnsi="Calibri" w:cs="Calibri"/>
-          <w:highlight w:val="green"/>
-        </w:rPr>
-        <w:t>&lt;/</w:t>
-      </w:r>
-      <w:proofErr w:type="spellStart"/>
-      <w:r>
-        <w:rPr>
-          <w:rFonts w:ascii="Calibri" w:eastAsia="Calibri" w:hAnsi="Calibri" w:cs="Calibri"/>
-          <w:highlight w:val="green"/>
-        </w:rPr>
-        <w:t>toC</w:t>
-      </w:r>
-      <w:r>
-        <w:rPr>
-          <w:rFonts w:ascii="Calibri" w:eastAsia="Calibri" w:hAnsi="Calibri" w:cs="Calibri"/>
-          <w:highlight w:val="green"/>
-        </w:rPr>
-        <w:t>heck</w:t>
-      </w:r>
-      <w:proofErr w:type="spellEnd"/>
-      <w:r>
-        <w:rPr>
-          <w:rFonts w:ascii="Calibri" w:eastAsia="Calibri" w:hAnsi="Calibri" w:cs="Calibri"/>
-          <w:highlight w:val="green"/>
-        </w:rPr>
-        <w:t>&gt;</w:t>
-      </w:r>
-    </w:p>
-    <w:p>
-      <w:pPr>
-        <w:pStyle w:val="Heading2"/>
-        <w:numPr>
-          <w:ilvl w:val="1"/>
-          <w:numId w:val="2"/>
-        </w:numPr>
-        <w:rPr>
-          <w:highlight w:val="yellow"/>
-        </w:rPr>
-      </w:pPr>
-      <w:r>
-        <w:rPr>
-          <w:highlight w:val="yellow"/>
-        </w:rPr>
-        <w:t>Background</w:t>
-      </w:r>
-    </w:p>
-    <w:p>
-      <w:pPr>
-        <w:rPr>
-          <w:color w:val="000000" w:themeColor="text1"/>
-          <w:sz w:val="24"/>
-          <w:szCs w:val="24"/>
-        </w:rPr>
-      </w:pPr>
-      <w:r>
-        <w:rPr>
-          <w:color w:val="000000" w:themeColor="text1"/>
-          <w:sz w:val="24"/>
-          <w:szCs w:val="24"/>
-        </w:rPr>
-        <w:t xml:space="preserve">In today's data-driven business landscape, utilising gathered data means gaining the edge in </w:t>
-      </w:r>
-      <w:r>
-        <w:rPr>
-          <w:color w:val="000000" w:themeColor="text1"/>
-          <w:sz w:val="24"/>
-          <w:szCs w:val="24"/>
-        </w:rPr>
-        <w:t>the competition</w:t>
-      </w:r>
-      <w:r>
-        <w:rPr>
-          <w:color w:val="000000" w:themeColor="text1"/>
-          <w:sz w:val="24"/>
-          <w:szCs w:val="24"/>
-        </w:rPr>
-        <w:t xml:space="preserve"> with rivals. &lt;Jodie-</w:t>
-      </w:r>
-      <w:r>
-        <w:rPr>
-          <w:color w:val="000000" w:themeColor="text1"/>
-          <w:sz w:val="24"/>
-          <w:szCs w:val="24"/>
-        </w:rPr>
-        <w:t>Ashley-</w:t>
-      </w:r>
-      <w:proofErr w:type="spellStart"/>
-      <w:r>
-        <w:rPr>
-          <w:color w:val="000000" w:themeColor="text1"/>
-          <w:sz w:val="24"/>
-          <w:szCs w:val="24"/>
-        </w:rPr>
-        <w:t>JonasBnbCompany</w:t>
-      </w:r>
-      <w:proofErr w:type="spellEnd"/>
-      <w:r>
-        <w:rPr>
-          <w:color w:val="000000" w:themeColor="text1"/>
-          <w:sz w:val="24"/>
-          <w:szCs w:val="24"/>
-        </w:rPr>
-        <w:t xml:space="preserve">&gt; is at the forefront of the accommodation rivalry in Sydney, </w:t>
-      </w:r>
-      <w:r>
-        <w:rPr>
-          <w:color w:val="000000" w:themeColor="text1"/>
-          <w:sz w:val="24"/>
-          <w:szCs w:val="24"/>
-        </w:rPr>
-        <w:t>they</w:t>
-      </w:r>
-      <w:r>
-        <w:rPr>
-          <w:color w:val="000000" w:themeColor="text1"/>
-          <w:sz w:val="24"/>
-          <w:szCs w:val="24"/>
-        </w:rPr>
-        <w:t xml:space="preserve"> will benefit the most </w:t>
-      </w:r>
-      <w:r>
-        <w:rPr>
-          <w:color w:val="000000" w:themeColor="text1"/>
-          <w:sz w:val="24"/>
-          <w:szCs w:val="24"/>
-        </w:rPr>
-        <w:t>by</w:t>
-      </w:r>
-      <w:r>
-        <w:rPr>
-          <w:color w:val="000000" w:themeColor="text1"/>
-          <w:sz w:val="24"/>
-          <w:szCs w:val="24"/>
-        </w:rPr>
-        <w:t xml:space="preserve"> staying ahead of the competition. Sydney is a sought-after destination for travellers, tourists, and businesses alike. At the same time, Airbnb is a popular choice for accommodation and a lucrative investment choice for property owners. Kaggle.com provides access to Sydney Airbnb Open Data. The data provided includes detailed listings, pricing, calendar variances, reviews, </w:t>
-      </w:r>
-      <w:r>
-        <w:rPr>
-          <w:color w:val="000000" w:themeColor="text1"/>
-          <w:sz w:val="24"/>
-          <w:szCs w:val="24"/>
-        </w:rPr>
-        <w:t>and more</w:t>
-      </w:r>
-      <w:r>
-        <w:rPr>
-          <w:color w:val="000000" w:themeColor="text1"/>
-          <w:sz w:val="24"/>
-          <w:szCs w:val="24"/>
-        </w:rPr>
-        <w:t xml:space="preserve">. </w:t>
-      </w:r>
-    </w:p>
-    <w:p>
-      <w:pPr>
-        <w:pStyle w:val="ListParagraph"/>
-        <w:rPr>
-          <w:color w:val="000000" w:themeColor="text1"/>
-          <w:sz w:val="24"/>
-          <w:szCs w:val="24"/>
-        </w:rPr>
-      </w:pPr>
-    </w:p>
-    <w:p>
-      <w:pPr>
-        <w:pStyle w:val="ListParagraph"/>
-        <w:rPr>
-          <w:color w:val="000000" w:themeColor="text1"/>
-          <w:sz w:val="24"/>
-          <w:szCs w:val="24"/>
-        </w:rPr>
-      </w:pPr>
-      <w:r>
-        <w:rPr>
-          <w:color w:val="000000" w:themeColor="text1"/>
-          <w:sz w:val="24"/>
-          <w:szCs w:val="24"/>
-        </w:rPr>
-        <w:t>The proposed software aims to provide a user-friendly, quick access point to specific information and trends about the Sydney Airbnb market. Users can receive charted or listed data tailored to their specific requirements in as few steps as possible.</w:t>
-      </w:r>
-    </w:p>
-    <w:p>
-      <w:pPr>
-        <w:pStyle w:val="ListParagraph"/>
-        <w:rPr>
-          <w:color w:val="000000" w:themeColor="text1"/>
-          <w:sz w:val="24"/>
-          <w:szCs w:val="24"/>
-        </w:rPr>
-      </w:pPr>
-      <w:r>
-        <w:rPr>
-          <w:color w:val="000000" w:themeColor="text1"/>
-          <w:sz w:val="24"/>
-          <w:szCs w:val="24"/>
-        </w:rPr>
-        <w:br/>
-        <w:t>&lt;/revised background&gt;</w:t>
-      </w:r>
-      <w:r>
-        <w:rPr>
-          <w:color w:val="000000" w:themeColor="text1"/>
-          <w:sz w:val="24"/>
-          <w:szCs w:val="24"/>
-        </w:rPr>
-        <w:t xml:space="preserve"> # No examples included.</w:t>
-      </w:r>
-      <w:r>
-        <w:rPr>
-          <w:color w:val="000000" w:themeColor="text1"/>
-          <w:sz w:val="24"/>
-          <w:szCs w:val="24"/>
-        </w:rPr>
-        <w:t xml:space="preserve"> I think it goes to scope.</w:t>
-      </w:r>
-    </w:p>
-    <w:p>
-      <w:pPr>
-        <w:jc w:val="both"/>
-        <w:rPr>
-          <w:i/>
-        </w:rPr>
-      </w:pPr>
-    </w:p>
-    <w:p>
-      <w:pPr>
-        <w:pStyle w:val="Heading2"/>
-        <w:numPr>
-          <w:ilvl w:val="1"/>
-          <w:numId w:val="2"/>
-        </w:numPr>
-        <w:rPr>
-          <w:i/>
-          <w:iCs/>
-          <w:color w:val="000000" w:themeColor="text1"/>
-          <w:sz w:val="24"/>
-          <w:szCs w:val="24"/>
-        </w:rPr>
-      </w:pPr>
-      <w:bookmarkStart w:id="1" w:name="_Toc46748289"/>
-      <w:r>
-        <w:rPr>
-          <w:highlight w:val="yellow"/>
-        </w:rPr>
-        <w:lastRenderedPageBreak/>
-        <w:t>Scope</w:t>
-      </w:r>
-      <w:r>
-        <w:rPr>
-          <w:highlight w:val="yellow"/>
-        </w:rPr>
-        <w:t xml:space="preserve">   </w:t>
-      </w:r>
-      <w:r>
-        <w:t xml:space="preserve">   </w:t>
-      </w:r>
-      <w:bookmarkEnd w:id="1"/>
-      <w:r>
-        <w:br/>
-      </w:r>
-      <w:r>
-        <w:rPr>
-          <w:color w:val="000000" w:themeColor="text1"/>
-          <w:sz w:val="24"/>
-          <w:szCs w:val="24"/>
-        </w:rPr>
-        <w:t>The scope of this document is limited to the planning of the project. It will cover the</w:t>
-      </w:r>
-      <w:r>
-        <w:rPr>
-          <w:color w:val="000000" w:themeColor="text1"/>
-          <w:sz w:val="24"/>
-          <w:szCs w:val="24"/>
-        </w:rPr>
-        <w:t xml:space="preserve"> planning stage of the project and include all the appropriate documents</w:t>
-      </w:r>
-      <w:r>
-        <w:rPr>
-          <w:color w:val="000000" w:themeColor="text1"/>
-          <w:sz w:val="24"/>
-          <w:szCs w:val="24"/>
-        </w:rPr>
-        <w:t xml:space="preserve"> …...</w:t>
-      </w:r>
-    </w:p>
-    <w:p/>
-    <w:p>
-      <w:pPr>
-        <w:pStyle w:val="Heading2"/>
-        <w:numPr>
-          <w:ilvl w:val="1"/>
-          <w:numId w:val="2"/>
-        </w:numPr>
-        <w:rPr>
-          <w:highlight w:val="yellow"/>
-        </w:rPr>
-      </w:pPr>
-      <w:bookmarkStart w:id="2" w:name="_Toc46748290"/>
-      <w:r>
-        <w:rPr>
-          <w:highlight w:val="yellow"/>
-        </w:rPr>
-        <w:t>Document contents</w:t>
-      </w:r>
-      <w:bookmarkEnd w:id="2"/>
-      <w:r>
-        <w:rPr>
-          <w:highlight w:val="yellow"/>
-        </w:rPr>
-        <w:t xml:space="preserve"> </w:t>
+        <w:t>solution. </w:t>
       </w:r>
     </w:p>
     <w:p>
@@ -1840,7 +2080,42 @@
         <w:rPr>
           <w:highlight w:val="yellow"/>
         </w:rPr>
-        <w:t>Copy new version – text top left corner</w:t>
+        <w:t xml:space="preserve">Copy new version – text top left </w:t>
+      </w:r>
+      <w:proofErr w:type="gramStart"/>
+      <w:r>
+        <w:rPr>
+          <w:highlight w:val="yellow"/>
+        </w:rPr>
+        <w:t>corner</w:t>
+      </w:r>
+      <w:proofErr w:type="gramEnd"/>
+    </w:p>
+    <w:p>
+      <w:pPr>
+        <w:rPr>
+          <w:highlight w:val="cyan"/>
+        </w:rPr>
+      </w:pPr>
+      <w:r>
+        <w:rPr>
+          <w:highlight w:val="cyan"/>
+        </w:rPr>
+        <w:t xml:space="preserve">The Work Breakdown Structure type utilised is </w:t>
+      </w:r>
+      <w:proofErr w:type="gramStart"/>
+      <w:r>
+        <w:rPr>
+          <w:highlight w:val="cyan"/>
+        </w:rPr>
+        <w:t>deliverable-based</w:t>
+      </w:r>
+      <w:proofErr w:type="gramEnd"/>
+      <w:r>
+        <w:rPr>
+          <w:highlight w:val="cyan"/>
+        </w:rPr>
+        <w:t>. This diagram depicts how the deliverables are related to the project's scope. The Level 1 elements are general terms, whereas the Level 2 elements are all distinct deliverables that comprise the Level 1 element.</w:t>
       </w:r>
     </w:p>
     <w:p>
@@ -1913,6 +2188,7 @@
       </w:pPr>
       <w:bookmarkStart w:id="4" w:name="_Toc46748292"/>
       <w:r>
+        <w:lastRenderedPageBreak/>
         <w:t>Activity Definition</w:t>
       </w:r>
       <w:r>
@@ -1941,7 +2217,7 @@
           <w:szCs w:val="24"/>
           <w:highlight w:val="yellow"/>
         </w:rPr>
-        <w:t xml:space="preserve">adjust total times for each section as things </w:t>
+        <w:t xml:space="preserve">adjust total times for each section as things over </w:t>
       </w:r>
       <w:proofErr w:type="gramStart"/>
       <w:r>
@@ -1950,7 +2226,7 @@
           <w:szCs w:val="24"/>
           <w:highlight w:val="yellow"/>
         </w:rPr>
-        <w:t>over lap</w:t>
+        <w:t>lap</w:t>
       </w:r>
       <w:proofErr w:type="gramEnd"/>
     </w:p>
@@ -1983,7 +2259,6 @@
           <w:szCs w:val="24"/>
           <w:highlight w:val="yellow"/>
         </w:rPr>
-        <w:lastRenderedPageBreak/>
         <w:t xml:space="preserve">&lt;do we need to add assign </w:t>
       </w:r>
       <w:proofErr w:type="spellStart"/>
@@ -2088,7 +2363,6 @@
               <w:rPr>
                 <w:rFonts w:ascii="Calibri" w:eastAsia="Calibri" w:hAnsi="Calibri" w:cs="Calibri"/>
                 <w:b/>
-                <w:bCs/>
                 <w:color w:val="FFFFFF" w:themeColor="background1"/>
                 <w:sz w:val="24"/>
                 <w:szCs w:val="24"/>
@@ -2121,7 +2395,6 @@
               <w:rPr>
                 <w:rFonts w:ascii="Calibri" w:eastAsia="Calibri" w:hAnsi="Calibri" w:cs="Calibri"/>
                 <w:b/>
-                <w:bCs/>
                 <w:color w:val="FFFFFF" w:themeColor="background1"/>
                 <w:sz w:val="24"/>
                 <w:szCs w:val="24"/>
@@ -2154,7 +2427,6 @@
               <w:rPr>
                 <w:rFonts w:ascii="Calibri" w:eastAsia="Calibri" w:hAnsi="Calibri" w:cs="Calibri"/>
                 <w:b/>
-                <w:bCs/>
                 <w:color w:val="FFFFFF" w:themeColor="background1"/>
                 <w:sz w:val="24"/>
                 <w:szCs w:val="24"/>
@@ -2187,7 +2459,6 @@
               <w:rPr>
                 <w:rFonts w:ascii="Calibri" w:eastAsia="Calibri" w:hAnsi="Calibri" w:cs="Calibri"/>
                 <w:b/>
-                <w:bCs/>
                 <w:color w:val="FFFFFF" w:themeColor="background1"/>
                 <w:sz w:val="24"/>
                 <w:szCs w:val="24"/>
@@ -3150,12 +3421,21 @@
                 <w:color w:val="000000" w:themeColor="text1"/>
               </w:rPr>
             </w:pPr>
-            <w:r>
-              <w:rPr>
-                <w:rFonts w:ascii="Calibri" w:eastAsia="Calibri" w:hAnsi="Calibri" w:cs="Calibri"/>
-                <w:color w:val="000000" w:themeColor="text1"/>
-              </w:rPr>
-              <w:t>!Why the software solution is being made???</w:t>
+            <w:proofErr w:type="gramStart"/>
+            <w:r>
+              <w:rPr>
+                <w:rFonts w:ascii="Calibri" w:eastAsia="Calibri" w:hAnsi="Calibri" w:cs="Calibri"/>
+                <w:color w:val="000000" w:themeColor="text1"/>
+              </w:rPr>
+              <w:t>!Why</w:t>
+            </w:r>
+            <w:proofErr w:type="gramEnd"/>
+            <w:r>
+              <w:rPr>
+                <w:rFonts w:ascii="Calibri" w:eastAsia="Calibri" w:hAnsi="Calibri" w:cs="Calibri"/>
+                <w:color w:val="000000" w:themeColor="text1"/>
+              </w:rPr>
+              <w:t xml:space="preserve"> the software solution is being made???</w:t>
             </w:r>
           </w:p>
         </w:tc>
@@ -4006,7 +4286,23 @@
                 <w:rFonts w:ascii="Calibri" w:eastAsia="Calibri" w:hAnsi="Calibri" w:cs="Calibri"/>
                 <w:color w:val="000000" w:themeColor="text1"/>
               </w:rPr>
-              <w:t>Description of how users interact  with the system</w:t>
+              <w:t xml:space="preserve">Description of how users </w:t>
+            </w:r>
+            <w:proofErr w:type="gramStart"/>
+            <w:r>
+              <w:rPr>
+                <w:rFonts w:ascii="Calibri" w:eastAsia="Calibri" w:hAnsi="Calibri" w:cs="Calibri"/>
+                <w:color w:val="000000" w:themeColor="text1"/>
+              </w:rPr>
+              <w:t>interact  with</w:t>
+            </w:r>
+            <w:proofErr w:type="gramEnd"/>
+            <w:r>
+              <w:rPr>
+                <w:rFonts w:ascii="Calibri" w:eastAsia="Calibri" w:hAnsi="Calibri" w:cs="Calibri"/>
+                <w:color w:val="000000" w:themeColor="text1"/>
+              </w:rPr>
+              <w:t xml:space="preserve"> the system</w:t>
             </w:r>
           </w:p>
         </w:tc>
@@ -4669,6 +4965,7 @@
                 <w:sz w:val="24"/>
                 <w:szCs w:val="24"/>
               </w:rPr>
+              <w:lastRenderedPageBreak/>
               <w:t>2.3.2.3</w:t>
             </w:r>
           </w:p>
@@ -5282,7 +5579,6 @@
                 <w:sz w:val="24"/>
                 <w:szCs w:val="24"/>
               </w:rPr>
-              <w:lastRenderedPageBreak/>
               <w:t>3.1</w:t>
             </w:r>
           </w:p>
@@ -7074,7 +7370,6 @@
         <w:rPr>
           <w:rFonts w:asciiTheme="minorHAnsi" w:eastAsiaTheme="minorEastAsia" w:hAnsiTheme="minorHAnsi" w:cstheme="minorBidi"/>
           <w:b w:val="0"/>
-          <w:bCs w:val="0"/>
           <w:color w:val="auto"/>
           <w:sz w:val="18"/>
           <w:szCs w:val="18"/>
@@ -7082,7 +7377,11 @@
       </w:pPr>
       <w:bookmarkStart w:id="5" w:name="_Toc46748293"/>
       <w:r>
-        <w:t>Gantt Chart</w:t>
+        <w:t xml:space="preserve">Gantt </w:t>
+      </w:r>
+      <w:proofErr w:type="gramStart"/>
+      <w:r>
+        <w:t>Chart</w:t>
       </w:r>
       <w:r>
         <w:t xml:space="preserve">  </w:t>
@@ -7097,7 +7396,20 @@
           <w:szCs w:val="18"/>
           <w:highlight w:val="yellow"/>
         </w:rPr>
-        <w:t xml:space="preserve">add copy here as well as </w:t>
+        <w:t>add</w:t>
+      </w:r>
+      <w:proofErr w:type="gramEnd"/>
+      <w:r>
+        <w:rPr>
+          <w:rFonts w:asciiTheme="minorHAnsi" w:eastAsiaTheme="minorEastAsia" w:hAnsiTheme="minorHAnsi" w:cstheme="minorBidi"/>
+          <w:b w:val="0"/>
+          <w:bCs w:val="0"/>
+          <w:color w:val="auto"/>
+          <w:sz w:val="18"/>
+          <w:szCs w:val="18"/>
+          <w:highlight w:val="yellow"/>
+        </w:rPr>
+        <w:t xml:space="preserve"> copy here as well as </w:t>
       </w:r>
       <w:proofErr w:type="spellStart"/>
       <w:r>
@@ -7188,23 +7500,21 @@
       <w:pPr>
         <w:rPr>
           <w:i/>
-          <w:iCs/>
           <w:color w:val="FF0000"/>
         </w:rPr>
       </w:pPr>
       <w:r>
         <w:rPr>
           <w:i/>
-          <w:iCs/>
           <w:color w:val="FF0000"/>
           <w:highlight w:val="yellow"/>
         </w:rPr>
+        <w:lastRenderedPageBreak/>
         <w:t>This section should contain your Gantt chart</w:t>
       </w:r>
       <w:r>
         <w:rPr>
           <w:i/>
-          <w:iCs/>
           <w:color w:val="FF0000"/>
         </w:rPr>
         <w:t>. The items in the Gantt chart should match the activity definition from section 3.</w:t>
@@ -7212,7 +7522,6 @@
       <w:r>
         <w:rPr>
           <w:i/>
-          <w:iCs/>
           <w:color w:val="FF0000"/>
         </w:rPr>
         <w:t xml:space="preserve"> You should also submit your Gantt chart file separately.</w:t>
@@ -7232,13 +7541,13 @@
 <file path=word/intelligence2.xml><?xml version="1.0" encoding="utf-8"?>
 <int2:intelligence xmlns:int2="http://schemas.microsoft.com/office/intelligence/2020/intelligence" xmlns:oel="http://schemas.microsoft.com/office/2019/extlst">
   <int2:observations>
-    <int2:textHash int2:hashCode="aqkQW5sFPH1pCo" int2:id="lPDI9mEA">
+    <int2:textHash int2:hashCode="1511Cq3GCUzVNZ" int2:id="0BOzuDMb">
       <int2:state int2:value="Rejected" int2:type="AugLoop_Text_Critique"/>
     </int2:textHash>
     <int2:textHash int2:hashCode="Q8PWGgBmlHMdYi" int2:id="hBc3SZXp">
       <int2:state int2:value="Rejected" int2:type="AugLoop_Text_Critique"/>
     </int2:textHash>
-    <int2:textHash int2:hashCode="1511Cq3GCUzVNZ" int2:id="0BOzuDMb">
+    <int2:textHash int2:hashCode="aqkQW5sFPH1pCo" int2:id="lPDI9mEA">
       <int2:state int2:value="Rejected" int2:type="AugLoop_Text_Critique"/>
     </int2:textHash>
   </int2:observations>
@@ -9172,7 +9481,7 @@
         <w:sz w:val="20"/>
       </w:rPr>
     </w:lvl>
-    <w:lvl w:ilvl="1" w:tentative="1">
+    <w:lvl w:ilvl="1">
       <w:start w:val="1"/>
       <w:numFmt w:val="bullet"/>
       <w:lvlText w:val="o"/>
@@ -12199,6 +12508,16 @@
       </w:tblBorders>
     </w:tblPr>
   </w:style>
+  <w:style w:type="character" w:styleId="PlaceholderText">
+    <w:name w:val="Placeholder Text"/>
+    <w:basedOn w:val="DefaultParagraphFont"/>
+    <w:uiPriority w:val="99"/>
+    <w:semiHidden/>
+    <w:rsid w:val="001C4BC5"/>
+    <w:rPr>
+      <w:color w:val="808080"/>
+    </w:rPr>
+  </w:style>
 </w:styles>
 </file>
 
@@ -12464,10 +12783,23 @@
 </file>
 
 <file path=customXml/item1.xml><?xml version="1.0" encoding="utf-8"?>
-<b:Sources xmlns:b="http://schemas.openxmlformats.org/officeDocument/2006/bibliography" xmlns="http://schemas.openxmlformats.org/officeDocument/2006/bibliography" SelectedStyle="\APASixthEditionOfficeOnline.xsl" StyleName="APA" Version="6"/>
+<p:properties xmlns:p="http://schemas.microsoft.com/office/2006/metadata/properties" xmlns:xsi="http://www.w3.org/2001/XMLSchema-instance" xmlns:pc="http://schemas.microsoft.com/office/infopath/2007/PartnerControls">
+  <documentManagement>
+    <_activity xmlns="c92308a8-1835-41e9-8926-04f7d96944eb" xsi:nil="true"/>
+  </documentManagement>
+</p:properties>
 </file>
 
 <file path=customXml/item2.xml><?xml version="1.0" encoding="utf-8"?>
+<?mso-contentType ?>
+<FormTemplates xmlns="http://schemas.microsoft.com/sharepoint/v3/contenttype/forms">
+  <Display>DocumentLibraryForm</Display>
+  <Edit>DocumentLibraryForm</Edit>
+  <New>DocumentLibraryForm</New>
+</FormTemplates>
+</file>
+
+<file path=customXml/item3.xml><?xml version="1.0" encoding="utf-8"?>
 <ct:contentTypeSchema xmlns:ct="http://schemas.microsoft.com/office/2006/metadata/contentType" xmlns:ma="http://schemas.microsoft.com/office/2006/metadata/properties/metaAttributes" ct:_="" ma:_="" ma:contentTypeName="Document" ma:contentTypeID="0x010100F59D4D64CE5F8C4CA58525DF3DC0AFD5" ma:contentTypeVersion="13" ma:contentTypeDescription="Create a new document." ma:contentTypeScope="" ma:versionID="113e38f2615660614a99283ca940ebc7">
   <xsd:schema xmlns:xsd="http://www.w3.org/2001/XMLSchema" xmlns:xs="http://www.w3.org/2001/XMLSchema" xmlns:p="http://schemas.microsoft.com/office/2006/metadata/properties" xmlns:ns3="c92308a8-1835-41e9-8926-04f7d96944eb" xmlns:ns4="e356df2a-e0c9-4065-84cd-66458133e470" targetNamespace="http://schemas.microsoft.com/office/2006/metadata/properties" ma:root="true" ma:fieldsID="4ab5e97994a6c3a355cf6b2ac1128788" ns3:_="" ns4:_="">
     <xsd:import namespace="c92308a8-1835-41e9-8926-04f7d96944eb"/>
@@ -12688,32 +13020,36 @@
 </ct:contentTypeSchema>
 </file>
 
-<file path=customXml/item3.xml><?xml version="1.0" encoding="utf-8"?>
-<?mso-contentType ?>
-<FormTemplates xmlns="http://schemas.microsoft.com/sharepoint/v3/contenttype/forms">
-  <Display>DocumentLibraryForm</Display>
-  <Edit>DocumentLibraryForm</Edit>
-  <New>DocumentLibraryForm</New>
-</FormTemplates>
-</file>
-
 <file path=customXml/item4.xml><?xml version="1.0" encoding="utf-8"?>
-<p:properties xmlns:p="http://schemas.microsoft.com/office/2006/metadata/properties" xmlns:xsi="http://www.w3.org/2001/XMLSchema-instance" xmlns:pc="http://schemas.microsoft.com/office/infopath/2007/PartnerControls">
-  <documentManagement>
-    <_activity xmlns="c92308a8-1835-41e9-8926-04f7d96944eb" xsi:nil="true"/>
-  </documentManagement>
-</p:properties>
+<b:Sources xmlns:b="http://schemas.openxmlformats.org/officeDocument/2006/bibliography" xmlns="http://schemas.openxmlformats.org/officeDocument/2006/bibliography" SelectedStyle="\APASixthEditionOfficeOnline.xsl" StyleName="APA" Version="6"/>
 </file>
 
 <file path=customXml/itemProps1.xml><?xml version="1.0" encoding="utf-8"?>
-<ds:datastoreItem xmlns:ds="http://schemas.openxmlformats.org/officeDocument/2006/customXml" ds:itemID="{1CD9DBBF-94B9-47CE-A844-CE3740091715}">
+<ds:datastoreItem xmlns:ds="http://schemas.openxmlformats.org/officeDocument/2006/customXml" ds:itemID="{E05F0100-9B32-4E99-8496-459331275771}">
   <ds:schemaRefs>
-    <ds:schemaRef ds:uri="http://schemas.openxmlformats.org/officeDocument/2006/bibliography"/>
+    <ds:schemaRef ds:uri="http://purl.org/dc/terms/"/>
+    <ds:schemaRef ds:uri="http://purl.org/dc/elements/1.1/"/>
+    <ds:schemaRef ds:uri="e356df2a-e0c9-4065-84cd-66458133e470"/>
+    <ds:schemaRef ds:uri="c92308a8-1835-41e9-8926-04f7d96944eb"/>
+    <ds:schemaRef ds:uri="http://schemas.microsoft.com/office/2006/documentManagement/types"/>
+    <ds:schemaRef ds:uri="http://schemas.microsoft.com/office/infopath/2007/PartnerControls"/>
+    <ds:schemaRef ds:uri="http://schemas.microsoft.com/office/2006/metadata/properties"/>
+    <ds:schemaRef ds:uri="http://schemas.openxmlformats.org/package/2006/metadata/core-properties"/>
+    <ds:schemaRef ds:uri="http://www.w3.org/XML/1998/namespace"/>
+    <ds:schemaRef ds:uri="http://purl.org/dc/dcmitype/"/>
   </ds:schemaRefs>
 </ds:datastoreItem>
 </file>
 
 <file path=customXml/itemProps2.xml><?xml version="1.0" encoding="utf-8"?>
+<ds:datastoreItem xmlns:ds="http://schemas.openxmlformats.org/officeDocument/2006/customXml" ds:itemID="{5608C513-B02F-4A3A-BF2E-D84B84A96A4C}">
+  <ds:schemaRefs>
+    <ds:schemaRef ds:uri="http://schemas.microsoft.com/sharepoint/v3/contenttype/forms"/>
+  </ds:schemaRefs>
+</ds:datastoreItem>
+</file>
+
+<file path=customXml/itemProps3.xml><?xml version="1.0" encoding="utf-8"?>
 <ds:datastoreItem xmlns:ds="http://schemas.openxmlformats.org/officeDocument/2006/customXml" ds:itemID="{7C8BB69A-853D-4A3B-8E76-934087A4DA82}">
   <ds:schemaRefs>
     <ds:schemaRef ds:uri="http://schemas.microsoft.com/office/2006/metadata/contentType"/>
@@ -12732,26 +13068,16 @@
 </ds:datastoreItem>
 </file>
 
-<file path=customXml/itemProps3.xml><?xml version="1.0" encoding="utf-8"?>
-<ds:datastoreItem xmlns:ds="http://schemas.openxmlformats.org/officeDocument/2006/customXml" ds:itemID="{5608C513-B02F-4A3A-BF2E-D84B84A96A4C}">
+<file path=customXml/itemProps4.xml><?xml version="1.0" encoding="utf-8"?>
+<ds:datastoreItem xmlns:ds="http://schemas.openxmlformats.org/officeDocument/2006/customXml" ds:itemID="{1CD9DBBF-94B9-47CE-A844-CE3740091715}">
   <ds:schemaRefs>
-    <ds:schemaRef ds:uri="http://schemas.microsoft.com/sharepoint/v3/contenttype/forms"/>
-  </ds:schemaRefs>
-</ds:datastoreItem>
-</file>
-
-<file path=customXml/itemProps4.xml><?xml version="1.0" encoding="utf-8"?>
-<ds:datastoreItem xmlns:ds="http://schemas.openxmlformats.org/officeDocument/2006/customXml" ds:itemID="{E05F0100-9B32-4E99-8496-459331275771}">
-  <ds:schemaRefs>
-    <ds:schemaRef ds:uri="http://schemas.microsoft.com/office/2006/metadata/properties"/>
-    <ds:schemaRef ds:uri="http://schemas.microsoft.com/office/infopath/2007/PartnerControls"/>
-    <ds:schemaRef ds:uri="c92308a8-1835-41e9-8926-04f7d96944eb"/>
+    <ds:schemaRef ds:uri="http://schemas.openxmlformats.org/officeDocument/2006/bibliography"/>
   </ds:schemaRefs>
 </ds:datastoreItem>
 </file>
 
 <file path=docMetadata/LabelInfo.xml><?xml version="1.0" encoding="utf-8"?>
 <clbl:labelList xmlns:clbl="http://schemas.microsoft.com/office/2020/mipLabelMetadata">
-  <clbl:label id="{c9f92db8-2851-4df9-9d12-fab52f5b1415}" enabled="1" method="Standard" siteId="{5a7cc8ab-a4dc-4f9b-bf60-66714049ad62}" contentBits="0" removed="0"/>
+  <clbl:label id="{c9f92db8-2851-4df9-9d12-fab52f5b1415}" enabled="1" method="Standard" siteId="{5a7cc8ab-a4dc-4f9b-bf60-66714049ad62}" removed="0"/>
 </clbl:labelList>
 </file>
</xml_diff>